<commit_message>
Made supplemental word doc, added supplemental figure legends, and hyperlinked RRIDs.
</commit_message>
<xml_diff>
--- a/Manuscripts/GDF15 during Pregnancy/GDF15.Manuscript_Clean.docx
+++ b/Manuscripts/GDF15 during Pregnancy/GDF15.Manuscript_Clean.docx
@@ -4825,12 +4825,15 @@
         </w:rPr>
         <w:t xml:space="preserve">Virgin female C57BL/6J (RRID: </w:t>
       </w:r>
-      <w:r>
-        <w:rPr>
-          <w:rFonts w:ascii="Times New Roman" w:hAnsi="Times New Roman" w:cs="Times New Roman"/>
-        </w:rPr>
-        <w:t>IMSR_JAX:000664</w:t>
-      </w:r>
+      <w:hyperlink r:id="rId11" w:history="1">
+        <w:r>
+          <w:rPr>
+            <w:rStyle w:val="Hyperlink"/>
+            <w:rFonts w:ascii="Times New Roman" w:hAnsi="Times New Roman" w:cs="Times New Roman"/>
+          </w:rPr>
+          <w:t>IMSR_JAX:000664</w:t>
+        </w:r>
+      </w:hyperlink>
       <w:r>
         <w:rPr>
           <w:rFonts w:ascii="Times New Roman" w:hAnsi="Times New Roman" w:cs="Times New Roman"/>
@@ -11445,21 +11448,7 @@
         <w:rPr>
           <w:rFonts w:ascii="Times New Roman" w:hAnsi="Times New Roman" w:cs="Times New Roman"/>
         </w:rPr>
-        <w:t xml:space="preserve"> The total </w:t>
-      </w:r>
-      <w:proofErr w:type="gramStart"/>
-      <w:r>
-        <w:rPr>
-          <w:rFonts w:ascii="Times New Roman" w:hAnsi="Times New Roman" w:cs="Times New Roman"/>
-        </w:rPr>
-        <w:t>pups</w:t>
-      </w:r>
-      <w:proofErr w:type="gramEnd"/>
-      <w:r>
-        <w:rPr>
-          <w:rFonts w:ascii="Times New Roman" w:hAnsi="Times New Roman" w:cs="Times New Roman"/>
-        </w:rPr>
-        <w:t xml:space="preserve"> who w</w:t>
+        <w:t xml:space="preserve"> The total pups who w</w:t>
       </w:r>
       <w:r>
         <w:rPr>
@@ -12073,19 +12062,11 @@
         </w:rPr>
         <w:t xml:space="preserve"> </w:t>
       </w:r>
-      <w:proofErr w:type="gramStart"/>
-      <w:r>
-        <w:rPr>
-          <w:rFonts w:ascii="Times New Roman" w:hAnsi="Times New Roman" w:cs="Times New Roman"/>
-        </w:rPr>
-        <w:t>was</w:t>
-      </w:r>
-      <w:proofErr w:type="gramEnd"/>
-      <w:r>
-        <w:rPr>
-          <w:rFonts w:ascii="Times New Roman" w:hAnsi="Times New Roman" w:cs="Times New Roman"/>
-        </w:rPr>
-        <w:t xml:space="preserve"> </w:t>
+      <w:r>
+        <w:rPr>
+          <w:rFonts w:ascii="Times New Roman" w:hAnsi="Times New Roman" w:cs="Times New Roman"/>
+        </w:rPr>
+        <w:t xml:space="preserve">was </w:t>
       </w:r>
       <w:r>
         <w:rPr>
@@ -15325,7 +15306,7 @@
         </w:rPr>
         <w:t xml:space="preserve">at </w:t>
       </w:r>
-      <w:hyperlink r:id="rId11" w:history="1">
+      <w:hyperlink r:id="rId12" w:history="1">
         <w:r>
           <w:rPr>
             <w:rStyle w:val="Hyperlink"/>
@@ -17986,224 +17967,6 @@
           <w:rFonts w:ascii="Times New Roman" w:hAnsi="Times New Roman" w:cs="Times New Roman"/>
         </w:rPr>
       </w:pPr>
-    </w:p>
-    <w:p>
-      <w:pPr>
-        <w:rPr>
-          <w:rFonts w:ascii="Times New Roman" w:eastAsiaTheme="majorEastAsia" w:hAnsi="Times New Roman" w:cstheme="majorBidi"/>
-          <w:i/>
-          <w:color w:val="000000" w:themeColor="text1"/>
-          <w:sz w:val="26"/>
-          <w:szCs w:val="26"/>
-        </w:rPr>
-      </w:pPr>
-      <w:r>
-        <w:br w:type="page"/>
-      </w:r>
-    </w:p>
-    <w:p>
-      <w:pPr>
-        <w:pStyle w:val="Heading1"/>
-      </w:pPr>
-      <w:r>
-        <w:lastRenderedPageBreak/>
-        <w:t>Supplementary Figure Legends</w:t>
-      </w:r>
-    </w:p>
-    <w:p/>
-    <w:p>
-      <w:pPr>
-        <w:pStyle w:val="Heading2"/>
-        <w:spacing w:line="480" w:lineRule="auto"/>
-      </w:pPr>
-      <w:r>
-        <w:t>Supplementary Figure 1: Gdf15 levels in Knockout animals</w:t>
-      </w:r>
-      <w:r>
-        <w:t xml:space="preserve"> and Body Weights in </w:t>
-      </w:r>
-    </w:p>
-    <w:p>
-      <w:pPr>
-        <w:spacing w:line="480" w:lineRule="auto"/>
-        <w:rPr>
-          <w:rFonts w:ascii="Times New Roman" w:hAnsi="Times New Roman" w:cs="Times New Roman"/>
-        </w:rPr>
-      </w:pPr>
-      <w:r>
-        <w:rPr>
-          <w:rFonts w:ascii="Times New Roman" w:hAnsi="Times New Roman" w:cs="Times New Roman"/>
-        </w:rPr>
-        <w:t>A) G</w:t>
-      </w:r>
-      <w:r>
-        <w:rPr>
-          <w:rFonts w:ascii="Times New Roman" w:hAnsi="Times New Roman" w:cs="Times New Roman"/>
-        </w:rPr>
-        <w:t>DF</w:t>
-      </w:r>
-      <w:r>
-        <w:rPr>
-          <w:rFonts w:ascii="Times New Roman" w:hAnsi="Times New Roman" w:cs="Times New Roman"/>
-        </w:rPr>
-        <w:t>15 levels in mouse serum (</w:t>
-      </w:r>
-      <w:proofErr w:type="spellStart"/>
-      <w:r>
-        <w:rPr>
-          <w:rFonts w:ascii="Times New Roman" w:hAnsi="Times New Roman" w:cs="Times New Roman"/>
-        </w:rPr>
-        <w:t>pg</w:t>
-      </w:r>
-      <w:proofErr w:type="spellEnd"/>
-      <w:r>
-        <w:rPr>
-          <w:rFonts w:ascii="Times New Roman" w:hAnsi="Times New Roman" w:cs="Times New Roman"/>
-        </w:rPr>
-        <w:t xml:space="preserve">/mL) collected E16.5 at ZT1 and ZT13 in </w:t>
-      </w:r>
-      <w:r>
-        <w:rPr>
-          <w:rFonts w:ascii="Times New Roman" w:hAnsi="Times New Roman" w:cs="Times New Roman"/>
-          <w:i/>
-          <w:iCs/>
-        </w:rPr>
-        <w:t>Gdf15</w:t>
-      </w:r>
-      <w:r>
-        <w:rPr>
-          <w:rFonts w:ascii="Times New Roman" w:hAnsi="Times New Roman" w:cs="Times New Roman"/>
-          <w:i/>
-          <w:iCs/>
-          <w:vertAlign w:val="superscript"/>
-        </w:rPr>
-        <w:t>-/-</w:t>
-      </w:r>
-      <w:r>
-        <w:rPr>
-          <w:rFonts w:ascii="Times New Roman" w:hAnsi="Times New Roman" w:cs="Times New Roman"/>
-        </w:rPr>
-        <w:t xml:space="preserve"> and </w:t>
-      </w:r>
-      <w:r>
-        <w:rPr>
-          <w:rFonts w:ascii="Times New Roman" w:hAnsi="Times New Roman" w:cs="Times New Roman"/>
-          <w:i/>
-          <w:iCs/>
-        </w:rPr>
-        <w:t>Gdf15</w:t>
-      </w:r>
-      <w:r>
-        <w:rPr>
-          <w:rFonts w:ascii="Times New Roman" w:hAnsi="Times New Roman" w:cs="Times New Roman"/>
-          <w:i/>
-          <w:iCs/>
-          <w:vertAlign w:val="superscript"/>
-        </w:rPr>
-        <w:t>+/+</w:t>
-      </w:r>
-      <w:r>
-        <w:rPr>
-          <w:rFonts w:ascii="Times New Roman" w:hAnsi="Times New Roman" w:cs="Times New Roman"/>
-        </w:rPr>
-        <w:t xml:space="preserve"> dams. Assessed via </w:t>
-      </w:r>
-      <w:r>
-        <w:rPr>
-          <w:rFonts w:ascii="Times New Roman" w:hAnsi="Times New Roman" w:cs="Times New Roman"/>
-        </w:rPr>
-        <w:t>S</w:t>
-      </w:r>
-      <w:r>
-        <w:rPr>
-          <w:rFonts w:ascii="Times New Roman" w:hAnsi="Times New Roman" w:cs="Times New Roman"/>
-        </w:rPr>
-        <w:t xml:space="preserve">tudents </w:t>
-      </w:r>
-      <w:r>
-        <w:rPr>
-          <w:rFonts w:ascii="Times New Roman" w:hAnsi="Times New Roman" w:cs="Times New Roman"/>
-          <w:i/>
-        </w:rPr>
-        <w:t>t</w:t>
-      </w:r>
-      <w:r>
-        <w:rPr>
-          <w:rFonts w:ascii="Times New Roman" w:hAnsi="Times New Roman" w:cs="Times New Roman"/>
-        </w:rPr>
-        <w:t xml:space="preserve"> test. </w:t>
-      </w:r>
-      <w:r>
-        <w:rPr>
-          <w:rFonts w:ascii="Times New Roman" w:hAnsi="Times New Roman" w:cs="Times New Roman"/>
-        </w:rPr>
-        <w:t>* indicates p&lt;0.05</w:t>
-      </w:r>
-    </w:p>
-    <w:p>
-      <w:pPr>
-        <w:pStyle w:val="Heading2"/>
-        <w:spacing w:line="480" w:lineRule="auto"/>
-      </w:pPr>
-    </w:p>
-    <w:p>
-      <w:pPr>
-        <w:pStyle w:val="Heading2"/>
-        <w:spacing w:line="480" w:lineRule="auto"/>
-      </w:pPr>
-      <w:r>
-        <w:t>Supplementary Figure 2: Pregnancy Increases Body Weight in Mice, but Weight Gain Is Impaired by Dexamethasone Treatment</w:t>
-      </w:r>
-    </w:p>
-    <w:p>
-      <w:pPr>
-        <w:spacing w:line="480" w:lineRule="auto"/>
-        <w:rPr>
-          <w:rFonts w:ascii="Times New Roman" w:hAnsi="Times New Roman" w:cs="Times New Roman"/>
-        </w:rPr>
-      </w:pPr>
-      <w:r>
-        <w:rPr>
-          <w:rFonts w:ascii="Times New Roman" w:hAnsi="Times New Roman" w:cs="Times New Roman"/>
-        </w:rPr>
-        <w:t>A) Body weights of non-pregnant dams compared to pregnant dams, assessed via linear mixed effect modeling. B)</w:t>
-      </w:r>
-      <w:r>
-        <w:rPr>
-          <w:rFonts w:ascii="Times New Roman" w:hAnsi="Times New Roman" w:cs="Times New Roman"/>
-        </w:rPr>
-        <w:t xml:space="preserve"> Body weights of pregnant dams given plain drinking water</w:t>
-      </w:r>
-      <w:r>
-        <w:rPr>
-          <w:rFonts w:ascii="Times New Roman" w:hAnsi="Times New Roman" w:cs="Times New Roman"/>
-        </w:rPr>
-        <w:t xml:space="preserve"> and</w:t>
-      </w:r>
-      <w:r>
-        <w:rPr>
-          <w:rFonts w:ascii="Times New Roman" w:hAnsi="Times New Roman" w:cs="Times New Roman"/>
-        </w:rPr>
-        <w:t xml:space="preserve"> pregnant dams given dexamethasone in drinking water</w:t>
-      </w:r>
-      <w:r>
-        <w:rPr>
-          <w:rFonts w:ascii="Times New Roman" w:hAnsi="Times New Roman" w:cs="Times New Roman"/>
-        </w:rPr>
-        <w:t>, assessed</w:t>
-      </w:r>
-      <w:r>
-        <w:rPr>
-          <w:rFonts w:ascii="Times New Roman" w:hAnsi="Times New Roman" w:cs="Times New Roman"/>
-        </w:rPr>
-        <w:t xml:space="preserve"> via linear mixed effects modeling.</w:t>
-      </w:r>
-      <w:r>
-        <w:rPr>
-          <w:rFonts w:ascii="Times New Roman" w:hAnsi="Times New Roman" w:cs="Times New Roman"/>
-        </w:rPr>
-        <w:t xml:space="preserve"> * indicates p&lt;0.05</w:t>
-      </w:r>
     </w:p>
     <w:p/>
     <w:sectPr>

</xml_diff>

<commit_message>
added github to bibliography
</commit_message>
<xml_diff>
--- a/Manuscripts/GDF15 during Pregnancy/GDF15.Manuscript_Clean.docx
+++ b/Manuscripts/GDF15 during Pregnancy/GDF15.Manuscript_Clean.docx
@@ -116,16 +116,8 @@
         <w:rPr>
           <w:rFonts w:ascii="Times New Roman" w:hAnsi="Times New Roman" w:cs="Times New Roman"/>
         </w:rPr>
-        <w:t xml:space="preserve">, </w:t>
-      </w:r>
-      <w:proofErr w:type="spellStart"/>
-      <w:r>
-        <w:rPr>
-          <w:rFonts w:ascii="Times New Roman" w:hAnsi="Times New Roman" w:cs="Times New Roman"/>
-        </w:rPr>
-        <w:t>JeAnna</w:t>
-      </w:r>
-      <w:proofErr w:type="spellEnd"/>
+        <w:t>, JeAnna</w:t>
+      </w:r>
       <w:r>
         <w:rPr>
           <w:rFonts w:ascii="Times New Roman" w:hAnsi="Times New Roman" w:cs="Times New Roman"/>
@@ -143,16 +135,8 @@
         <w:rPr>
           <w:rFonts w:ascii="Times New Roman" w:hAnsi="Times New Roman" w:cs="Times New Roman"/>
         </w:rPr>
-        <w:t xml:space="preserve">, </w:t>
-      </w:r>
-      <w:proofErr w:type="spellStart"/>
-      <w:r>
-        <w:rPr>
-          <w:rFonts w:ascii="Times New Roman" w:hAnsi="Times New Roman" w:cs="Times New Roman"/>
-        </w:rPr>
-        <w:t>Haijing</w:t>
-      </w:r>
-      <w:proofErr w:type="spellEnd"/>
+        <w:t>, Haijing</w:t>
+      </w:r>
       <w:r>
         <w:rPr>
           <w:rFonts w:ascii="Times New Roman" w:hAnsi="Times New Roman" w:cs="Times New Roman"/>
@@ -568,16 +552,8 @@
         <w:rPr>
           <w:rFonts w:ascii="Times New Roman" w:hAnsi="Times New Roman" w:cs="Times New Roman"/>
         </w:rPr>
-        <w:t>MCM is supported by a Rackham Merit Fellowship.  This study was supported by funds from the University of Michigan (</w:t>
-      </w:r>
-      <w:proofErr w:type="spellStart"/>
-      <w:r>
-        <w:rPr>
-          <w:rFonts w:ascii="Times New Roman" w:hAnsi="Times New Roman" w:cs="Times New Roman"/>
-        </w:rPr>
-        <w:t>MCubed</w:t>
-      </w:r>
-      <w:proofErr w:type="spellEnd"/>
+        <w:t>MCM is supported by a Rackham Merit Fellowship.  This study was supported by funds from the University of Michigan (MCubed</w:t>
+      </w:r>
       <w:r>
         <w:rPr>
           <w:rFonts w:ascii="Times New Roman" w:hAnsi="Times New Roman" w:cs="Times New Roman"/>
@@ -1037,21 +1013,7 @@
         <w:rPr>
           <w:rFonts w:ascii="Times New Roman" w:hAnsi="Times New Roman" w:cs="Times New Roman"/>
         </w:rPr>
-        <w:t xml:space="preserve"> weight </w:t>
-      </w:r>
-      <w:proofErr w:type="gramStart"/>
-      <w:r>
-        <w:rPr>
-          <w:rFonts w:ascii="Times New Roman" w:hAnsi="Times New Roman" w:cs="Times New Roman"/>
-        </w:rPr>
-        <w:t>during the course of</w:t>
-      </w:r>
-      <w:proofErr w:type="gramEnd"/>
-      <w:r>
-        <w:rPr>
-          <w:rFonts w:ascii="Times New Roman" w:hAnsi="Times New Roman" w:cs="Times New Roman"/>
-        </w:rPr>
-        <w:t xml:space="preserve"> pregnancy </w:t>
+        <w:t xml:space="preserve"> weight during the course of pregnancy </w:t>
       </w:r>
       <w:r>
         <w:rPr>
@@ -4581,19 +4543,11 @@
         </w:rPr>
         <w:t xml:space="preserve"> </w:t>
       </w:r>
-      <w:proofErr w:type="gramStart"/>
-      <w:r>
-        <w:rPr>
-          <w:rFonts w:ascii="Times New Roman" w:hAnsi="Times New Roman" w:cs="Times New Roman"/>
-        </w:rPr>
-        <w:t>during the course of</w:t>
-      </w:r>
-      <w:proofErr w:type="gramEnd"/>
-      <w:r>
-        <w:rPr>
-          <w:rFonts w:ascii="Times New Roman" w:hAnsi="Times New Roman" w:cs="Times New Roman"/>
-        </w:rPr>
-        <w:t xml:space="preserve"> </w:t>
+      <w:r>
+        <w:rPr>
+          <w:rFonts w:ascii="Times New Roman" w:hAnsi="Times New Roman" w:cs="Times New Roman"/>
+        </w:rPr>
+        <w:t xml:space="preserve">during the course of </w:t>
       </w:r>
       <w:r>
         <w:rPr>
@@ -4960,21 +4914,7 @@
         <w:rPr>
           <w:rFonts w:ascii="Times New Roman" w:eastAsia="Times New Roman" w:hAnsi="Times New Roman" w:cs="Times New Roman"/>
         </w:rPr>
-        <w:t xml:space="preserve">CD, </w:t>
-      </w:r>
-      <w:proofErr w:type="spellStart"/>
-      <w:r>
-        <w:rPr>
-          <w:rFonts w:ascii="Times New Roman" w:eastAsia="Times New Roman" w:hAnsi="Times New Roman" w:cs="Times New Roman"/>
-        </w:rPr>
-        <w:t>Picolab</w:t>
-      </w:r>
-      <w:proofErr w:type="spellEnd"/>
-      <w:r>
-        <w:rPr>
-          <w:rFonts w:ascii="Times New Roman" w:eastAsia="Times New Roman" w:hAnsi="Times New Roman" w:cs="Times New Roman"/>
-        </w:rPr>
-        <w:t xml:space="preserve"> Laboratory Rodent diet</w:t>
+        <w:t>CD, Picolab Laboratory Rodent diet</w:t>
       </w:r>
       <w:r>
         <w:rPr>
@@ -5420,27 +5360,13 @@
         <w:rPr>
           <w:rFonts w:ascii="Times New Roman" w:hAnsi="Times New Roman" w:cs="Times New Roman"/>
         </w:rPr>
-        <w:t xml:space="preserve"> in dam serum as the </w:t>
-      </w:r>
-      <w:proofErr w:type="spellStart"/>
-      <w:r>
-        <w:rPr>
-          <w:rFonts w:ascii="Times New Roman" w:hAnsi="Times New Roman" w:cs="Times New Roman"/>
-        </w:rPr>
-        <w:t>fet</w:t>
-      </w:r>
-      <w:r>
-        <w:rPr>
-          <w:rFonts w:ascii="Times New Roman" w:hAnsi="Times New Roman" w:cs="Times New Roman"/>
-        </w:rPr>
-        <w:t>o</w:t>
-      </w:r>
-      <w:proofErr w:type="spellEnd"/>
-      <w:r>
-        <w:rPr>
-          <w:rFonts w:ascii="Times New Roman" w:hAnsi="Times New Roman" w:cs="Times New Roman"/>
-        </w:rPr>
-        <w:t>-placental unit</w:t>
+        <w:t xml:space="preserve"> in dam serum as the fet</w:t>
+      </w:r>
+      <w:r>
+        <w:rPr>
+          <w:rFonts w:ascii="Times New Roman" w:hAnsi="Times New Roman" w:cs="Times New Roman"/>
+        </w:rPr>
+        <w:t>o-placental unit</w:t>
       </w:r>
       <w:r>
         <w:rPr>
@@ -6065,21 +5991,7 @@
         <w:rPr>
           <w:rFonts w:ascii="Times New Roman" w:hAnsi="Times New Roman" w:cs="Times New Roman"/>
         </w:rPr>
-        <w:t xml:space="preserve"> </w:t>
-      </w:r>
-      <w:proofErr w:type="spellStart"/>
-      <w:r>
-        <w:rPr>
-          <w:rFonts w:ascii="Times New Roman" w:hAnsi="Times New Roman" w:cs="Times New Roman"/>
-        </w:rPr>
-        <w:t>DreamTaq</w:t>
-      </w:r>
-      <w:proofErr w:type="spellEnd"/>
-      <w:r>
-        <w:rPr>
-          <w:rFonts w:ascii="Times New Roman" w:hAnsi="Times New Roman" w:cs="Times New Roman"/>
-        </w:rPr>
-        <w:t xml:space="preserve"> </w:t>
+        <w:t xml:space="preserve"> DreamTaq </w:t>
       </w:r>
       <w:r>
         <w:rPr>
@@ -6109,21 +6021,7 @@
         <w:rPr>
           <w:rFonts w:ascii="Times New Roman" w:hAnsi="Times New Roman" w:cs="Times New Roman"/>
         </w:rPr>
-        <w:t>(</w:t>
-      </w:r>
-      <w:proofErr w:type="spellStart"/>
-      <w:r>
-        <w:rPr>
-          <w:rFonts w:ascii="Times New Roman" w:hAnsi="Times New Roman" w:cs="Times New Roman"/>
-        </w:rPr>
-        <w:t>ThermoFisher</w:t>
-      </w:r>
-      <w:proofErr w:type="spellEnd"/>
-      <w:r>
-        <w:rPr>
-          <w:rFonts w:ascii="Times New Roman" w:hAnsi="Times New Roman" w:cs="Times New Roman"/>
-        </w:rPr>
-        <w:t xml:space="preserve"> Scientific, Catalog #K1081)</w:t>
+        <w:t>(ThermoFisher Scientific, Catalog #K1081)</w:t>
       </w:r>
       <w:r>
         <w:rPr>
@@ -6709,19 +6607,11 @@
         </w:rPr>
         <w:t xml:space="preserve"> hours after </w:t>
       </w:r>
-      <w:proofErr w:type="gramStart"/>
       <w:r>
         <w:rPr>
           <w:rFonts w:ascii="Times New Roman" w:eastAsia="Times New Roman" w:hAnsi="Times New Roman" w:cs="Times New Roman"/>
         </w:rPr>
-        <w:t>fasted</w:t>
-      </w:r>
-      <w:proofErr w:type="gramEnd"/>
-      <w:r>
-        <w:rPr>
-          <w:rFonts w:ascii="Times New Roman" w:eastAsia="Times New Roman" w:hAnsi="Times New Roman" w:cs="Times New Roman"/>
-        </w:rPr>
-        <w:t xml:space="preserve"> </w:t>
+        <w:t xml:space="preserve">fasted </w:t>
       </w:r>
       <w:r>
         <w:rPr>
@@ -7587,21 +7477,7 @@
         <w:rPr>
           <w:rFonts w:ascii="Times New Roman" w:hAnsi="Times New Roman" w:cs="Times New Roman"/>
         </w:rPr>
-        <w:t xml:space="preserve">forelimb. Once the dam was fully anesthetized, an oxytocin injection (2U per </w:t>
-      </w:r>
-      <w:proofErr w:type="spellStart"/>
-      <w:r>
-        <w:rPr>
-          <w:rFonts w:ascii="Times New Roman" w:hAnsi="Times New Roman" w:cs="Times New Roman"/>
-        </w:rPr>
-        <w:t>dam</w:t>
-      </w:r>
-      <w:proofErr w:type="spellEnd"/>
-      <w:r>
-        <w:rPr>
-          <w:rFonts w:ascii="Times New Roman" w:hAnsi="Times New Roman" w:cs="Times New Roman"/>
-        </w:rPr>
-        <w:t xml:space="preserve">) was given in the forelimb muscle to </w:t>
+        <w:t xml:space="preserve">forelimb. Once the dam was fully anesthetized, an oxytocin injection (2U per dam) was given in the forelimb muscle to </w:t>
       </w:r>
       <w:r>
         <w:rPr>
@@ -7723,21 +7599,7 @@
         <w:rPr>
           <w:rFonts w:ascii="Times New Roman" w:hAnsi="Times New Roman" w:cs="Times New Roman"/>
         </w:rPr>
-        <w:t xml:space="preserve"> a 1:3 ratio and mixed thoroughly. Capillary tubes were filled with the diluted milk solution and one end was double-sealed with crit-</w:t>
-      </w:r>
-      <w:proofErr w:type="gramStart"/>
-      <w:r>
-        <w:rPr>
-          <w:rFonts w:ascii="Times New Roman" w:hAnsi="Times New Roman" w:cs="Times New Roman"/>
-        </w:rPr>
-        <w:t>o-</w:t>
-      </w:r>
-      <w:proofErr w:type="gramEnd"/>
-      <w:r>
-        <w:rPr>
-          <w:rFonts w:ascii="Times New Roman" w:hAnsi="Times New Roman" w:cs="Times New Roman"/>
-        </w:rPr>
-        <w:t>seal. Sample tubes were spun in 8 consecutive 120-second cycles in a mini hematocrit spinner</w:t>
+        <w:t xml:space="preserve"> a 1:3 ratio and mixed thoroughly. Capillary tubes were filled with the diluted milk solution and one end was double-sealed with crit-o-seal. Sample tubes were spun in 8 consecutive 120-second cycles in a mini hematocrit spinner</w:t>
       </w:r>
       <w:r>
         <w:rPr>
@@ -7755,35 +7617,7 @@
         <w:rPr>
           <w:rFonts w:ascii="Times New Roman" w:hAnsi="Times New Roman" w:cs="Times New Roman"/>
         </w:rPr>
-        <w:t xml:space="preserve">Iris Sample Processing, </w:t>
-      </w:r>
-      <w:proofErr w:type="spellStart"/>
-      <w:r>
-        <w:rPr>
-          <w:rFonts w:ascii="Times New Roman" w:hAnsi="Times New Roman" w:cs="Times New Roman"/>
-        </w:rPr>
-        <w:t>StatSpin</w:t>
-      </w:r>
-      <w:proofErr w:type="spellEnd"/>
-      <w:r>
-        <w:rPr>
-          <w:rFonts w:ascii="Times New Roman" w:hAnsi="Times New Roman" w:cs="Times New Roman"/>
-        </w:rPr>
-        <w:t xml:space="preserve"> </w:t>
-      </w:r>
-      <w:proofErr w:type="spellStart"/>
-      <w:r>
-        <w:rPr>
-          <w:rFonts w:ascii="Times New Roman" w:hAnsi="Times New Roman" w:cs="Times New Roman"/>
-        </w:rPr>
-        <w:t>CritSpin</w:t>
-      </w:r>
-      <w:proofErr w:type="spellEnd"/>
-      <w:r>
-        <w:rPr>
-          <w:rFonts w:ascii="Times New Roman" w:hAnsi="Times New Roman" w:cs="Times New Roman"/>
-        </w:rPr>
-        <w:t xml:space="preserve"> M961-122</w:t>
+        <w:t>Iris Sample Processing, StatSpin CritSpin M961-122</w:t>
       </w:r>
       <w:r>
         <w:rPr>
@@ -7825,21 +7659,7 @@
         <w:rPr>
           <w:rFonts w:ascii="Times New Roman" w:hAnsi="Times New Roman" w:cs="Times New Roman"/>
         </w:rPr>
-        <w:t xml:space="preserve">). </w:t>
-      </w:r>
-      <w:proofErr w:type="gramStart"/>
-      <w:r>
-        <w:rPr>
-          <w:rFonts w:ascii="Times New Roman" w:hAnsi="Times New Roman" w:cs="Times New Roman"/>
-        </w:rPr>
-        <w:t>Percentage</w:t>
-      </w:r>
-      <w:proofErr w:type="gramEnd"/>
-      <w:r>
-        <w:rPr>
-          <w:rFonts w:ascii="Times New Roman" w:hAnsi="Times New Roman" w:cs="Times New Roman"/>
-        </w:rPr>
-        <w:t xml:space="preserve"> of milk fat was determined based on total volume of diluted milk sample. Milk samples were analyzed in duplicate, or triplicate if milk fat percentage differed by more than 25% in the first two samples. </w:t>
+        <w:t xml:space="preserve">). Percentage of milk fat was determined based on total volume of diluted milk sample. Milk samples were analyzed in duplicate, or triplicate if milk fat percentage differed by more than 25% in the first two samples. </w:t>
       </w:r>
     </w:p>
     <w:p>
@@ -8127,21 +7947,7 @@
         <w:rPr>
           <w:rFonts w:ascii="Times New Roman" w:eastAsia="Times New Roman" w:hAnsi="Times New Roman" w:cs="Times New Roman"/>
         </w:rPr>
-        <w:t xml:space="preserve"> for normality by the Shapiro-Wilk test and equivalence of variance by Levene’s test. Variables that were not normally distributed or of equivalent variance underwent non-parametric testing via </w:t>
-      </w:r>
-      <w:proofErr w:type="gramStart"/>
-      <w:r>
-        <w:rPr>
-          <w:rFonts w:ascii="Times New Roman" w:eastAsia="Times New Roman" w:hAnsi="Times New Roman" w:cs="Times New Roman"/>
-        </w:rPr>
-        <w:t>Mann</w:t>
-      </w:r>
-      <w:proofErr w:type="gramEnd"/>
-      <w:r>
-        <w:rPr>
-          <w:rFonts w:ascii="Times New Roman" w:eastAsia="Times New Roman" w:hAnsi="Times New Roman" w:cs="Times New Roman"/>
-        </w:rPr>
-        <w:t xml:space="preserve">-Whitney U test. Those that were normally distributed and of equivalent variance were assessed via </w:t>
+        <w:t xml:space="preserve"> for normality by the Shapiro-Wilk test and equivalence of variance by Levene’s test. Variables that were not normally distributed or of equivalent variance underwent non-parametric testing via Mann-Whitney U test. Those that were normally distributed and of equivalent variance were assessed via </w:t>
       </w:r>
       <w:r>
         <w:rPr>
@@ -8706,19 +8512,11 @@
         </w:rPr>
         <w:t xml:space="preserve">±18.8 </w:t>
       </w:r>
-      <w:proofErr w:type="spellStart"/>
-      <w:r>
-        <w:rPr>
-          <w:rFonts w:ascii="Times New Roman" w:hAnsi="Times New Roman" w:cs="Times New Roman"/>
-        </w:rPr>
-        <w:t>pg</w:t>
-      </w:r>
-      <w:proofErr w:type="spellEnd"/>
-      <w:r>
-        <w:rPr>
-          <w:rFonts w:ascii="Times New Roman" w:hAnsi="Times New Roman" w:cs="Times New Roman"/>
-        </w:rPr>
-        <w:t xml:space="preserve">/dL) elevated in pregnant animals </w:t>
+      <w:r>
+        <w:rPr>
+          <w:rFonts w:ascii="Times New Roman" w:hAnsi="Times New Roman" w:cs="Times New Roman"/>
+        </w:rPr>
+        <w:t xml:space="preserve">pg/dL) elevated in pregnant animals </w:t>
       </w:r>
       <w:r>
         <w:rPr>
@@ -8939,21 +8737,7 @@
         <w:rPr>
           <w:rFonts w:ascii="Times New Roman" w:hAnsi="Times New Roman" w:cs="Times New Roman"/>
         </w:rPr>
-        <w:t xml:space="preserve"> (</w:t>
-      </w:r>
-      <w:proofErr w:type="spellStart"/>
-      <w:r>
-        <w:rPr>
-          <w:rFonts w:ascii="Times New Roman" w:hAnsi="Times New Roman" w:cs="Times New Roman"/>
-        </w:rPr>
-        <w:t>dex</w:t>
-      </w:r>
-      <w:proofErr w:type="spellEnd"/>
-      <w:r>
-        <w:rPr>
-          <w:rFonts w:ascii="Times New Roman" w:hAnsi="Times New Roman" w:cs="Times New Roman"/>
-        </w:rPr>
-        <w:t>)</w:t>
+        <w:t xml:space="preserve"> (dex)</w:t>
       </w:r>
       <w:r>
         <w:rPr>
@@ -9217,29 +9001,14 @@
         <w:rPr>
           <w:rFonts w:ascii="Times New Roman" w:hAnsi="Times New Roman" w:cs="Times New Roman"/>
         </w:rPr>
-        <w:t xml:space="preserve">, </w:t>
-      </w:r>
-      <w:proofErr w:type="spellStart"/>
-      <w:r>
-        <w:rPr>
-          <w:rFonts w:ascii="Times New Roman" w:hAnsi="Times New Roman" w:cs="Times New Roman"/>
-        </w:rPr>
-        <w:t>p</w:t>
+        <w:t>, p</w:t>
       </w:r>
       <w:r>
         <w:rPr>
           <w:rFonts w:ascii="Times New Roman" w:hAnsi="Times New Roman" w:cs="Times New Roman"/>
           <w:vertAlign w:val="subscript"/>
         </w:rPr>
-        <w:t>dex</w:t>
-      </w:r>
-      <w:proofErr w:type="spellEnd"/>
-      <w:r>
-        <w:rPr>
-          <w:rFonts w:ascii="Times New Roman" w:hAnsi="Times New Roman" w:cs="Times New Roman"/>
-          <w:vertAlign w:val="subscript"/>
-        </w:rPr>
-        <w:t>*time</w:t>
+        <w:t>dex*time</w:t>
       </w:r>
       <w:r>
         <w:rPr>
@@ -9335,14 +9104,7 @@
         <w:rPr>
           <w:rFonts w:ascii="Times New Roman" w:hAnsi="Times New Roman" w:cs="Times New Roman"/>
         </w:rPr>
-        <w:t xml:space="preserve">, </w:t>
-      </w:r>
-      <w:proofErr w:type="spellStart"/>
-      <w:r>
-        <w:rPr>
-          <w:rFonts w:ascii="Times New Roman" w:hAnsi="Times New Roman" w:cs="Times New Roman"/>
-        </w:rPr>
-        <w:t>p</w:t>
+        <w:t>, p</w:t>
       </w:r>
       <w:r>
         <w:rPr>
@@ -9351,7 +9113,6 @@
         </w:rPr>
         <w:t>dex</w:t>
       </w:r>
-      <w:proofErr w:type="spellEnd"/>
       <w:r>
         <w:rPr>
           <w:rFonts w:ascii="Times New Roman" w:hAnsi="Times New Roman" w:cs="Times New Roman"/>
@@ -9438,21 +9199,7 @@
         <w:rPr>
           <w:rFonts w:ascii="Times New Roman" w:hAnsi="Times New Roman" w:cs="Times New Roman"/>
         </w:rPr>
-        <w:t xml:space="preserve"> in those treated with </w:t>
-      </w:r>
-      <w:proofErr w:type="spellStart"/>
-      <w:r>
-        <w:rPr>
-          <w:rFonts w:ascii="Times New Roman" w:hAnsi="Times New Roman" w:cs="Times New Roman"/>
-        </w:rPr>
-        <w:t>dex</w:t>
-      </w:r>
-      <w:proofErr w:type="spellEnd"/>
-      <w:r>
-        <w:rPr>
-          <w:rFonts w:ascii="Times New Roman" w:hAnsi="Times New Roman" w:cs="Times New Roman"/>
-        </w:rPr>
-        <w:t xml:space="preserve"> compared to </w:t>
+        <w:t xml:space="preserve"> in those treated with dex compared to </w:t>
       </w:r>
       <w:r>
         <w:rPr>
@@ -9911,21 +9658,7 @@
         <w:rPr>
           <w:rFonts w:ascii="Times New Roman" w:hAnsi="Times New Roman" w:cs="Times New Roman"/>
         </w:rPr>
-        <w:t xml:space="preserve"> </w:t>
-      </w:r>
-      <w:proofErr w:type="gramStart"/>
-      <w:r>
-        <w:rPr>
-          <w:rFonts w:ascii="Times New Roman" w:hAnsi="Times New Roman" w:cs="Times New Roman"/>
-        </w:rPr>
-        <w:t>during the course of</w:t>
-      </w:r>
-      <w:proofErr w:type="gramEnd"/>
-      <w:r>
-        <w:rPr>
-          <w:rFonts w:ascii="Times New Roman" w:hAnsi="Times New Roman" w:cs="Times New Roman"/>
-        </w:rPr>
-        <w:t xml:space="preserve"> pregnanc</w:t>
+        <w:t xml:space="preserve"> during the course of pregnanc</w:t>
       </w:r>
       <w:r>
         <w:rPr>
@@ -10035,7 +9768,6 @@
         </w:rPr>
         <w:t xml:space="preserve">, </w:t>
       </w:r>
-      <w:proofErr w:type="spellStart"/>
       <w:r>
         <w:rPr>
           <w:rFonts w:ascii="Times New Roman" w:hAnsi="Times New Roman" w:cs="Times New Roman"/>
@@ -10049,7 +9781,6 @@
         </w:rPr>
         <w:t>genotype</w:t>
       </w:r>
-      <w:proofErr w:type="spellEnd"/>
       <w:r>
         <w:rPr>
           <w:rFonts w:ascii="Times New Roman" w:hAnsi="Times New Roman" w:cs="Times New Roman"/>
@@ -10583,14 +10314,7 @@
         <w:rPr>
           <w:rFonts w:ascii="Times New Roman" w:hAnsi="Times New Roman" w:cs="Times New Roman"/>
         </w:rPr>
-        <w:t>(</w:t>
-      </w:r>
-      <w:proofErr w:type="spellStart"/>
-      <w:r>
-        <w:rPr>
-          <w:rFonts w:ascii="Times New Roman" w:hAnsi="Times New Roman" w:cs="Times New Roman"/>
-        </w:rPr>
-        <w:t>p</w:t>
+        <w:t>(p</w:t>
       </w:r>
       <w:r>
         <w:rPr>
@@ -10606,7 +10330,6 @@
         </w:rPr>
         <w:t>type</w:t>
       </w:r>
-      <w:proofErr w:type="spellEnd"/>
       <w:r>
         <w:rPr>
           <w:rFonts w:ascii="Times New Roman" w:hAnsi="Times New Roman" w:cs="Times New Roman"/>
@@ -12683,7 +12406,6 @@
         </w:rPr>
         <w:t xml:space="preserve">, </w:t>
       </w:r>
-      <w:proofErr w:type="spellStart"/>
       <w:r>
         <w:rPr>
           <w:rFonts w:ascii="Times New Roman" w:hAnsi="Times New Roman" w:cs="Times New Roman"/>
@@ -12697,7 +12419,6 @@
         </w:rPr>
         <w:t>genotype</w:t>
       </w:r>
-      <w:proofErr w:type="spellEnd"/>
       <w:r>
         <w:rPr>
           <w:rFonts w:ascii="Times New Roman" w:hAnsi="Times New Roman" w:cs="Times New Roman"/>
@@ -12768,14 +12489,7 @@
         <w:rPr>
           <w:rFonts w:ascii="Times New Roman" w:hAnsi="Times New Roman" w:cs="Times New Roman"/>
         </w:rPr>
-        <w:t>effect of sex on body weight from birth to PND 14.5 (</w:t>
-      </w:r>
-      <w:proofErr w:type="spellStart"/>
-      <w:r>
-        <w:rPr>
-          <w:rFonts w:ascii="Times New Roman" w:hAnsi="Times New Roman" w:cs="Times New Roman"/>
-        </w:rPr>
-        <w:t>p</w:t>
+        <w:t>effect of sex on body weight from birth to PND 14.5 (p</w:t>
       </w:r>
       <w:r>
         <w:rPr>
@@ -12784,7 +12498,6 @@
         </w:rPr>
         <w:t>sex</w:t>
       </w:r>
-      <w:proofErr w:type="spellEnd"/>
       <w:r>
         <w:rPr>
           <w:rFonts w:ascii="Times New Roman" w:hAnsi="Times New Roman" w:cs="Times New Roman"/>
@@ -13253,14 +12966,7 @@
         <w:rPr>
           <w:rFonts w:ascii="Times New Roman" w:hAnsi="Times New Roman" w:cs="Times New Roman"/>
         </w:rPr>
-        <w:t xml:space="preserve">gestational </w:t>
-      </w:r>
-      <w:proofErr w:type="gramStart"/>
-      <w:r>
-        <w:rPr>
-          <w:rFonts w:ascii="Times New Roman" w:hAnsi="Times New Roman" w:cs="Times New Roman"/>
-        </w:rPr>
-        <w:t>outcome</w:t>
+        <w:t>gestational outcome</w:t>
       </w:r>
       <w:r>
         <w:rPr>
@@ -13272,14 +12978,7 @@
         <w:rPr>
           <w:rFonts w:ascii="Times New Roman" w:hAnsi="Times New Roman" w:cs="Times New Roman"/>
         </w:rPr>
-        <w:t>,</w:t>
-      </w:r>
-      <w:proofErr w:type="gramEnd"/>
-      <w:r>
-        <w:rPr>
-          <w:rFonts w:ascii="Times New Roman" w:hAnsi="Times New Roman" w:cs="Times New Roman"/>
-        </w:rPr>
-        <w:t xml:space="preserve"> is </w:t>
+        <w:t xml:space="preserve">, is </w:t>
       </w:r>
       <w:r>
         <w:rPr>
@@ -13324,21 +13023,12 @@
         </w:rPr>
         <w:t xml:space="preserve">or </w:t>
       </w:r>
-      <w:proofErr w:type="spellStart"/>
-      <w:r>
-        <w:rPr>
-          <w:rFonts w:ascii="Times New Roman" w:hAnsi="Times New Roman" w:cs="Times New Roman"/>
-          <w:i/>
-        </w:rPr>
-        <w:t>Gfral</w:t>
-      </w:r>
-      <w:proofErr w:type="spellEnd"/>
-      <w:r>
-        <w:rPr>
-          <w:rFonts w:ascii="Times New Roman" w:hAnsi="Times New Roman" w:cs="Times New Roman"/>
-          <w:i/>
-        </w:rPr>
-        <w:t xml:space="preserve"> </w:t>
+      <w:r>
+        <w:rPr>
+          <w:rFonts w:ascii="Times New Roman" w:hAnsi="Times New Roman" w:cs="Times New Roman"/>
+          <w:i/>
+        </w:rPr>
+        <w:t xml:space="preserve">Gfral </w:t>
       </w:r>
       <w:r>
         <w:rPr>
@@ -14122,21 +13812,7 @@
         <w:rPr>
           <w:rFonts w:ascii="Times New Roman" w:hAnsi="Times New Roman" w:cs="Times New Roman"/>
         </w:rPr>
-        <w:t xml:space="preserve">, or </w:t>
-      </w:r>
-      <w:proofErr w:type="gramStart"/>
-      <w:r>
-        <w:rPr>
-          <w:rFonts w:ascii="Times New Roman" w:hAnsi="Times New Roman" w:cs="Times New Roman"/>
-        </w:rPr>
-        <w:t>induce</w:t>
-      </w:r>
-      <w:proofErr w:type="gramEnd"/>
-      <w:r>
-        <w:rPr>
-          <w:rFonts w:ascii="Times New Roman" w:hAnsi="Times New Roman" w:cs="Times New Roman"/>
-        </w:rPr>
-        <w:t xml:space="preserve"> long-term highly disruptive stressors </w:t>
+        <w:t xml:space="preserve">, or induce long-term highly disruptive stressors </w:t>
       </w:r>
       <w:r>
         <w:rPr>
@@ -14298,21 +13974,7 @@
         <w:rPr>
           <w:rFonts w:ascii="Times New Roman" w:hAnsi="Times New Roman" w:cs="Times New Roman"/>
         </w:rPr>
-        <w:t xml:space="preserve"> </w:t>
-      </w:r>
-      <w:proofErr w:type="spellStart"/>
-      <w:r>
-        <w:rPr>
-          <w:rFonts w:ascii="Times New Roman" w:hAnsi="Times New Roman" w:cs="Times New Roman"/>
-        </w:rPr>
-        <w:t>feto</w:t>
-      </w:r>
-      <w:proofErr w:type="spellEnd"/>
-      <w:r>
-        <w:rPr>
-          <w:rFonts w:ascii="Times New Roman" w:hAnsi="Times New Roman" w:cs="Times New Roman"/>
-        </w:rPr>
-        <w:t xml:space="preserve">-placental implantation. </w:t>
+        <w:t xml:space="preserve"> feto-placental implantation. </w:t>
       </w:r>
       <w:r>
         <w:rPr>
@@ -14489,21 +14151,7 @@
         <w:rPr>
           <w:rFonts w:ascii="Times New Roman" w:hAnsi="Times New Roman" w:cs="Times New Roman"/>
         </w:rPr>
-        <w:t xml:space="preserve"> </w:t>
-      </w:r>
-      <w:proofErr w:type="spellStart"/>
-      <w:r>
-        <w:rPr>
-          <w:rFonts w:ascii="Times New Roman" w:hAnsi="Times New Roman" w:cs="Times New Roman"/>
-        </w:rPr>
-        <w:t>feto</w:t>
-      </w:r>
-      <w:proofErr w:type="spellEnd"/>
-      <w:r>
-        <w:rPr>
-          <w:rFonts w:ascii="Times New Roman" w:hAnsi="Times New Roman" w:cs="Times New Roman"/>
-        </w:rPr>
-        <w:t xml:space="preserve">-placental contribution of </w:t>
+        <w:t xml:space="preserve"> feto-placental contribution of </w:t>
       </w:r>
       <w:r>
         <w:rPr>
@@ -14653,21 +14301,7 @@
         <w:rPr>
           <w:rFonts w:ascii="Times New Roman" w:hAnsi="Times New Roman" w:cs="Times New Roman"/>
         </w:rPr>
-        <w:t xml:space="preserve">The follow up period for </w:t>
-      </w:r>
-      <w:proofErr w:type="spellStart"/>
-      <w:r>
-        <w:rPr>
-          <w:rFonts w:ascii="Times New Roman" w:hAnsi="Times New Roman" w:cs="Times New Roman"/>
-        </w:rPr>
-        <w:t>offsprubg</w:t>
-      </w:r>
-      <w:proofErr w:type="spellEnd"/>
-      <w:r>
-        <w:rPr>
-          <w:rFonts w:ascii="Times New Roman" w:hAnsi="Times New Roman" w:cs="Times New Roman"/>
-        </w:rPr>
-        <w:t xml:space="preserve"> was</w:t>
+        <w:t>The follow up period for offsprubg was</w:t>
       </w:r>
       <w:r>
         <w:rPr>
@@ -15317,6 +14951,40 @@
       </w:hyperlink>
       <w:r>
         <w:rPr>
+          <w:rStyle w:val="Hyperlink"/>
+          <w:rFonts w:ascii="Times New Roman" w:hAnsi="Times New Roman" w:cs="Times New Roman"/>
+        </w:rPr>
+        <w:fldChar w:fldCharType="begin"/>
+      </w:r>
+      <w:r>
+        <w:rPr>
+          <w:rStyle w:val="Hyperlink"/>
+          <w:rFonts w:ascii="Times New Roman" w:hAnsi="Times New Roman" w:cs="Times New Roman"/>
+        </w:rPr>
+        <w:instrText xml:space="preserve"> ADDIN ZOTERO_ITEM CSL_CITATION {"citationID":"8KSJUXfb","properties":{"formattedCitation":"(46)","plainCitation":"(46)","noteIndex":0},"citationItems":[{"id":2350,"uris":["http://zotero.org/users/5073745/items/Y4QZMZXF"],"itemData":{"id":2350,"type":"article","title":"Bridges Lab Developmental Obesity Data Repository","URL":"https://github.com/BridgesLab/Developmental-Obesity"}}],"schema":"https://github.com/citation-style-language/schema/raw/master/csl-citation.json"} </w:instrText>
+      </w:r>
+      <w:r>
+        <w:rPr>
+          <w:rStyle w:val="Hyperlink"/>
+          <w:rFonts w:ascii="Times New Roman" w:hAnsi="Times New Roman" w:cs="Times New Roman"/>
+        </w:rPr>
+        <w:fldChar w:fldCharType="separate"/>
+      </w:r>
+      <w:r>
+        <w:rPr>
+          <w:rFonts w:ascii="Times New Roman" w:hAnsi="Times New Roman" w:cs="Times New Roman"/>
+        </w:rPr>
+        <w:t>(46)</w:t>
+      </w:r>
+      <w:r>
+        <w:rPr>
+          <w:rStyle w:val="Hyperlink"/>
+          <w:rFonts w:ascii="Times New Roman" w:hAnsi="Times New Roman" w:cs="Times New Roman"/>
+        </w:rPr>
+        <w:fldChar w:fldCharType="end"/>
+      </w:r>
+      <w:r>
+        <w:rPr>
           <w:rFonts w:ascii="Times New Roman" w:hAnsi="Times New Roman" w:cs="Times New Roman"/>
         </w:rPr>
         <w:t>.</w:t>
@@ -16938,6 +16606,27 @@
           <w:rFonts w:ascii="Calibri" w:hAnsi="Calibri" w:cs="Calibri"/>
         </w:rPr>
         <w:t xml:space="preserve"> 2015;108:65–71.</w:t>
+      </w:r>
+    </w:p>
+    <w:p>
+      <w:pPr>
+        <w:pStyle w:val="Bibliography"/>
+        <w:rPr>
+          <w:rFonts w:ascii="Calibri" w:hAnsi="Calibri" w:cs="Calibri"/>
+        </w:rPr>
+      </w:pPr>
+      <w:r>
+        <w:rPr>
+          <w:rFonts w:ascii="Calibri" w:hAnsi="Calibri" w:cs="Calibri"/>
+        </w:rPr>
+        <w:t xml:space="preserve">46. </w:t>
+      </w:r>
+      <w:r>
+        <w:rPr>
+          <w:rFonts w:ascii="Calibri" w:hAnsi="Calibri" w:cs="Calibri"/>
+        </w:rPr>
+        <w:tab/>
+        <w:t>Bridges Lab Developmental Obesity Data Repository. Available at: https://github.com/BridgesLab/Developmental-Obesity.</w:t>
       </w:r>
     </w:p>
     <w:p>
@@ -19331,7 +19020,6 @@
   <w:style w:type="character" w:default="1" w:styleId="DefaultParagraphFont">
     <w:name w:val="Default Paragraph Font"/>
     <w:uiPriority w:val="1"/>
-    <w:semiHidden/>
     <w:unhideWhenUsed/>
   </w:style>
   <w:style w:type="table" w:default="1" w:styleId="TableNormal">

</xml_diff>

<commit_message>
Updated references for Supplemental Materials
</commit_message>
<xml_diff>
--- a/Manuscripts/GDF15 during Pregnancy/GDF15.Manuscript_Clean.docx
+++ b/Manuscripts/GDF15 during Pregnancy/GDF15.Manuscript_Clean.docx
@@ -1013,7 +1013,21 @@
         <w:rPr>
           <w:rFonts w:ascii="Times New Roman" w:hAnsi="Times New Roman" w:cs="Times New Roman"/>
         </w:rPr>
-        <w:t xml:space="preserve"> weight during the course of pregnancy </w:t>
+        <w:t xml:space="preserve"> weight </w:t>
+      </w:r>
+      <w:proofErr w:type="gramStart"/>
+      <w:r>
+        <w:rPr>
+          <w:rFonts w:ascii="Times New Roman" w:hAnsi="Times New Roman" w:cs="Times New Roman"/>
+        </w:rPr>
+        <w:t>during the course of</w:t>
+      </w:r>
+      <w:proofErr w:type="gramEnd"/>
+      <w:r>
+        <w:rPr>
+          <w:rFonts w:ascii="Times New Roman" w:hAnsi="Times New Roman" w:cs="Times New Roman"/>
+        </w:rPr>
+        <w:t xml:space="preserve"> pregnancy </w:t>
       </w:r>
       <w:r>
         <w:rPr>
@@ -4543,11 +4557,19 @@
         </w:rPr>
         <w:t xml:space="preserve"> </w:t>
       </w:r>
-      <w:r>
-        <w:rPr>
-          <w:rFonts w:ascii="Times New Roman" w:hAnsi="Times New Roman" w:cs="Times New Roman"/>
-        </w:rPr>
-        <w:t xml:space="preserve">during the course of </w:t>
+      <w:proofErr w:type="gramStart"/>
+      <w:r>
+        <w:rPr>
+          <w:rFonts w:ascii="Times New Roman" w:hAnsi="Times New Roman" w:cs="Times New Roman"/>
+        </w:rPr>
+        <w:t>during the course of</w:t>
+      </w:r>
+      <w:proofErr w:type="gramEnd"/>
+      <w:r>
+        <w:rPr>
+          <w:rFonts w:ascii="Times New Roman" w:hAnsi="Times New Roman" w:cs="Times New Roman"/>
+        </w:rPr>
+        <w:t xml:space="preserve"> </w:t>
       </w:r>
       <w:r>
         <w:rPr>
@@ -6321,6 +6343,36 @@
         <w:rPr>
           <w:rFonts w:ascii="Times New Roman" w:hAnsi="Times New Roman" w:cs="Times New Roman"/>
         </w:rPr>
+        <w:fldChar w:fldCharType="begin"/>
+      </w:r>
+      <w:r>
+        <w:rPr>
+          <w:rFonts w:ascii="Times New Roman" w:hAnsi="Times New Roman" w:cs="Times New Roman"/>
+        </w:rPr>
+        <w:instrText xml:space="preserve"> ADDIN ZOTERO_ITEM CSL_CITATION {"citationID":"VTNqCUkJ","properties":{"formattedCitation":"(30)","plainCitation":"(30)","noteIndex":0},"citationItems":[{"id":2351,"uris":["http://zotero.org/users/5073745/items/S2IV44MG"],"itemData":{"id":2351,"type":"dataset","title":"Supplemental Materials for Gdf15 knockout does not substantially impact perinatal body weight or neonatal outcomes in mice","URL":"https://github.com/BridgesLab/Developmental-Obesity/tree/master/Manuscripts/GDF15%20during%20Pregnancy","author":[{"family":"Mulcahy","given":"Molly C."}]}}],"schema":"https://github.com/citation-style-language/schema/raw/master/csl-citation.json"} </w:instrText>
+      </w:r>
+      <w:r>
+        <w:rPr>
+          <w:rFonts w:ascii="Times New Roman" w:hAnsi="Times New Roman" w:cs="Times New Roman"/>
+        </w:rPr>
+        <w:fldChar w:fldCharType="separate"/>
+      </w:r>
+      <w:r>
+        <w:rPr>
+          <w:rFonts w:ascii="Times New Roman" w:hAnsi="Times New Roman" w:cs="Times New Roman"/>
+        </w:rPr>
+        <w:t>(30)</w:t>
+      </w:r>
+      <w:r>
+        <w:rPr>
+          <w:rFonts w:ascii="Times New Roman" w:hAnsi="Times New Roman" w:cs="Times New Roman"/>
+        </w:rPr>
+        <w:fldChar w:fldCharType="end"/>
+      </w:r>
+      <w:r>
+        <w:rPr>
+          <w:rFonts w:ascii="Times New Roman" w:hAnsi="Times New Roman" w:cs="Times New Roman"/>
+        </w:rPr>
         <w:t xml:space="preserve">. </w:t>
       </w:r>
     </w:p>
@@ -6403,7 +6455,7 @@
         <w:rPr>
           <w:rFonts w:ascii="Times New Roman" w:hAnsi="Times New Roman" w:cs="Times New Roman"/>
         </w:rPr>
-        <w:instrText xml:space="preserve"> ADDIN ZOTERO_ITEM CSL_CITATION {"citationID":"u5ukMVdn","properties":{"formattedCitation":"(30)","plainCitation":"(30)","noteIndex":0},"citationItems":[{"id":486,"uris":["http://zotero.org/users/5073745/items/GWKFWWRY"],"itemData":{"id":486,"type":"webpage","abstract":"Insulin tolerance tests are a standard and common method for evaluating the insulin sensitivity of an animal.  In this assay, animals are fasted to normalize blood glucose and then challenged by an intraperitoneal injection of insulin.  As glucose is transported into tissues and glucose production is suppressed, glucose levels drop.   A more insulin sensitive animal will have a larger decrease in blood glucose.  This has advantages over a glucose tolerance test which measures both insulin sensitivity and insulin responsiveness.","container-title":"protocols.io","language":"en","title":"Insulin Tolerance Test","URL":"dx.doi.org/10.17504/protocols.io.b5zxq77n","author":[{"family":"Bridges","given":"Dave"},{"family":"Mulcahy","given":"Molly C"},{"family":"Redd","given":"JeAnna R"}],"accessed":{"date-parts":[["2022",5,16]]},"issued":{"date-parts":[["2022",3,7]]}}}],"schema":"https://github.com/citation-style-language/schema/raw/master/csl-citation.json"} </w:instrText>
+        <w:instrText xml:space="preserve"> ADDIN ZOTERO_ITEM CSL_CITATION {"citationID":"u5ukMVdn","properties":{"formattedCitation":"(31)","plainCitation":"(31)","noteIndex":0},"citationItems":[{"id":486,"uris":["http://zotero.org/users/5073745/items/GWKFWWRY"],"itemData":{"id":486,"type":"webpage","abstract":"Insulin tolerance tests are a standard and common method for evaluating the insulin sensitivity of an animal.  In this assay, animals are fasted to normalize blood glucose and then challenged by an intraperitoneal injection of insulin.  As glucose is transported into tissues and glucose production is suppressed, glucose levels drop.   A more insulin sensitive animal will have a larger decrease in blood glucose.  This has advantages over a glucose tolerance test which measures both insulin sensitivity and insulin responsiveness.","container-title":"protocols.io","language":"en","title":"Insulin Tolerance Test","URL":"dx.doi.org/10.17504/protocols.io.b5zxq77n","author":[{"family":"Bridges","given":"Dave"},{"family":"Mulcahy","given":"Molly C"},{"family":"Redd","given":"JeAnna R"}],"accessed":{"date-parts":[["2022",5,16]]},"issued":{"date-parts":[["2022",3,7]]}}}],"schema":"https://github.com/citation-style-language/schema/raw/master/csl-citation.json"} </w:instrText>
       </w:r>
       <w:r>
         <w:rPr>
@@ -6415,7 +6467,7 @@
         <w:rPr>
           <w:rFonts w:ascii="Times New Roman" w:hAnsi="Times New Roman" w:cs="Times New Roman"/>
         </w:rPr>
-        <w:t>(30)</w:t>
+        <w:t>(31)</w:t>
       </w:r>
       <w:r>
         <w:rPr>
@@ -6607,11 +6659,19 @@
         </w:rPr>
         <w:t xml:space="preserve"> hours after </w:t>
       </w:r>
+      <w:proofErr w:type="gramStart"/>
       <w:r>
         <w:rPr>
           <w:rFonts w:ascii="Times New Roman" w:eastAsia="Times New Roman" w:hAnsi="Times New Roman" w:cs="Times New Roman"/>
         </w:rPr>
-        <w:t xml:space="preserve">fasted </w:t>
+        <w:t>fasted</w:t>
+      </w:r>
+      <w:proofErr w:type="gramEnd"/>
+      <w:r>
+        <w:rPr>
+          <w:rFonts w:ascii="Times New Roman" w:eastAsia="Times New Roman" w:hAnsi="Times New Roman" w:cs="Times New Roman"/>
+        </w:rPr>
+        <w:t xml:space="preserve"> </w:t>
       </w:r>
       <w:r>
         <w:rPr>
@@ -7125,7 +7185,7 @@
         <w:rPr>
           <w:rFonts w:ascii="Times New Roman" w:hAnsi="Times New Roman" w:cs="Times New Roman"/>
         </w:rPr>
-        <w:instrText xml:space="preserve"> ADDIN ZOTERO_ITEM CSL_CITATION {"citationID":"Oql9rU5C","properties":{"formattedCitation":"(31)","plainCitation":"(31)","noteIndex":0},"citationItems":[{"id":417,"uris":["http://zotero.org/users/5073745/items/X6KF8W8Y"],"itemData":{"id":417,"type":"article-journal","abstract":"Lactose synthase (a complex of β1,4-galactosyltransferase and α-lactalbumin) forms lactose in the Golgi complex of mammary epithelial cells. To determine whether α-lactalbumin is a limiting component in this complex, transgenic mice that expressed bovine α-lactalbumin were studied. Transgenic mice produced 0.5 to 1.5 mg/ml of bovine α-lactalbumin in their milk, 5to 15-fold more α-lactalbumin than in milk of control mice. Transgenic and control mice produced milk with the same concentrations of lactose, cream, and total solids, and showed similar mammary gland growth, morphology, and histology. Milk from transgenic mice had 0.6% less protein than milk from control mice (P &lt; 0.05). The in vitro lactose synthase activity in mammary gland homogenates from α-lactalbumin transgenic mice was increased (P &lt; 0.05), demonstrating that bovine α-lactalbumin could interact with murine β 1,4-galactosyltransferase. Pups reared by lactating transgenic mice showed a 4% increase in growth on d 10 of lactation, suggesting that milk production was increased (P = 0.06). Milk volume, estimated using the weigh-suckle-weigh technique, tended to be higher (although not signiﬁcantly) in transgenic mice (P = 0.11). These results suggest that augmenting α-lactalbumin expression in the dam increases the growth of suckling offspring.","container-title":"Journal of Dairy Science","DOI":"10.3168/jds.S0022-0302(01)74516-X","ISSN":"00220302","issue":"3","journalAbbreviation":"Journal of Dairy Science","language":"en","page":"620-622","source":"DOI.org (Crossref)","title":"Short Communication: Effects of Increased Expression of α-Lactalbumin In Transgenic Mice on Milk Yield and Pup Growth","title-short":"Short Communication","volume":"84","author":[{"family":"Boston","given":"W.S."},{"family":"Bleck","given":"G.T."},{"family":"Conroy","given":"J.C."},{"family":"Wheeler","given":"M.B."},{"family":"Miller","given":"D.J."}],"issued":{"date-parts":[["2001",3]]}}}],"schema":"https://github.com/citation-style-language/schema/raw/master/csl-citation.json"} </w:instrText>
+        <w:instrText xml:space="preserve"> ADDIN ZOTERO_ITEM CSL_CITATION {"citationID":"Oql9rU5C","properties":{"formattedCitation":"(32)","plainCitation":"(32)","noteIndex":0},"citationItems":[{"id":417,"uris":["http://zotero.org/users/5073745/items/X6KF8W8Y"],"itemData":{"id":417,"type":"article-journal","abstract":"Lactose synthase (a complex of β1,4-galactosyltransferase and α-lactalbumin) forms lactose in the Golgi complex of mammary epithelial cells. To determine whether α-lactalbumin is a limiting component in this complex, transgenic mice that expressed bovine α-lactalbumin were studied. Transgenic mice produced 0.5 to 1.5 mg/ml of bovine α-lactalbumin in their milk, 5to 15-fold more α-lactalbumin than in milk of control mice. Transgenic and control mice produced milk with the same concentrations of lactose, cream, and total solids, and showed similar mammary gland growth, morphology, and histology. Milk from transgenic mice had 0.6% less protein than milk from control mice (P &lt; 0.05). The in vitro lactose synthase activity in mammary gland homogenates from α-lactalbumin transgenic mice was increased (P &lt; 0.05), demonstrating that bovine α-lactalbumin could interact with murine β 1,4-galactosyltransferase. Pups reared by lactating transgenic mice showed a 4% increase in growth on d 10 of lactation, suggesting that milk production was increased (P = 0.06). Milk volume, estimated using the weigh-suckle-weigh technique, tended to be higher (although not signiﬁcantly) in transgenic mice (P = 0.11). These results suggest that augmenting α-lactalbumin expression in the dam increases the growth of suckling offspring.","container-title":"Journal of Dairy Science","DOI":"10.3168/jds.S0022-0302(01)74516-X","ISSN":"00220302","issue":"3","journalAbbreviation":"Journal of Dairy Science","language":"en","page":"620-622","source":"DOI.org (Crossref)","title":"Short Communication: Effects of Increased Expression of α-Lactalbumin In Transgenic Mice on Milk Yield and Pup Growth","title-short":"Short Communication","volume":"84","author":[{"family":"Boston","given":"W.S."},{"family":"Bleck","given":"G.T."},{"family":"Conroy","given":"J.C."},{"family":"Wheeler","given":"M.B."},{"family":"Miller","given":"D.J."}],"issued":{"date-parts":[["2001",3]]}}}],"schema":"https://github.com/citation-style-language/schema/raw/master/csl-citation.json"} </w:instrText>
       </w:r>
       <w:r>
         <w:rPr>
@@ -7137,7 +7197,7 @@
         <w:rPr>
           <w:rFonts w:ascii="Times New Roman" w:hAnsi="Times New Roman" w:cs="Times New Roman"/>
         </w:rPr>
-        <w:t>(31)</w:t>
+        <w:t>(32)</w:t>
       </w:r>
       <w:r>
         <w:rPr>
@@ -7599,7 +7659,21 @@
         <w:rPr>
           <w:rFonts w:ascii="Times New Roman" w:hAnsi="Times New Roman" w:cs="Times New Roman"/>
         </w:rPr>
-        <w:t xml:space="preserve"> a 1:3 ratio and mixed thoroughly. Capillary tubes were filled with the diluted milk solution and one end was double-sealed with crit-o-seal. Sample tubes were spun in 8 consecutive 120-second cycles in a mini hematocrit spinner</w:t>
+        <w:t xml:space="preserve"> a 1:3 ratio and mixed thoroughly. Capillary tubes were filled with the diluted milk solution and one end was double-sealed with crit-</w:t>
+      </w:r>
+      <w:proofErr w:type="gramStart"/>
+      <w:r>
+        <w:rPr>
+          <w:rFonts w:ascii="Times New Roman" w:hAnsi="Times New Roman" w:cs="Times New Roman"/>
+        </w:rPr>
+        <w:t>o-</w:t>
+      </w:r>
+      <w:proofErr w:type="gramEnd"/>
+      <w:r>
+        <w:rPr>
+          <w:rFonts w:ascii="Times New Roman" w:hAnsi="Times New Roman" w:cs="Times New Roman"/>
+        </w:rPr>
+        <w:t>seal. Sample tubes were spun in 8 consecutive 120-second cycles in a mini hematocrit spinner</w:t>
       </w:r>
       <w:r>
         <w:rPr>
@@ -7659,7 +7733,21 @@
         <w:rPr>
           <w:rFonts w:ascii="Times New Roman" w:hAnsi="Times New Roman" w:cs="Times New Roman"/>
         </w:rPr>
-        <w:t xml:space="preserve">). Percentage of milk fat was determined based on total volume of diluted milk sample. Milk samples were analyzed in duplicate, or triplicate if milk fat percentage differed by more than 25% in the first two samples. </w:t>
+        <w:t xml:space="preserve">). </w:t>
+      </w:r>
+      <w:proofErr w:type="gramStart"/>
+      <w:r>
+        <w:rPr>
+          <w:rFonts w:ascii="Times New Roman" w:hAnsi="Times New Roman" w:cs="Times New Roman"/>
+        </w:rPr>
+        <w:t>Percentage</w:t>
+      </w:r>
+      <w:proofErr w:type="gramEnd"/>
+      <w:r>
+        <w:rPr>
+          <w:rFonts w:ascii="Times New Roman" w:hAnsi="Times New Roman" w:cs="Times New Roman"/>
+        </w:rPr>
+        <w:t xml:space="preserve"> of milk fat was determined based on total volume of diluted milk sample. Milk samples were analyzed in duplicate, or triplicate if milk fat percentage differed by more than 25% in the first two samples. </w:t>
       </w:r>
     </w:p>
     <w:p>
@@ -7710,7 +7798,7 @@
         <w:rPr>
           <w:rFonts w:ascii="Times New Roman" w:eastAsia="Times New Roman" w:hAnsi="Times New Roman" w:cs="Times New Roman"/>
         </w:rPr>
-        <w:instrText xml:space="preserve"> ADDIN ZOTERO_ITEM CSL_CITATION {"citationID":"3uiNB6ty","properties":{"formattedCitation":"(32)","plainCitation":"(32)","noteIndex":0},"citationItems":[{"id":88,"uris":["http://zotero.org/users/5073745/items/2FPE9EQN"],"itemData":{"id":88,"type":"document","publisher":"R Foundation for Statistical Computing","title":"R: A Language and Environment for Statistical Computing","URL":"https://www.R-project.org/","author":[{"family":"R Core Team","given":""}],"issued":{"date-parts":[["2021"]]}}}],"schema":"https://github.com/citation-style-language/schema/raw/master/csl-citation.json"} </w:instrText>
+        <w:instrText xml:space="preserve"> ADDIN ZOTERO_ITEM CSL_CITATION {"citationID":"3uiNB6ty","properties":{"formattedCitation":"(33)","plainCitation":"(33)","noteIndex":0},"citationItems":[{"id":88,"uris":["http://zotero.org/users/5073745/items/2FPE9EQN"],"itemData":{"id":88,"type":"document","publisher":"R Foundation for Statistical Computing","title":"R: A Language and Environment for Statistical Computing","URL":"https://www.R-project.org/","author":[{"family":"R Core Team","given":""}],"issued":{"date-parts":[["2021"]]}}}],"schema":"https://github.com/citation-style-language/schema/raw/master/csl-citation.json"} </w:instrText>
       </w:r>
       <w:r>
         <w:rPr>
@@ -7722,7 +7810,7 @@
         <w:rPr>
           <w:rFonts w:ascii="Times New Roman" w:hAnsi="Times New Roman" w:cs="Times New Roman"/>
         </w:rPr>
-        <w:t>(32)</w:t>
+        <w:t>(33)</w:t>
       </w:r>
       <w:r>
         <w:rPr>
@@ -7806,7 +7894,7 @@
         <w:rPr>
           <w:rFonts w:ascii="Times New Roman" w:eastAsia="Times New Roman" w:hAnsi="Times New Roman" w:cs="Times New Roman"/>
         </w:rPr>
-        <w:instrText xml:space="preserve"> ADDIN ZOTERO_ITEM CSL_CITATION {"citationID":"U5X7zhr3","properties":{"formattedCitation":"(33)","plainCitation":"(33)","noteIndex":0},"citationItems":[{"id":53,"uris":["http://zotero.org/users/5073745/items/GUUE2ZQS"],"itemData":{"id":53,"type":"article-journal","abstract":"Maximum likelihood or restricted maximum likelihood (REML) estimates of the parameters in linear mixed-effects models can be determined using the lmer function in the lme4 package for R. As for most model-fitting functions in R, the model is described in an lmer call by a formula, in this case including both fixed- and random-effects terms. The formula and data together determine a numerical representation of the model from which the profiled deviance or the profiled REML criterion can be evaluated as a function of some of the model parameters. The appropriate criterion is optimized, using one of the constrained optimization functions in R, to provide the parameter estimates. We describe the structure of the model, the steps in evaluating the profiled deviance or REML criterion, and the structure of classes or types that represents such a model. Sufficient detail is included to allow specialization of these structures by users who wish to write functions to fit specialized linear mixed models, such as models incorporating pedigrees or smoothing splines, that are not easily expressible in the formula language used by lmer.","container-title":"Journal of Statistical Software","DOI":"10.18637/jss.v067.i01","ISSN":"1548-7660","language":"en","license":"Copyright (c) 2015 Douglas Bates, Martin Mächler, Ben Bolker, Steve Walker","page":"1-48","source":"www.jstatsoft.org","title":"Fitting Linear Mixed-Effects Models Using lme4","volume":"67","author":[{"family":"Bates","given":"Douglas"},{"family":"Mächler","given":"Martin"},{"family":"Bolker","given":"Ben"},{"family":"Walker","given":"Steve"}],"issued":{"date-parts":[["2015",10,7]]}}}],"schema":"https://github.com/citation-style-language/schema/raw/master/csl-citation.json"} </w:instrText>
+        <w:instrText xml:space="preserve"> ADDIN ZOTERO_ITEM CSL_CITATION {"citationID":"U5X7zhr3","properties":{"formattedCitation":"(34)","plainCitation":"(34)","noteIndex":0},"citationItems":[{"id":53,"uris":["http://zotero.org/users/5073745/items/GUUE2ZQS"],"itemData":{"id":53,"type":"article-journal","abstract":"Maximum likelihood or restricted maximum likelihood (REML) estimates of the parameters in linear mixed-effects models can be determined using the lmer function in the lme4 package for R. As for most model-fitting functions in R, the model is described in an lmer call by a formula, in this case including both fixed- and random-effects terms. The formula and data together determine a numerical representation of the model from which the profiled deviance or the profiled REML criterion can be evaluated as a function of some of the model parameters. The appropriate criterion is optimized, using one of the constrained optimization functions in R, to provide the parameter estimates. We describe the structure of the model, the steps in evaluating the profiled deviance or REML criterion, and the structure of classes or types that represents such a model. Sufficient detail is included to allow specialization of these structures by users who wish to write functions to fit specialized linear mixed models, such as models incorporating pedigrees or smoothing splines, that are not easily expressible in the formula language used by lmer.","container-title":"Journal of Statistical Software","DOI":"10.18637/jss.v067.i01","ISSN":"1548-7660","language":"en","license":"Copyright (c) 2015 Douglas Bates, Martin Mächler, Ben Bolker, Steve Walker","page":"1-48","source":"www.jstatsoft.org","title":"Fitting Linear Mixed-Effects Models Using lme4","volume":"67","author":[{"family":"Bates","given":"Douglas"},{"family":"Mächler","given":"Martin"},{"family":"Bolker","given":"Ben"},{"family":"Walker","given":"Steve"}],"issued":{"date-parts":[["2015",10,7]]}}}],"schema":"https://github.com/citation-style-language/schema/raw/master/csl-citation.json"} </w:instrText>
       </w:r>
       <w:r>
         <w:rPr>
@@ -7818,7 +7906,7 @@
         <w:rPr>
           <w:rFonts w:ascii="Times New Roman" w:hAnsi="Times New Roman" w:cs="Times New Roman"/>
         </w:rPr>
-        <w:t>(33)</w:t>
+        <w:t>(34)</w:t>
       </w:r>
       <w:r>
         <w:rPr>
@@ -7947,7 +8035,21 @@
         <w:rPr>
           <w:rFonts w:ascii="Times New Roman" w:eastAsia="Times New Roman" w:hAnsi="Times New Roman" w:cs="Times New Roman"/>
         </w:rPr>
-        <w:t xml:space="preserve"> for normality by the Shapiro-Wilk test and equivalence of variance by Levene’s test. Variables that were not normally distributed or of equivalent variance underwent non-parametric testing via Mann-Whitney U test. Those that were normally distributed and of equivalent variance were assessed via </w:t>
+        <w:t xml:space="preserve"> for normality by the Shapiro-Wilk test and equivalence of variance by Levene’s test. Variables that were not normally distributed or of equivalent variance underwent non-parametric testing via </w:t>
+      </w:r>
+      <w:proofErr w:type="gramStart"/>
+      <w:r>
+        <w:rPr>
+          <w:rFonts w:ascii="Times New Roman" w:eastAsia="Times New Roman" w:hAnsi="Times New Roman" w:cs="Times New Roman"/>
+        </w:rPr>
+        <w:t>Mann</w:t>
+      </w:r>
+      <w:proofErr w:type="gramEnd"/>
+      <w:r>
+        <w:rPr>
+          <w:rFonts w:ascii="Times New Roman" w:eastAsia="Times New Roman" w:hAnsi="Times New Roman" w:cs="Times New Roman"/>
+        </w:rPr>
+        <w:t xml:space="preserve">-Whitney U test. Those that were normally distributed and of equivalent variance were assessed via </w:t>
       </w:r>
       <w:r>
         <w:rPr>
@@ -8083,7 +8185,7 @@
         <w:rPr>
           <w:rFonts w:ascii="Times New Roman" w:hAnsi="Times New Roman" w:cs="Times New Roman"/>
         </w:rPr>
-        <w:instrText xml:space="preserve"> ADDIN ZOTERO_ITEM CSL_CITATION {"citationID":"138NTu4T","properties":{"formattedCitation":"(34,35)","plainCitation":"(34,35)","noteIndex":0},"citationItems":[{"id":254,"uris":["http://zotero.org/users/5073745/items/3EYRTHI4"],"itemData":{"id":254,"type":"article-journal","abstract":"Pregnancy and lactation are metabolically challenging states, where the mother must supply all the energy requirements for the developing fetus and growing pups respectively. The aim of the current study was to characterize many aspects of energy homeostasis before and during pregnancy in the mouse, and to examine the role of voluntary activity on changes in energy expenditure during pregnancy. In a secondary aim, we evaluate measures of energy homeostasis during pregnancy in mice that successfully reared their litter or in mice that went on to abandon their litter, to determine if an impairment in pregnancy-induced adaptation of energy homeostasis might underlie the abandonment of pups soon after birth. During pregnancy, food intake was increased, characterized by increased meal size and duration but not number of meals per day. The duration of time spent inactive, predicted to indicate sleep behaviour, was increased both early and late in pregnancy compared to pre-pregnancy levels. Increased x + y beam breaks, as a measure of activity increased during pregnancy and this reflected an increase in ambulatory behaviour in mid pregnancy and an increase in non-ambulatory movement in late pregnancy. Energy expenditure, as measured by indirect calorimetry, increased across pregnancy, likely due to the growth and development of fetal tissue. There was also a dramatic reduction in voluntary wheel running as soon as the mice became pregnant. Compared with successful pregnancies and lactations, pregnancies where pups were abandoned soon after birth were associated with reduced body weight gain and an increase in running wheel activity at the end of pregnancy, but no difference in food intake or energy expenditure. Overall, during pregnancy there are multiple adaptations to change energy homeostasis, resulting in partitioning of provisions of energy to the developing fetus and storing energy for future metabolic demands.","container-title":"Physiology &amp; Behavior","DOI":"10.1016/j.physbeh.2018.05.002","ISSN":"0031-9384","journalAbbreviation":"Physiology &amp; Behavior","page":"83-94","source":"ScienceDirect","title":"Energy homeostasis and running wheel activity during pregnancy in the mouse","volume":"194","author":[{"family":"Ladyman","given":"S. R."},{"family":"Carter","given":"K. M."},{"family":"Grattan","given":"D. R."}],"issued":{"date-parts":[["2018",10,1]]}}},{"id":424,"uris":["http://zotero.org/users/5073745/items/6KH8KP3B"],"itemData":{"id":424,"type":"article-journal","abstract":"In late pregnancy, maternal insulin resistance occurs to support fetal growth, but little is known about insulin-glucose dynamics close to delivery. This study measured insulin sensitivity in mice in late pregnancy at day 16 (D16) and near term at D19. Nonpregnant (NP) and pregnant mice were assessed for metabolite and hormone concentrations, body composition by DEXA, tissue insulin signaling protein abundance by Western blotting, glucose tolerance and utilization, and insulin sensitivity using acute insulin administration and hyperinsulinemic-euglycemic clamps with [3H]glucose infusion. Whole-body insulin resistance occurred in D16 pregnant dams in association with basal hyperinsulinemia, insulin-resistant endogenous glucose production, and downregulation of several proteins in hepatic and skeletal muscle insulin signaling pathways relative to NP and D19 values. Insulin resistance was less pronounced at D19, with restoration of NP insulin concentrations, improved hepatic insulin sensitivity, and increased abundance of hepatic insulin signaling proteins. At D16, insulin resistance at whole-body, tissue, and molecular levels will favor fetal glucose acquisition, while improved D19 hepatic insulin sensitivity will conserve glucose for maternal use in anticipation of lactation. Tissue sensitivity to insulin, therefore, alters differentially with proximity to delivery in pregnant mice, with implications for human and other species.","container-title":"Diabetes","DOI":"10.2337/db15-1531","ISSN":"0012-1797, 1939-327X","issue":"4","language":"en","license":"© 2016 by the American Diabetes Association. Readers may use this article as long as the work is properly cited, the use is educational and not for profit, and the work is not altered.","note":"PMID: 26740602","page":"851-860","source":"diabetes.diabetesjournals.org","title":"Proximity to Delivery Alters Insulin Sensitivity and Glucose Metabolism in Pregnant Mice","volume":"65","author":[{"family":"Musial","given":"Barbara"},{"family":"Fernandez-Twinn","given":"Denise S."},{"family":"Vaughan","given":"Owen R."},{"family":"Ozanne","given":"Susan E."},{"family":"Voshol","given":"Peter"},{"family":"Sferruzzi-Perri","given":"Amanda N."},{"family":"Fowden","given":"Abigail L."}],"issued":{"date-parts":[["2016",4,1]]}}}],"schema":"https://github.com/citation-style-language/schema/raw/master/csl-citation.json"} </w:instrText>
+        <w:instrText xml:space="preserve"> ADDIN ZOTERO_ITEM CSL_CITATION {"citationID":"138NTu4T","properties":{"formattedCitation":"(35,36)","plainCitation":"(35,36)","noteIndex":0},"citationItems":[{"id":254,"uris":["http://zotero.org/users/5073745/items/3EYRTHI4"],"itemData":{"id":254,"type":"article-journal","abstract":"Pregnancy and lactation are metabolically challenging states, where the mother must supply all the energy requirements for the developing fetus and growing pups respectively. The aim of the current study was to characterize many aspects of energy homeostasis before and during pregnancy in the mouse, and to examine the role of voluntary activity on changes in energy expenditure during pregnancy. In a secondary aim, we evaluate measures of energy homeostasis during pregnancy in mice that successfully reared their litter or in mice that went on to abandon their litter, to determine if an impairment in pregnancy-induced adaptation of energy homeostasis might underlie the abandonment of pups soon after birth. During pregnancy, food intake was increased, characterized by increased meal size and duration but not number of meals per day. The duration of time spent inactive, predicted to indicate sleep behaviour, was increased both early and late in pregnancy compared to pre-pregnancy levels. Increased x + y beam breaks, as a measure of activity increased during pregnancy and this reflected an increase in ambulatory behaviour in mid pregnancy and an increase in non-ambulatory movement in late pregnancy. Energy expenditure, as measured by indirect calorimetry, increased across pregnancy, likely due to the growth and development of fetal tissue. There was also a dramatic reduction in voluntary wheel running as soon as the mice became pregnant. Compared with successful pregnancies and lactations, pregnancies where pups were abandoned soon after birth were associated with reduced body weight gain and an increase in running wheel activity at the end of pregnancy, but no difference in food intake or energy expenditure. Overall, during pregnancy there are multiple adaptations to change energy homeostasis, resulting in partitioning of provisions of energy to the developing fetus and storing energy for future metabolic demands.","container-title":"Physiology &amp; Behavior","DOI":"10.1016/j.physbeh.2018.05.002","ISSN":"0031-9384","journalAbbreviation":"Physiology &amp; Behavior","page":"83-94","source":"ScienceDirect","title":"Energy homeostasis and running wheel activity during pregnancy in the mouse","volume":"194","author":[{"family":"Ladyman","given":"S. R."},{"family":"Carter","given":"K. M."},{"family":"Grattan","given":"D. R."}],"issued":{"date-parts":[["2018",10,1]]}}},{"id":424,"uris":["http://zotero.org/users/5073745/items/6KH8KP3B"],"itemData":{"id":424,"type":"article-journal","abstract":"In late pregnancy, maternal insulin resistance occurs to support fetal growth, but little is known about insulin-glucose dynamics close to delivery. This study measured insulin sensitivity in mice in late pregnancy at day 16 (D16) and near term at D19. Nonpregnant (NP) and pregnant mice were assessed for metabolite and hormone concentrations, body composition by DEXA, tissue insulin signaling protein abundance by Western blotting, glucose tolerance and utilization, and insulin sensitivity using acute insulin administration and hyperinsulinemic-euglycemic clamps with [3H]glucose infusion. Whole-body insulin resistance occurred in D16 pregnant dams in association with basal hyperinsulinemia, insulin-resistant endogenous glucose production, and downregulation of several proteins in hepatic and skeletal muscle insulin signaling pathways relative to NP and D19 values. Insulin resistance was less pronounced at D19, with restoration of NP insulin concentrations, improved hepatic insulin sensitivity, and increased abundance of hepatic insulin signaling proteins. At D16, insulin resistance at whole-body, tissue, and molecular levels will favor fetal glucose acquisition, while improved D19 hepatic insulin sensitivity will conserve glucose for maternal use in anticipation of lactation. Tissue sensitivity to insulin, therefore, alters differentially with proximity to delivery in pregnant mice, with implications for human and other species.","container-title":"Diabetes","DOI":"10.2337/db15-1531","ISSN":"0012-1797, 1939-327X","issue":"4","language":"en","license":"© 2016 by the American Diabetes Association. Readers may use this article as long as the work is properly cited, the use is educational and not for profit, and the work is not altered.","note":"PMID: 26740602","page":"851-860","source":"diabetes.diabetesjournals.org","title":"Proximity to Delivery Alters Insulin Sensitivity and Glucose Metabolism in Pregnant Mice","volume":"65","author":[{"family":"Musial","given":"Barbara"},{"family":"Fernandez-Twinn","given":"Denise S."},{"family":"Vaughan","given":"Owen R."},{"family":"Ozanne","given":"Susan E."},{"family":"Voshol","given":"Peter"},{"family":"Sferruzzi-Perri","given":"Amanda N."},{"family":"Fowden","given":"Abigail L."}],"issued":{"date-parts":[["2016",4,1]]}}}],"schema":"https://github.com/citation-style-language/schema/raw/master/csl-citation.json"} </w:instrText>
       </w:r>
       <w:r>
         <w:rPr>
@@ -8095,7 +8197,7 @@
         <w:rPr>
           <w:rFonts w:ascii="Times New Roman" w:hAnsi="Times New Roman" w:cs="Times New Roman"/>
         </w:rPr>
-        <w:t>(34,35)</w:t>
+        <w:t>(35,36)</w:t>
       </w:r>
       <w:r>
         <w:rPr>
@@ -8467,7 +8569,7 @@
         <w:rPr>
           <w:rFonts w:ascii="Times New Roman" w:hAnsi="Times New Roman" w:cs="Times New Roman"/>
         </w:rPr>
-        <w:instrText xml:space="preserve"> ADDIN ZOTERO_ITEM CSL_CITATION {"citationID":"saidAmCB","properties":{"formattedCitation":"(36,37)","plainCitation":"(36,37)","noteIndex":0},"citationItems":[{"id":525,"uris":["http://zotero.org/users/5073745/items/XDVXWQWM"],"itemData":{"id":525,"type":"article-journal","abstract":"Intensive insulin treatment during diabetic pregnancy is complicated by maternal hypoglycemia. To investigate whether pregnancy may contribute as an independent hypoglycemia risk factor, awake pregnant rats that were near term underwent stepped insulin hypoglycemic (3.4 and 2.3 mM) clamp studies in the fasted and nonfasted states. In the fasted state, the glucagon response to hypoglycemia was completely suppressed in the pregnant rats (P &lt; 0.01). Epinephrine, but not norepinephrine, was also diminished by approximately 70-75% at both hypoglycemic steps, and more exogenous glucose was needed to maintain hypoglycemia during pregnancy. To avoid the potential confounding effect of increased ketone levels (beta-hydroxybutyrate was approximately 170% higher in the pregnant rats), experiments were repeated in the nonfasting state when ketosis was eliminated in both groups. The nonfasted pregnant rats continued to show near complete suppression of the glucagon response, even at glucose levels of 2.3 mM. In contrast, a brisk response occurred in nonpregnant controls when glucose fell to 3.4 mM. Although epinephrine levels in the pregnant rats were also markedly suppressed during the milder hypoglycemic stimulus, they approached values seen in nonpregnant controls when glucose was lowered further to 2.3 mM. We concluded that in the rat, pregnancy markedly suppresses glucagon responses to hypoglycemia. The release of epinephrine, but not norepinephrine, is also blunted, especially during mild hypoglycemia. These findings suggest that pregnancy may impair glucose counterregulation by inhibiting glucagon and epinephrine release during hypoglycemia.","container-title":"Diabetes","DOI":"10.2337/diab.42.10.1440","ISSN":"0012-1797","issue":"10","journalAbbreviation":"Diabetes","language":"eng","note":"PMID: 8375583","page":"1440-1445","source":"PubMed","title":"Inhibitory effect of pregnancy on counterregulatory hormone responses to hypoglycemia in awake rat","volume":"42","author":[{"family":"Rossi","given":"G."},{"family":"Lapaczewski","given":"P."},{"family":"Diamond","given":"M. P."},{"family":"Jacob","given":"R. J."},{"family":"Shulman","given":"G. I."},{"family":"Sherwin","given":"R. S."}],"issued":{"date-parts":[["1993",10]]}}},{"id":2328,"uris":["http://zotero.org/users/5073745/items/HEBBNKY8"],"itemData":{"id":2328,"type":"article-journal","abstract":"&lt;sec&gt;&lt;title&gt;Objective&lt;/title&gt;&lt;p&gt;Pregnancy is a dynamic state involving multiple metabolic adaptions in various tissues including the endocrine pancreas. However, a detailed characterization of the maternal islet metabolome in relation to islet function and the ambient circulating metabolome during pregnancy has not been established.&lt;/p&gt;&lt;/sec&gt;&lt;sec&gt;&lt;title&gt;Methods&lt;/title&gt;&lt;p&gt;A timed-pregnancy mouse model was studied, and age-matched non-pregnant mice were used as controls. Targeted metabolomics was applied to fasting plasma and purified islets during each trimester of pregnancy. Glucose homeostasis and islet function was assessed. Bioinformatic analyses were performed to reveal the metabolic adaptive changes in plasma and islets, and to identify key metabolic pathways associated with pregnancy.&lt;/p&gt;&lt;/sec&gt;&lt;sec&gt;&lt;title&gt;Results&lt;/title&gt;&lt;p&gt;Fasting glucose and insulin were found to be significantly lower in pregnant mice compared to non-pregnant controls, throughout the gestational period. Additionally, pregnant mice had superior glucose excursions and greater insulin response to an oral glucose tolerance test. Interestingly, both alpha and beta cell proliferation were significantly enhanced in early to mid-pregnancy, leading to significantly increased islet size seen in mid to late gestation. When comparing the plasma metabolome of pregnant and non-pregnant mice, phospholipid and fatty acid metabolism pathways were found to be upregulated throughout pregnancy, whereas amino acid metabolism initially decreased in early through mid pregnancy, but then increased in late pregnancy. Conversely, in islets, amino acid metabolism was consistently enriched throughout pregnancy, with glycerophospholid and fatty acid metabolism was only upregulated in late pregnancy. Specific amino acids (glutamate, valine) and lipids (acyl-alkyl-PC, diacyl-PC, and sphingomyelin) were found to be significantly differentially expressed in islets of the pregnant mice compared to controls, which was possibly linked to enhanced insulin secretion and islet proliferation.&lt;/p&gt;&lt;/sec&gt;&lt;sec&gt;&lt;title&gt;Conclusion&lt;/title&gt;&lt;p&gt;Beta cell proliferation and function are elevated during pregnancy, and this is coupled to the enrichment of islet metabolites and metabolic pathways primarily associated with amino acid and glycerophospholipid metabolism. This study provides insight into metabolic adaptive changes in glucose homeostasis and islet function seen during pregnancy, which will provide a molecular rationale to further explore the regulation of maternal metabolism to avoid the onset of pregnancy disorders, including gestational diabetes.&lt;/p&gt;&lt;/sec&gt;","container-title":"Frontiers in Endocrinology","DOI":"10.3389/fendo.2022.852149","ISSN":"1664-2392","journalAbbreviation":"Front. Endocrinol.","language":"English","note":"publisher: Frontiers","source":"Frontiers","title":"Adaptive Changes in Glucose Homeostasis and Islet Function During Pregnancy: A Targeted Metabolomics Study in Mice","title-short":"Adaptive Changes in Glucose Homeostasis and Islet Function During Pregnancy","URL":"https://www.frontiersin.org/journals/endocrinology/articles/10.3389/fendo.2022.852149/full","volume":"13","author":[{"family":"Zhang","given":"Ziyi"},{"family":"Piro","given":"Anthony L."},{"family":"Dai","given":"Feihan F."},{"family":"Wheeler","given":"Michael B."}],"accessed":{"date-parts":[["2024",7,16]]},"issued":{"date-parts":[["2022",5,4]]}}}],"schema":"https://github.com/citation-style-language/schema/raw/master/csl-citation.json"} </w:instrText>
+        <w:instrText xml:space="preserve"> ADDIN ZOTERO_ITEM CSL_CITATION {"citationID":"saidAmCB","properties":{"formattedCitation":"(37,38)","plainCitation":"(37,38)","noteIndex":0},"citationItems":[{"id":525,"uris":["http://zotero.org/users/5073745/items/XDVXWQWM"],"itemData":{"id":525,"type":"article-journal","abstract":"Intensive insulin treatment during diabetic pregnancy is complicated by maternal hypoglycemia. To investigate whether pregnancy may contribute as an independent hypoglycemia risk factor, awake pregnant rats that were near term underwent stepped insulin hypoglycemic (3.4 and 2.3 mM) clamp studies in the fasted and nonfasted states. In the fasted state, the glucagon response to hypoglycemia was completely suppressed in the pregnant rats (P &lt; 0.01). Epinephrine, but not norepinephrine, was also diminished by approximately 70-75% at both hypoglycemic steps, and more exogenous glucose was needed to maintain hypoglycemia during pregnancy. To avoid the potential confounding effect of increased ketone levels (beta-hydroxybutyrate was approximately 170% higher in the pregnant rats), experiments were repeated in the nonfasting state when ketosis was eliminated in both groups. The nonfasted pregnant rats continued to show near complete suppression of the glucagon response, even at glucose levels of 2.3 mM. In contrast, a brisk response occurred in nonpregnant controls when glucose fell to 3.4 mM. Although epinephrine levels in the pregnant rats were also markedly suppressed during the milder hypoglycemic stimulus, they approached values seen in nonpregnant controls when glucose was lowered further to 2.3 mM. We concluded that in the rat, pregnancy markedly suppresses glucagon responses to hypoglycemia. The release of epinephrine, but not norepinephrine, is also blunted, especially during mild hypoglycemia. These findings suggest that pregnancy may impair glucose counterregulation by inhibiting glucagon and epinephrine release during hypoglycemia.","container-title":"Diabetes","DOI":"10.2337/diab.42.10.1440","ISSN":"0012-1797","issue":"10","journalAbbreviation":"Diabetes","language":"eng","note":"PMID: 8375583","page":"1440-1445","source":"PubMed","title":"Inhibitory effect of pregnancy on counterregulatory hormone responses to hypoglycemia in awake rat","volume":"42","author":[{"family":"Rossi","given":"G."},{"family":"Lapaczewski","given":"P."},{"family":"Diamond","given":"M. P."},{"family":"Jacob","given":"R. J."},{"family":"Shulman","given":"G. I."},{"family":"Sherwin","given":"R. S."}],"issued":{"date-parts":[["1993",10]]}}},{"id":2328,"uris":["http://zotero.org/users/5073745/items/HEBBNKY8"],"itemData":{"id":2328,"type":"article-journal","abstract":"&lt;sec&gt;&lt;title&gt;Objective&lt;/title&gt;&lt;p&gt;Pregnancy is a dynamic state involving multiple metabolic adaptions in various tissues including the endocrine pancreas. However, a detailed characterization of the maternal islet metabolome in relation to islet function and the ambient circulating metabolome during pregnancy has not been established.&lt;/p&gt;&lt;/sec&gt;&lt;sec&gt;&lt;title&gt;Methods&lt;/title&gt;&lt;p&gt;A timed-pregnancy mouse model was studied, and age-matched non-pregnant mice were used as controls. Targeted metabolomics was applied to fasting plasma and purified islets during each trimester of pregnancy. Glucose homeostasis and islet function was assessed. Bioinformatic analyses were performed to reveal the metabolic adaptive changes in plasma and islets, and to identify key metabolic pathways associated with pregnancy.&lt;/p&gt;&lt;/sec&gt;&lt;sec&gt;&lt;title&gt;Results&lt;/title&gt;&lt;p&gt;Fasting glucose and insulin were found to be significantly lower in pregnant mice compared to non-pregnant controls, throughout the gestational period. Additionally, pregnant mice had superior glucose excursions and greater insulin response to an oral glucose tolerance test. Interestingly, both alpha and beta cell proliferation were significantly enhanced in early to mid-pregnancy, leading to significantly increased islet size seen in mid to late gestation. When comparing the plasma metabolome of pregnant and non-pregnant mice, phospholipid and fatty acid metabolism pathways were found to be upregulated throughout pregnancy, whereas amino acid metabolism initially decreased in early through mid pregnancy, but then increased in late pregnancy. Conversely, in islets, amino acid metabolism was consistently enriched throughout pregnancy, with glycerophospholid and fatty acid metabolism was only upregulated in late pregnancy. Specific amino acids (glutamate, valine) and lipids (acyl-alkyl-PC, diacyl-PC, and sphingomyelin) were found to be significantly differentially expressed in islets of the pregnant mice compared to controls, which was possibly linked to enhanced insulin secretion and islet proliferation.&lt;/p&gt;&lt;/sec&gt;&lt;sec&gt;&lt;title&gt;Conclusion&lt;/title&gt;&lt;p&gt;Beta cell proliferation and function are elevated during pregnancy, and this is coupled to the enrichment of islet metabolites and metabolic pathways primarily associated with amino acid and glycerophospholipid metabolism. This study provides insight into metabolic adaptive changes in glucose homeostasis and islet function seen during pregnancy, which will provide a molecular rationale to further explore the regulation of maternal metabolism to avoid the onset of pregnancy disorders, including gestational diabetes.&lt;/p&gt;&lt;/sec&gt;","container-title":"Frontiers in Endocrinology","DOI":"10.3389/fendo.2022.852149","ISSN":"1664-2392","journalAbbreviation":"Front. Endocrinol.","language":"English","note":"publisher: Frontiers","source":"Frontiers","title":"Adaptive Changes in Glucose Homeostasis and Islet Function During Pregnancy: A Targeted Metabolomics Study in Mice","title-short":"Adaptive Changes in Glucose Homeostasis and Islet Function During Pregnancy","URL":"https://www.frontiersin.org/journals/endocrinology/articles/10.3389/fendo.2022.852149/full","volume":"13","author":[{"family":"Zhang","given":"Ziyi"},{"family":"Piro","given":"Anthony L."},{"family":"Dai","given":"Feihan F."},{"family":"Wheeler","given":"Michael B."}],"accessed":{"date-parts":[["2024",7,16]]},"issued":{"date-parts":[["2022",5,4]]}}}],"schema":"https://github.com/citation-style-language/schema/raw/master/csl-citation.json"} </w:instrText>
       </w:r>
       <w:r>
         <w:rPr>
@@ -8479,7 +8581,7 @@
         <w:rPr>
           <w:rFonts w:ascii="Times New Roman" w:hAnsi="Times New Roman" w:cs="Times New Roman"/>
         </w:rPr>
-        <w:t>(36,37)</w:t>
+        <w:t>(37,38)</w:t>
       </w:r>
       <w:r>
         <w:rPr>
@@ -8698,7 +8800,43 @@
         <w:rPr>
           <w:rFonts w:ascii="Times New Roman" w:hAnsi="Times New Roman" w:cs="Times New Roman"/>
         </w:rPr>
-        <w:t xml:space="preserve">0.0039). </w:t>
+        <w:t>0.0039)</w:t>
+      </w:r>
+      <w:r>
+        <w:rPr>
+          <w:rFonts w:ascii="Times New Roman" w:hAnsi="Times New Roman" w:cs="Times New Roman"/>
+        </w:rPr>
+        <w:fldChar w:fldCharType="begin"/>
+      </w:r>
+      <w:r>
+        <w:rPr>
+          <w:rFonts w:ascii="Times New Roman" w:hAnsi="Times New Roman" w:cs="Times New Roman"/>
+        </w:rPr>
+        <w:instrText xml:space="preserve"> ADDIN ZOTERO_ITEM CSL_CITATION {"citationID":"iaFCMBIr","properties":{"formattedCitation":"(30)","plainCitation":"(30)","noteIndex":0},"citationItems":[{"id":2351,"uris":["http://zotero.org/users/5073745/items/S2IV44MG"],"itemData":{"id":2351,"type":"dataset","title":"Supplemental Materials for Gdf15 knockout does not substantially impact perinatal body weight or neonatal outcomes in mice","URL":"https://github.com/BridgesLab/Developmental-Obesity/tree/master/Manuscripts/GDF15%20during%20Pregnancy","author":[{"family":"Mulcahy","given":"Molly C."}]}}],"schema":"https://github.com/citation-style-language/schema/raw/master/csl-citation.json"} </w:instrText>
+      </w:r>
+      <w:r>
+        <w:rPr>
+          <w:rFonts w:ascii="Times New Roman" w:hAnsi="Times New Roman" w:cs="Times New Roman"/>
+        </w:rPr>
+        <w:fldChar w:fldCharType="separate"/>
+      </w:r>
+      <w:r>
+        <w:rPr>
+          <w:rFonts w:ascii="Times New Roman" w:hAnsi="Times New Roman" w:cs="Times New Roman"/>
+        </w:rPr>
+        <w:t>(30)</w:t>
+      </w:r>
+      <w:r>
+        <w:rPr>
+          <w:rFonts w:ascii="Times New Roman" w:hAnsi="Times New Roman" w:cs="Times New Roman"/>
+        </w:rPr>
+        <w:fldChar w:fldCharType="end"/>
+      </w:r>
+      <w:r>
+        <w:rPr>
+          <w:rFonts w:ascii="Times New Roman" w:hAnsi="Times New Roman" w:cs="Times New Roman"/>
+        </w:rPr>
+        <w:t xml:space="preserve">. </w:t>
       </w:r>
     </w:p>
     <w:p>
@@ -8779,7 +8917,7 @@
         <w:rPr>
           <w:rFonts w:ascii="Times New Roman" w:hAnsi="Times New Roman" w:cs="Times New Roman"/>
         </w:rPr>
-        <w:instrText xml:space="preserve"> ADDIN ZOTERO_ITEM CSL_CITATION {"citationID":"P1ffJs0f","properties":{"formattedCitation":"(38,39)","plainCitation":"(38,39)","noteIndex":0},"citationItems":[{"id":411,"uris":["http://zotero.org/users/5073745/items/ANYLTPI6"],"itemData":{"id":411,"type":"article-journal","abstract":"Glucocorticoids promote muscle atrophy by inducing a class of proteins called atrogenes, resulting in reductions in muscle size and strength. In this work, we evaluated whether a mouse model with pre-existing diet-induced obesity had altered glucocorticoid responsiveness. We observed that all animals treated with the synthetic glucocorticoid dexamethasone had reduced strength, but that obesity exacerbated this effect. These changes were concordant with more pronounced reductions in muscle size, particularly in Type II muscle fibers, and potentiated induction of atrogene expression in the obese mice relative to lean mice. Furthermore, we show that the reductions in lean mass do not fully account for the dexamethasone-induced insulin resistance observed in these mice. Together, these data suggest that obesity potentiates glucocorticoid-induced muscle atrophy.","container-title":"Biomedicines","DOI":"10.3390/biomedicines8100420","ISSN":"2227-9059","issue":"10","language":"en","license":"http://creativecommons.org/licenses/by/3.0/","note":"number: 10\npublisher: Multidisciplinary Digital Publishing Institute","page":"420","source":"www-mdpi-com.proxy.lib.umich.edu","title":"Obesity Augments Glucocorticoid-Dependent Muscle Atrophy in Male C57BL/6J Mice","volume":"8","author":[{"family":"Gunder","given":"Laura C."},{"family":"Harvey","given":"Innocence"},{"family":"Redd","given":"JeAnna R."},{"family":"Davis","given":"Carol S."},{"family":"AL-Tamimi","given":"Ayat"},{"family":"Brooks","given":"Susan V."},{"family":"Bridges","given":"Dave"}],"issued":{"date-parts":[["2020",10]]}}},{"id":384,"uris":["http://zotero.org/users/5073745/items/K8F72EMZ"],"itemData":{"id":384,"type":"article-journal","abstract":"We evaluated lipolytic markers, insulin resistance, and hepatic steatosis in response to combined glucocorticoids and obesity in mice. All outcomes were exacerb","container-title":"Endocrinology","DOI":"10.1210/en.2018-00147","ISSN":"0013-7227","issue":"6","journalAbbreviation":"Endocrinology","language":"en","page":"2275-2287","source":"academic.oup.com","title":"Glucocorticoid-Induced Metabolic Disturbances Are Exacerbated in Obese Male Mice","volume":"159","author":[{"family":"Harvey","given":"Innocence"},{"family":"Stephenson","given":"Erin J."},{"family":"Redd","given":"JeAnna R."},{"family":"Tran","given":"Quynh T."},{"family":"Hochberg","given":"Irit"},{"family":"Qi","given":"Nathan"},{"family":"Bridges","given":"Dave"}],"issued":{"date-parts":[["2018",6,1]]}}}],"schema":"https://github.com/citation-style-language/schema/raw/master/csl-citation.json"} </w:instrText>
+        <w:instrText xml:space="preserve"> ADDIN ZOTERO_ITEM CSL_CITATION {"citationID":"P1ffJs0f","properties":{"formattedCitation":"(39,40)","plainCitation":"(39,40)","noteIndex":0},"citationItems":[{"id":411,"uris":["http://zotero.org/users/5073745/items/ANYLTPI6"],"itemData":{"id":411,"type":"article-journal","abstract":"Glucocorticoids promote muscle atrophy by inducing a class of proteins called atrogenes, resulting in reductions in muscle size and strength. In this work, we evaluated whether a mouse model with pre-existing diet-induced obesity had altered glucocorticoid responsiveness. We observed that all animals treated with the synthetic glucocorticoid dexamethasone had reduced strength, but that obesity exacerbated this effect. These changes were concordant with more pronounced reductions in muscle size, particularly in Type II muscle fibers, and potentiated induction of atrogene expression in the obese mice relative to lean mice. Furthermore, we show that the reductions in lean mass do not fully account for the dexamethasone-induced insulin resistance observed in these mice. Together, these data suggest that obesity potentiates glucocorticoid-induced muscle atrophy.","container-title":"Biomedicines","DOI":"10.3390/biomedicines8100420","ISSN":"2227-9059","issue":"10","language":"en","license":"http://creativecommons.org/licenses/by/3.0/","note":"number: 10\npublisher: Multidisciplinary Digital Publishing Institute","page":"420","source":"www-mdpi-com.proxy.lib.umich.edu","title":"Obesity Augments Glucocorticoid-Dependent Muscle Atrophy in Male C57BL/6J Mice","volume":"8","author":[{"family":"Gunder","given":"Laura C."},{"family":"Harvey","given":"Innocence"},{"family":"Redd","given":"JeAnna R."},{"family":"Davis","given":"Carol S."},{"family":"AL-Tamimi","given":"Ayat"},{"family":"Brooks","given":"Susan V."},{"family":"Bridges","given":"Dave"}],"issued":{"date-parts":[["2020",10]]}}},{"id":384,"uris":["http://zotero.org/users/5073745/items/K8F72EMZ"],"itemData":{"id":384,"type":"article-journal","abstract":"We evaluated lipolytic markers, insulin resistance, and hepatic steatosis in response to combined glucocorticoids and obesity in mice. All outcomes were exacerb","container-title":"Endocrinology","DOI":"10.1210/en.2018-00147","ISSN":"0013-7227","issue":"6","journalAbbreviation":"Endocrinology","language":"en","page":"2275-2287","source":"academic.oup.com","title":"Glucocorticoid-Induced Metabolic Disturbances Are Exacerbated in Obese Male Mice","volume":"159","author":[{"family":"Harvey","given":"Innocence"},{"family":"Stephenson","given":"Erin J."},{"family":"Redd","given":"JeAnna R."},{"family":"Tran","given":"Quynh T."},{"family":"Hochberg","given":"Irit"},{"family":"Qi","given":"Nathan"},{"family":"Bridges","given":"Dave"}],"issued":{"date-parts":[["2018",6,1]]}}}],"schema":"https://github.com/citation-style-language/schema/raw/master/csl-citation.json"} </w:instrText>
       </w:r>
       <w:r>
         <w:rPr>
@@ -8791,7 +8929,7 @@
         <w:rPr>
           <w:rFonts w:ascii="Times New Roman" w:hAnsi="Times New Roman" w:cs="Times New Roman"/>
         </w:rPr>
-        <w:t>(38,39)</w:t>
+        <w:t>(39,40)</w:t>
       </w:r>
       <w:r>
         <w:rPr>
@@ -9658,7 +9796,21 @@
         <w:rPr>
           <w:rFonts w:ascii="Times New Roman" w:hAnsi="Times New Roman" w:cs="Times New Roman"/>
         </w:rPr>
-        <w:t xml:space="preserve"> during the course of pregnanc</w:t>
+        <w:t xml:space="preserve"> </w:t>
+      </w:r>
+      <w:proofErr w:type="gramStart"/>
+      <w:r>
+        <w:rPr>
+          <w:rFonts w:ascii="Times New Roman" w:hAnsi="Times New Roman" w:cs="Times New Roman"/>
+        </w:rPr>
+        <w:t>during the course of</w:t>
+      </w:r>
+      <w:proofErr w:type="gramEnd"/>
+      <w:r>
+        <w:rPr>
+          <w:rFonts w:ascii="Times New Roman" w:hAnsi="Times New Roman" w:cs="Times New Roman"/>
+        </w:rPr>
+        <w:t xml:space="preserve"> pregnanc</w:t>
       </w:r>
       <w:r>
         <w:rPr>
@@ -11171,7 +11323,21 @@
         <w:rPr>
           <w:rFonts w:ascii="Times New Roman" w:hAnsi="Times New Roman" w:cs="Times New Roman"/>
         </w:rPr>
-        <w:t xml:space="preserve"> The total pups who w</w:t>
+        <w:t xml:space="preserve"> The total </w:t>
+      </w:r>
+      <w:proofErr w:type="gramStart"/>
+      <w:r>
+        <w:rPr>
+          <w:rFonts w:ascii="Times New Roman" w:hAnsi="Times New Roman" w:cs="Times New Roman"/>
+        </w:rPr>
+        <w:t>pups</w:t>
+      </w:r>
+      <w:proofErr w:type="gramEnd"/>
+      <w:r>
+        <w:rPr>
+          <w:rFonts w:ascii="Times New Roman" w:hAnsi="Times New Roman" w:cs="Times New Roman"/>
+        </w:rPr>
+        <w:t xml:space="preserve"> who w</w:t>
       </w:r>
       <w:r>
         <w:rPr>
@@ -11572,7 +11738,7 @@
         <w:rPr>
           <w:rFonts w:ascii="Times New Roman" w:hAnsi="Times New Roman" w:cs="Times New Roman"/>
         </w:rPr>
-        <w:instrText xml:space="preserve"> ADDIN ZOTERO_ITEM CSL_CITATION {"citationID":"yzNBMu2L","properties":{"formattedCitation":"(31)","plainCitation":"(31)","noteIndex":0},"citationItems":[{"id":417,"uris":["http://zotero.org/users/5073745/items/X6KF8W8Y"],"itemData":{"id":417,"type":"article-journal","abstract":"Lactose synthase (a complex of β1,4-galactosyltransferase and α-lactalbumin) forms lactose in the Golgi complex of mammary epithelial cells. To determine whether α-lactalbumin is a limiting component in this complex, transgenic mice that expressed bovine α-lactalbumin were studied. Transgenic mice produced 0.5 to 1.5 mg/ml of bovine α-lactalbumin in their milk, 5to 15-fold more α-lactalbumin than in milk of control mice. Transgenic and control mice produced milk with the same concentrations of lactose, cream, and total solids, and showed similar mammary gland growth, morphology, and histology. Milk from transgenic mice had 0.6% less protein than milk from control mice (P &lt; 0.05). The in vitro lactose synthase activity in mammary gland homogenates from α-lactalbumin transgenic mice was increased (P &lt; 0.05), demonstrating that bovine α-lactalbumin could interact with murine β 1,4-galactosyltransferase. Pups reared by lactating transgenic mice showed a 4% increase in growth on d 10 of lactation, suggesting that milk production was increased (P = 0.06). Milk volume, estimated using the weigh-suckle-weigh technique, tended to be higher (although not signiﬁcantly) in transgenic mice (P = 0.11). These results suggest that augmenting α-lactalbumin expression in the dam increases the growth of suckling offspring.","container-title":"Journal of Dairy Science","DOI":"10.3168/jds.S0022-0302(01)74516-X","ISSN":"00220302","issue":"3","journalAbbreviation":"Journal of Dairy Science","language":"en","page":"620-622","source":"DOI.org (Crossref)","title":"Short Communication: Effects of Increased Expression of α-Lactalbumin In Transgenic Mice on Milk Yield and Pup Growth","title-short":"Short Communication","volume":"84","author":[{"family":"Boston","given":"W.S."},{"family":"Bleck","given":"G.T."},{"family":"Conroy","given":"J.C."},{"family":"Wheeler","given":"M.B."},{"family":"Miller","given":"D.J."}],"issued":{"date-parts":[["2001",3]]}}}],"schema":"https://github.com/citation-style-language/schema/raw/master/csl-citation.json"} </w:instrText>
+        <w:instrText xml:space="preserve"> ADDIN ZOTERO_ITEM CSL_CITATION {"citationID":"yzNBMu2L","properties":{"formattedCitation":"(32)","plainCitation":"(32)","noteIndex":0},"citationItems":[{"id":417,"uris":["http://zotero.org/users/5073745/items/X6KF8W8Y"],"itemData":{"id":417,"type":"article-journal","abstract":"Lactose synthase (a complex of β1,4-galactosyltransferase and α-lactalbumin) forms lactose in the Golgi complex of mammary epithelial cells. To determine whether α-lactalbumin is a limiting component in this complex, transgenic mice that expressed bovine α-lactalbumin were studied. Transgenic mice produced 0.5 to 1.5 mg/ml of bovine α-lactalbumin in their milk, 5to 15-fold more α-lactalbumin than in milk of control mice. Transgenic and control mice produced milk with the same concentrations of lactose, cream, and total solids, and showed similar mammary gland growth, morphology, and histology. Milk from transgenic mice had 0.6% less protein than milk from control mice (P &lt; 0.05). The in vitro lactose synthase activity in mammary gland homogenates from α-lactalbumin transgenic mice was increased (P &lt; 0.05), demonstrating that bovine α-lactalbumin could interact with murine β 1,4-galactosyltransferase. Pups reared by lactating transgenic mice showed a 4% increase in growth on d 10 of lactation, suggesting that milk production was increased (P = 0.06). Milk volume, estimated using the weigh-suckle-weigh technique, tended to be higher (although not signiﬁcantly) in transgenic mice (P = 0.11). These results suggest that augmenting α-lactalbumin expression in the dam increases the growth of suckling offspring.","container-title":"Journal of Dairy Science","DOI":"10.3168/jds.S0022-0302(01)74516-X","ISSN":"00220302","issue":"3","journalAbbreviation":"Journal of Dairy Science","language":"en","page":"620-622","source":"DOI.org (Crossref)","title":"Short Communication: Effects of Increased Expression of α-Lactalbumin In Transgenic Mice on Milk Yield and Pup Growth","title-short":"Short Communication","volume":"84","author":[{"family":"Boston","given":"W.S."},{"family":"Bleck","given":"G.T."},{"family":"Conroy","given":"J.C."},{"family":"Wheeler","given":"M.B."},{"family":"Miller","given":"D.J."}],"issued":{"date-parts":[["2001",3]]}}}],"schema":"https://github.com/citation-style-language/schema/raw/master/csl-citation.json"} </w:instrText>
       </w:r>
       <w:r>
         <w:rPr>
@@ -11584,7 +11750,7 @@
         <w:rPr>
           <w:rFonts w:ascii="Times New Roman" w:hAnsi="Times New Roman" w:cs="Times New Roman"/>
         </w:rPr>
-        <w:t>(31)</w:t>
+        <w:t>(32)</w:t>
       </w:r>
       <w:r>
         <w:rPr>
@@ -11785,11 +11951,19 @@
         </w:rPr>
         <w:t xml:space="preserve"> </w:t>
       </w:r>
-      <w:r>
-        <w:rPr>
-          <w:rFonts w:ascii="Times New Roman" w:hAnsi="Times New Roman" w:cs="Times New Roman"/>
-        </w:rPr>
-        <w:t xml:space="preserve">was </w:t>
+      <w:proofErr w:type="gramStart"/>
+      <w:r>
+        <w:rPr>
+          <w:rFonts w:ascii="Times New Roman" w:hAnsi="Times New Roman" w:cs="Times New Roman"/>
+        </w:rPr>
+        <w:t>was</w:t>
+      </w:r>
+      <w:proofErr w:type="gramEnd"/>
+      <w:r>
+        <w:rPr>
+          <w:rFonts w:ascii="Times New Roman" w:hAnsi="Times New Roman" w:cs="Times New Roman"/>
+        </w:rPr>
+        <w:t xml:space="preserve"> </w:t>
       </w:r>
       <w:r>
         <w:rPr>
@@ -12900,7 +13074,7 @@
         <w:rPr>
           <w:rFonts w:ascii="Times New Roman" w:hAnsi="Times New Roman" w:cs="Times New Roman"/>
         </w:rPr>
-        <w:instrText xml:space="preserve"> ADDIN ZOTERO_ITEM CSL_CITATION {"citationID":"J1mzk2Bq","properties":{"formattedCitation":"(40)","plainCitation":"(40)","noteIndex":0},"citationItems":[{"id":441,"uris":["http://zotero.org/users/5073745/items/9VI47QZ9"],"itemData":{"id":441,"type":"article-journal","abstract":"Objectives\nBased on a prospective birth cohort, we aimed to investigate the associations between maternal circulating metals exposure and gestational weight gain (GWG) across pregnancy, and explore whether maternal inflammatory cytokines could contribute to the GWG changes associated with metals exposure.\nMethods\nA total of 234 pregnant women from the Shanghai Maternal-Child Pairs cohort were enrolled in this panel study. 547 blood and serum samples were collected from pregnant women during three follow-up visits, and the circulating concentrations of 27 metals were determined by using the ICP-MS method. Five inflammatory cytokines in serum samples were measured through multiplexed immunoassays. The linear mixed models were used to estimate the association between each ln-transformed metal concentration and GWG across pregnancy. Robust generalized linear regression models were used to estimate the associations among circulating metals, GWG, and inflammatory cytokines.\nResults\nThe GWG during pregnancy was 13.76 ± 1.40 kg. The concentrations Co, Zn, Mo, B, Ag and Te in second or third trimesters were significantly higher than those in early second trimester. The concentration of Mg decreased with the increase of pregnant weeks and no significant statistical differences were found in the concentrations of other metals in different trimesters. Among the detected 26 metals, Li and Sr concentrations were positively associated with GWG in the third trimester. The GWG increased by 0.100 kg (95% CI 0.005, 0.195) and 0.120 kg (95% CI 0.009, 0.232) with each one ln-concentration increase in circulating Li and Sr concentrations, respectively. Concentrations of Li and Sr in the third trimester were positively associated with tumor necrosis factor-alpha (TNF-α) and interleukin (IL)-6, but negatively associated with growth differentiation factor-15 (GDF-15) significantly. Besides, IL-6 and GDF-15 levels were associated with the increase or decrease of overall pregnancy GWG, respectively.\nConclusions\nResults showed that maternal exposure to Li and Sr were associated with increased GWG, in which maternal IL-6 and GDF-15 could contribute to the associations between metal exposures and GWG in pregnant women.","container-title":"Ecotoxicology and Environmental Safety","DOI":"10.1016/j.ecoenv.2020.110697","ISSN":"0147-6513","journalAbbreviation":"Ecotoxicology and Environmental Safety","language":"en","page":"110697","source":"ScienceDirect","title":"Circulating metal concentrations, inflammatory cytokines and gestational weight gain: Shanghai MCPC cohort","title-short":"Circulating metal concentrations, inflammatory cytokines and gestational weight gain","volume":"199","author":[{"family":"Wang","given":"Pengpeng"},{"family":"Ma","given":"Wenjuan"},{"family":"Zhou","given":"Yuhan"},{"family":"Zhao","given":"Yingya"},{"family":"Shi","given":"Huijing"},{"family":"Yang","given":"Qing"},{"family":"Zhang","given":"Yunhui"}],"issued":{"date-parts":[["2020",8,1]]}}}],"schema":"https://github.com/citation-style-language/schema/raw/master/csl-citation.json"} </w:instrText>
+        <w:instrText xml:space="preserve"> ADDIN ZOTERO_ITEM CSL_CITATION {"citationID":"J1mzk2Bq","properties":{"formattedCitation":"(41)","plainCitation":"(41)","noteIndex":0},"citationItems":[{"id":441,"uris":["http://zotero.org/users/5073745/items/9VI47QZ9"],"itemData":{"id":441,"type":"article-journal","abstract":"Objectives\nBased on a prospective birth cohort, we aimed to investigate the associations between maternal circulating metals exposure and gestational weight gain (GWG) across pregnancy, and explore whether maternal inflammatory cytokines could contribute to the GWG changes associated with metals exposure.\nMethods\nA total of 234 pregnant women from the Shanghai Maternal-Child Pairs cohort were enrolled in this panel study. 547 blood and serum samples were collected from pregnant women during three follow-up visits, and the circulating concentrations of 27 metals were determined by using the ICP-MS method. Five inflammatory cytokines in serum samples were measured through multiplexed immunoassays. The linear mixed models were used to estimate the association between each ln-transformed metal concentration and GWG across pregnancy. Robust generalized linear regression models were used to estimate the associations among circulating metals, GWG, and inflammatory cytokines.\nResults\nThe GWG during pregnancy was 13.76 ± 1.40 kg. The concentrations Co, Zn, Mo, B, Ag and Te in second or third trimesters were significantly higher than those in early second trimester. The concentration of Mg decreased with the increase of pregnant weeks and no significant statistical differences were found in the concentrations of other metals in different trimesters. Among the detected 26 metals, Li and Sr concentrations were positively associated with GWG in the third trimester. The GWG increased by 0.100 kg (95% CI 0.005, 0.195) and 0.120 kg (95% CI 0.009, 0.232) with each one ln-concentration increase in circulating Li and Sr concentrations, respectively. Concentrations of Li and Sr in the third trimester were positively associated with tumor necrosis factor-alpha (TNF-α) and interleukin (IL)-6, but negatively associated with growth differentiation factor-15 (GDF-15) significantly. Besides, IL-6 and GDF-15 levels were associated with the increase or decrease of overall pregnancy GWG, respectively.\nConclusions\nResults showed that maternal exposure to Li and Sr were associated with increased GWG, in which maternal IL-6 and GDF-15 could contribute to the associations between metal exposures and GWG in pregnant women.","container-title":"Ecotoxicology and Environmental Safety","DOI":"10.1016/j.ecoenv.2020.110697","ISSN":"0147-6513","journalAbbreviation":"Ecotoxicology and Environmental Safety","language":"en","page":"110697","source":"ScienceDirect","title":"Circulating metal concentrations, inflammatory cytokines and gestational weight gain: Shanghai MCPC cohort","title-short":"Circulating metal concentrations, inflammatory cytokines and gestational weight gain","volume":"199","author":[{"family":"Wang","given":"Pengpeng"},{"family":"Ma","given":"Wenjuan"},{"family":"Zhou","given":"Yuhan"},{"family":"Zhao","given":"Yingya"},{"family":"Shi","given":"Huijing"},{"family":"Yang","given":"Qing"},{"family":"Zhang","given":"Yunhui"}],"issued":{"date-parts":[["2020",8,1]]}}}],"schema":"https://github.com/citation-style-language/schema/raw/master/csl-citation.json"} </w:instrText>
       </w:r>
       <w:r>
         <w:rPr>
@@ -12912,7 +13086,7 @@
         <w:rPr>
           <w:rFonts w:ascii="Times New Roman" w:hAnsi="Times New Roman" w:cs="Times New Roman"/>
         </w:rPr>
-        <w:t>(40)</w:t>
+        <w:t>(41)</w:t>
       </w:r>
       <w:r>
         <w:rPr>
@@ -12966,7 +13140,14 @@
         <w:rPr>
           <w:rFonts w:ascii="Times New Roman" w:hAnsi="Times New Roman" w:cs="Times New Roman"/>
         </w:rPr>
-        <w:t>gestational outcome</w:t>
+        <w:t xml:space="preserve">gestational </w:t>
+      </w:r>
+      <w:proofErr w:type="gramStart"/>
+      <w:r>
+        <w:rPr>
+          <w:rFonts w:ascii="Times New Roman" w:hAnsi="Times New Roman" w:cs="Times New Roman"/>
+        </w:rPr>
+        <w:t>outcome</w:t>
       </w:r>
       <w:r>
         <w:rPr>
@@ -12978,7 +13159,14 @@
         <w:rPr>
           <w:rFonts w:ascii="Times New Roman" w:hAnsi="Times New Roman" w:cs="Times New Roman"/>
         </w:rPr>
-        <w:t xml:space="preserve">, is </w:t>
+        <w:t>,</w:t>
+      </w:r>
+      <w:proofErr w:type="gramEnd"/>
+      <w:r>
+        <w:rPr>
+          <w:rFonts w:ascii="Times New Roman" w:hAnsi="Times New Roman" w:cs="Times New Roman"/>
+        </w:rPr>
+        <w:t xml:space="preserve"> is </w:t>
       </w:r>
       <w:r>
         <w:rPr>
@@ -13198,7 +13386,7 @@
         <w:rPr>
           <w:rFonts w:ascii="Times New Roman" w:hAnsi="Times New Roman" w:cs="Times New Roman"/>
         </w:rPr>
-        <w:instrText xml:space="preserve"> ADDIN ZOTERO_ITEM CSL_CITATION {"citationID":"abwxrZw9","properties":{"formattedCitation":"(41)","plainCitation":"(41)","noteIndex":0},"citationItems":[{"id":456,"uris":["http://zotero.org/users/5073745/items/MW9GMYQZ"],"itemData":{"id":456,"type":"article-journal","abstract":"Transgenic mice expressing human non-steroidal anti-inflammatory drug activated gene 1 (NAG-1) have less adipose tissue, improved insulin sensitivity, lower insulin levels and are resistant to dietary induced obesity. The hNAG-1 expressing mice are more metabolically active with a higher energy expenditure. This study investigates female reproduction in the hNAG-1 transgenic mice and finds the female mice are fertile but have reduced pup survival after birth. Examination of the mammary glands in these mice suggests that hNAG-1 expressing mice have altered mammary epithelial development during pregnancy, including reduced occupancy of the fat pad and increased apoptosis via TUNEL positive cells on lactation day 2. Pups nursing from hNAG-1 expressing dams have reduced milk spots compared to pups nursing from WT dams. When CD-1 pups were cross-fostered with hNAG-1 or WT dams; reduced milk volume was observed in pups nursing from hNAG-1 dams compared to pups nursing from WT dams in a lactation challenge study. Milk was isolated from WT and hNAG-1 dams, and the milk was found to have secreted NAG-1 protein (approximately 25 ng/mL) from hNAG-1 dams. The WT dams had no detectable hNAG-1 in the milk. A decrease in non-esterified free fatty acids in the milk of hNAG-1 dams was observed. Altered milk composition suggests that the pups were receiving inadequate nutrients during perinatal development. To examine this hypothesis serum was isolated from pups and clinical chemistry points were measured. Male and female pups nursing from hNAG-1 dams had reduced serum triglyceride concentrations. Microarray analysis revealed that genes involved in lipid metabolism are differentially expressed in hNAG-1 mammary glands. Furthermore, the expression of Cidea/CIDEA that has been shown to regulate milk lipid secretion in the mammary gland was reduced in hNAG-1 mammary glands. This study suggests that expression of hNAG-1 in mice leads to impaired lactation and reduces pup survival due to altered milk quality and quantity.","container-title":"PLoS ONE","DOI":"10.1371/journal.pone.0146518","ISSN":"1932-6203","issue":"1","journalAbbreviation":"PLoS One","note":"PMID: 26745373\nPMCID: PMC4706436","page":"e0146518","source":"PubMed Central","title":"Expression of Human NSAID Activated Gene 1 in Mice Leads to Altered Mammary Gland Differentiation and Impaired Lactation","volume":"11","author":[{"family":"Binder","given":"April K."},{"family":"Kosak","given":"Justin P."},{"family":"Janhardhan","given":"Kyathanahalli S."},{"family":"Moser","given":"Glenda"},{"family":"Eling","given":"Thomas E."},{"family":"Korach","given":"Kenneth S."}],"issued":{"date-parts":[["2016",1,8]]}}}],"schema":"https://github.com/citation-style-language/schema/raw/master/csl-citation.json"} </w:instrText>
+        <w:instrText xml:space="preserve"> ADDIN ZOTERO_ITEM CSL_CITATION {"citationID":"abwxrZw9","properties":{"formattedCitation":"(42)","plainCitation":"(42)","noteIndex":0},"citationItems":[{"id":456,"uris":["http://zotero.org/users/5073745/items/MW9GMYQZ"],"itemData":{"id":456,"type":"article-journal","abstract":"Transgenic mice expressing human non-steroidal anti-inflammatory drug activated gene 1 (NAG-1) have less adipose tissue, improved insulin sensitivity, lower insulin levels and are resistant to dietary induced obesity. The hNAG-1 expressing mice are more metabolically active with a higher energy expenditure. This study investigates female reproduction in the hNAG-1 transgenic mice and finds the female mice are fertile but have reduced pup survival after birth. Examination of the mammary glands in these mice suggests that hNAG-1 expressing mice have altered mammary epithelial development during pregnancy, including reduced occupancy of the fat pad and increased apoptosis via TUNEL positive cells on lactation day 2. Pups nursing from hNAG-1 expressing dams have reduced milk spots compared to pups nursing from WT dams. When CD-1 pups were cross-fostered with hNAG-1 or WT dams; reduced milk volume was observed in pups nursing from hNAG-1 dams compared to pups nursing from WT dams in a lactation challenge study. Milk was isolated from WT and hNAG-1 dams, and the milk was found to have secreted NAG-1 protein (approximately 25 ng/mL) from hNAG-1 dams. The WT dams had no detectable hNAG-1 in the milk. A decrease in non-esterified free fatty acids in the milk of hNAG-1 dams was observed. Altered milk composition suggests that the pups were receiving inadequate nutrients during perinatal development. To examine this hypothesis serum was isolated from pups and clinical chemistry points were measured. Male and female pups nursing from hNAG-1 dams had reduced serum triglyceride concentrations. Microarray analysis revealed that genes involved in lipid metabolism are differentially expressed in hNAG-1 mammary glands. Furthermore, the expression of Cidea/CIDEA that has been shown to regulate milk lipid secretion in the mammary gland was reduced in hNAG-1 mammary glands. This study suggests that expression of hNAG-1 in mice leads to impaired lactation and reduces pup survival due to altered milk quality and quantity.","container-title":"PLoS ONE","DOI":"10.1371/journal.pone.0146518","ISSN":"1932-6203","issue":"1","journalAbbreviation":"PLoS One","note":"PMID: 26745373\nPMCID: PMC4706436","page":"e0146518","source":"PubMed Central","title":"Expression of Human NSAID Activated Gene 1 in Mice Leads to Altered Mammary Gland Differentiation and Impaired Lactation","volume":"11","author":[{"family":"Binder","given":"April K."},{"family":"Kosak","given":"Justin P."},{"family":"Janhardhan","given":"Kyathanahalli S."},{"family":"Moser","given":"Glenda"},{"family":"Eling","given":"Thomas E."},{"family":"Korach","given":"Kenneth S."}],"issued":{"date-parts":[["2016",1,8]]}}}],"schema":"https://github.com/citation-style-language/schema/raw/master/csl-citation.json"} </w:instrText>
       </w:r>
       <w:r>
         <w:rPr>
@@ -13210,7 +13398,7 @@
         <w:rPr>
           <w:rFonts w:ascii="Times New Roman" w:hAnsi="Times New Roman" w:cs="Times New Roman"/>
         </w:rPr>
-        <w:t>(41)</w:t>
+        <w:t>(42)</w:t>
       </w:r>
       <w:r>
         <w:rPr>
@@ -13284,7 +13472,7 @@
         <w:rPr>
           <w:rFonts w:ascii="Times New Roman" w:hAnsi="Times New Roman" w:cs="Times New Roman"/>
         </w:rPr>
-        <w:instrText xml:space="preserve"> ADDIN ZOTERO_ITEM CSL_CITATION {"citationID":"ZazM2VaR","properties":{"formattedCitation":"(42)","plainCitation":"(42)","noteIndex":0},"citationItems":[{"id":1945,"uris":["http://zotero.org/users/5073745/items/J7TYZZGI"],"itemData":{"id":1945,"type":"article-journal","abstract":"We have isolated the rat, mouse and human genes of a distant member of the TGF-β superfamily, growth/differentiation factor-15/macrophage inhibiting cytokine-1 (GDF-15/MIC-1) by screening of genomic libraries. All three genes are composed of two exons, and contain one single intron that interrupts the coding sequences at identical positions within the prepro-domain of the corresponding proteins. The predicted proteins contain the structural hallmarks of members of the TGF-β superfamily, including the seven conserved carboxy-terminal cysteine residues that form the cystine knot. The orthologous molecules show the lowest sequence conservation of all members of the TGF-β superfamily. RT-PCR reveals an abundant expression of GDF-15/MIC-1 mRNA in numerous embryonic and adult organs and tissues. Promoter analysis of the rat promoter indicates the presence of multiple regulatory elements, including a TATA-like sequence as well as several SP1, AP-1 and AP-2 sites. Deletion analysis suggests that a 350bp region upstream of the start of the open reading frame appears to be the most important for regulation of transcription.","container-title":"Gene","DOI":"10.1016/S0378-1119(99)00309-1","ISSN":"0378-1119","issue":"1","journalAbbreviation":"Gene","page":"105-111","source":"ScienceDirect","title":"Characterization of the rat, mouse, and human genes of growth/differentiation factor-15/macrophage inhibiting cytokine-1 (GDF-15/MIC-1)","volume":"237","author":[{"family":"Böttner","given":"Martina"},{"family":"Laaff","given":"Martin"},{"family":"Schechinger","given":"Birgit"},{"family":"Rappold","given":"Gudrun"},{"family":"Unsicker","given":"Klaus"},{"family":"Suter-Crazzolara","given":"Clemens"}],"issued":{"date-parts":[["1999",9,3]]}}}],"schema":"https://github.com/citation-style-language/schema/raw/master/csl-citation.json"} </w:instrText>
+        <w:instrText xml:space="preserve"> ADDIN ZOTERO_ITEM CSL_CITATION {"citationID":"ZazM2VaR","properties":{"formattedCitation":"(43)","plainCitation":"(43)","noteIndex":0},"citationItems":[{"id":1945,"uris":["http://zotero.org/users/5073745/items/J7TYZZGI"],"itemData":{"id":1945,"type":"article-journal","abstract":"We have isolated the rat, mouse and human genes of a distant member of the TGF-β superfamily, growth/differentiation factor-15/macrophage inhibiting cytokine-1 (GDF-15/MIC-1) by screening of genomic libraries. All three genes are composed of two exons, and contain one single intron that interrupts the coding sequences at identical positions within the prepro-domain of the corresponding proteins. The predicted proteins contain the structural hallmarks of members of the TGF-β superfamily, including the seven conserved carboxy-terminal cysteine residues that form the cystine knot. The orthologous molecules show the lowest sequence conservation of all members of the TGF-β superfamily. RT-PCR reveals an abundant expression of GDF-15/MIC-1 mRNA in numerous embryonic and adult organs and tissues. Promoter analysis of the rat promoter indicates the presence of multiple regulatory elements, including a TATA-like sequence as well as several SP1, AP-1 and AP-2 sites. Deletion analysis suggests that a 350bp region upstream of the start of the open reading frame appears to be the most important for regulation of transcription.","container-title":"Gene","DOI":"10.1016/S0378-1119(99)00309-1","ISSN":"0378-1119","issue":"1","journalAbbreviation":"Gene","page":"105-111","source":"ScienceDirect","title":"Characterization of the rat, mouse, and human genes of growth/differentiation factor-15/macrophage inhibiting cytokine-1 (GDF-15/MIC-1)","volume":"237","author":[{"family":"Böttner","given":"Martina"},{"family":"Laaff","given":"Martin"},{"family":"Schechinger","given":"Birgit"},{"family":"Rappold","given":"Gudrun"},{"family":"Unsicker","given":"Klaus"},{"family":"Suter-Crazzolara","given":"Clemens"}],"issued":{"date-parts":[["1999",9,3]]}}}],"schema":"https://github.com/citation-style-language/schema/raw/master/csl-citation.json"} </w:instrText>
       </w:r>
       <w:r>
         <w:rPr>
@@ -13296,6 +13484,68 @@
         <w:rPr>
           <w:rFonts w:ascii="Times New Roman" w:hAnsi="Times New Roman" w:cs="Times New Roman"/>
         </w:rPr>
+        <w:t>(43)</w:t>
+      </w:r>
+      <w:r>
+        <w:rPr>
+          <w:rFonts w:ascii="Times New Roman" w:hAnsi="Times New Roman" w:cs="Times New Roman"/>
+        </w:rPr>
+        <w:fldChar w:fldCharType="end"/>
+      </w:r>
+      <w:r>
+        <w:rPr>
+          <w:rFonts w:ascii="Times New Roman" w:hAnsi="Times New Roman" w:cs="Times New Roman"/>
+        </w:rPr>
+        <w:t xml:space="preserve">. It </w:t>
+      </w:r>
+      <w:r>
+        <w:rPr>
+          <w:rFonts w:ascii="Times New Roman" w:hAnsi="Times New Roman" w:cs="Times New Roman"/>
+        </w:rPr>
+        <w:t>c</w:t>
+      </w:r>
+      <w:r>
+        <w:rPr>
+          <w:rFonts w:ascii="Times New Roman" w:hAnsi="Times New Roman" w:cs="Times New Roman"/>
+        </w:rPr>
+        <w:t xml:space="preserve">ould also explain why using transgenic, human </w:t>
+      </w:r>
+      <w:r>
+        <w:rPr>
+          <w:rFonts w:ascii="Times New Roman" w:hAnsi="Times New Roman" w:cs="Times New Roman"/>
+          <w:i/>
+          <w:iCs/>
+        </w:rPr>
+        <w:t>GDF15</w:t>
+      </w:r>
+      <w:r>
+        <w:rPr>
+          <w:rFonts w:ascii="Times New Roman" w:hAnsi="Times New Roman" w:cs="Times New Roman"/>
+        </w:rPr>
+        <w:t xml:space="preserve"> was associated with pregnancy related body weight and lactational differences when we saw none </w:t>
+      </w:r>
+      <w:r>
+        <w:rPr>
+          <w:rFonts w:ascii="Times New Roman" w:hAnsi="Times New Roman" w:cs="Times New Roman"/>
+        </w:rPr>
+        <w:fldChar w:fldCharType="begin"/>
+      </w:r>
+      <w:r>
+        <w:rPr>
+          <w:rFonts w:ascii="Times New Roman" w:hAnsi="Times New Roman" w:cs="Times New Roman"/>
+        </w:rPr>
+        <w:instrText xml:space="preserve"> ADDIN ZOTERO_ITEM CSL_CITATION {"citationID":"1g14njlO","properties":{"formattedCitation":"(42)","plainCitation":"(42)","noteIndex":0},"citationItems":[{"id":456,"uris":["http://zotero.org/users/5073745/items/MW9GMYQZ"],"itemData":{"id":456,"type":"article-journal","abstract":"Transgenic mice expressing human non-steroidal anti-inflammatory drug activated gene 1 (NAG-1) have less adipose tissue, improved insulin sensitivity, lower insulin levels and are resistant to dietary induced obesity. The hNAG-1 expressing mice are more metabolically active with a higher energy expenditure. This study investigates female reproduction in the hNAG-1 transgenic mice and finds the female mice are fertile but have reduced pup survival after birth. Examination of the mammary glands in these mice suggests that hNAG-1 expressing mice have altered mammary epithelial development during pregnancy, including reduced occupancy of the fat pad and increased apoptosis via TUNEL positive cells on lactation day 2. Pups nursing from hNAG-1 expressing dams have reduced milk spots compared to pups nursing from WT dams. When CD-1 pups were cross-fostered with hNAG-1 or WT dams; reduced milk volume was observed in pups nursing from hNAG-1 dams compared to pups nursing from WT dams in a lactation challenge study. Milk was isolated from WT and hNAG-1 dams, and the milk was found to have secreted NAG-1 protein (approximately 25 ng/mL) from hNAG-1 dams. The WT dams had no detectable hNAG-1 in the milk. A decrease in non-esterified free fatty acids in the milk of hNAG-1 dams was observed. Altered milk composition suggests that the pups were receiving inadequate nutrients during perinatal development. To examine this hypothesis serum was isolated from pups and clinical chemistry points were measured. Male and female pups nursing from hNAG-1 dams had reduced serum triglyceride concentrations. Microarray analysis revealed that genes involved in lipid metabolism are differentially expressed in hNAG-1 mammary glands. Furthermore, the expression of Cidea/CIDEA that has been shown to regulate milk lipid secretion in the mammary gland was reduced in hNAG-1 mammary glands. This study suggests that expression of hNAG-1 in mice leads to impaired lactation and reduces pup survival due to altered milk quality and quantity.","container-title":"PLoS ONE","DOI":"10.1371/journal.pone.0146518","ISSN":"1932-6203","issue":"1","journalAbbreviation":"PLoS One","note":"PMID: 26745373\nPMCID: PMC4706436","page":"e0146518","source":"PubMed Central","title":"Expression of Human NSAID Activated Gene 1 in Mice Leads to Altered Mammary Gland Differentiation and Impaired Lactation","volume":"11","author":[{"family":"Binder","given":"April K."},{"family":"Kosak","given":"Justin P."},{"family":"Janhardhan","given":"Kyathanahalli S."},{"family":"Moser","given":"Glenda"},{"family":"Eling","given":"Thomas E."},{"family":"Korach","given":"Kenneth S."}],"issued":{"date-parts":[["2016",1,8]]}}}],"schema":"https://github.com/citation-style-language/schema/raw/master/csl-citation.json"} </w:instrText>
+      </w:r>
+      <w:r>
+        <w:rPr>
+          <w:rFonts w:ascii="Times New Roman" w:hAnsi="Times New Roman" w:cs="Times New Roman"/>
+        </w:rPr>
+        <w:fldChar w:fldCharType="separate"/>
+      </w:r>
+      <w:r>
+        <w:rPr>
+          <w:rFonts w:ascii="Times New Roman" w:hAnsi="Times New Roman" w:cs="Times New Roman"/>
+        </w:rPr>
         <w:t>(42)</w:t>
       </w:r>
       <w:r>
@@ -13308,33 +13558,43 @@
         <w:rPr>
           <w:rFonts w:ascii="Times New Roman" w:hAnsi="Times New Roman" w:cs="Times New Roman"/>
         </w:rPr>
-        <w:t xml:space="preserve">. It </w:t>
-      </w:r>
-      <w:r>
-        <w:rPr>
-          <w:rFonts w:ascii="Times New Roman" w:hAnsi="Times New Roman" w:cs="Times New Roman"/>
-        </w:rPr>
-        <w:t>c</w:t>
-      </w:r>
-      <w:r>
-        <w:rPr>
-          <w:rFonts w:ascii="Times New Roman" w:hAnsi="Times New Roman" w:cs="Times New Roman"/>
-        </w:rPr>
-        <w:t xml:space="preserve">ould also explain why using transgenic, human </w:t>
-      </w:r>
-      <w:r>
-        <w:rPr>
-          <w:rFonts w:ascii="Times New Roman" w:hAnsi="Times New Roman" w:cs="Times New Roman"/>
-          <w:i/>
-          <w:iCs/>
-        </w:rPr>
-        <w:t>GDF15</w:t>
-      </w:r>
-      <w:r>
-        <w:rPr>
-          <w:rFonts w:ascii="Times New Roman" w:hAnsi="Times New Roman" w:cs="Times New Roman"/>
-        </w:rPr>
-        <w:t xml:space="preserve"> was associated with pregnancy related body weight and lactational differences when we saw none </w:t>
+        <w:t xml:space="preserve">. </w:t>
+      </w:r>
+      <w:r>
+        <w:rPr>
+          <w:rFonts w:ascii="Times New Roman" w:hAnsi="Times New Roman" w:cs="Times New Roman"/>
+        </w:rPr>
+        <w:t>E</w:t>
+      </w:r>
+      <w:r>
+        <w:rPr>
+          <w:rFonts w:ascii="Times New Roman" w:hAnsi="Times New Roman" w:cs="Times New Roman"/>
+        </w:rPr>
+        <w:t xml:space="preserve">xternal administration of GDF15, similar </w:t>
+      </w:r>
+      <w:r>
+        <w:rPr>
+          <w:rFonts w:ascii="Times New Roman" w:hAnsi="Times New Roman" w:cs="Times New Roman"/>
+        </w:rPr>
+        <w:t>to the rising</w:t>
+      </w:r>
+      <w:r>
+        <w:rPr>
+          <w:rFonts w:ascii="Times New Roman" w:hAnsi="Times New Roman" w:cs="Times New Roman"/>
+        </w:rPr>
+        <w:t xml:space="preserve"> levels </w:t>
+      </w:r>
+      <w:r>
+        <w:rPr>
+          <w:rFonts w:ascii="Times New Roman" w:hAnsi="Times New Roman" w:cs="Times New Roman"/>
+        </w:rPr>
+        <w:t>accompanying</w:t>
+      </w:r>
+      <w:r>
+        <w:rPr>
+          <w:rFonts w:ascii="Times New Roman" w:hAnsi="Times New Roman" w:cs="Times New Roman"/>
+        </w:rPr>
+        <w:t xml:space="preserve"> pregnancy, in mice results in reductions in food intake </w:t>
       </w:r>
       <w:r>
         <w:rPr>
@@ -13346,7 +13606,7 @@
         <w:rPr>
           <w:rFonts w:ascii="Times New Roman" w:hAnsi="Times New Roman" w:cs="Times New Roman"/>
         </w:rPr>
-        <w:instrText xml:space="preserve"> ADDIN ZOTERO_ITEM CSL_CITATION {"citationID":"1g14njlO","properties":{"formattedCitation":"(41)","plainCitation":"(41)","noteIndex":0},"citationItems":[{"id":456,"uris":["http://zotero.org/users/5073745/items/MW9GMYQZ"],"itemData":{"id":456,"type":"article-journal","abstract":"Transgenic mice expressing human non-steroidal anti-inflammatory drug activated gene 1 (NAG-1) have less adipose tissue, improved insulin sensitivity, lower insulin levels and are resistant to dietary induced obesity. The hNAG-1 expressing mice are more metabolically active with a higher energy expenditure. This study investigates female reproduction in the hNAG-1 transgenic mice and finds the female mice are fertile but have reduced pup survival after birth. Examination of the mammary glands in these mice suggests that hNAG-1 expressing mice have altered mammary epithelial development during pregnancy, including reduced occupancy of the fat pad and increased apoptosis via TUNEL positive cells on lactation day 2. Pups nursing from hNAG-1 expressing dams have reduced milk spots compared to pups nursing from WT dams. When CD-1 pups were cross-fostered with hNAG-1 or WT dams; reduced milk volume was observed in pups nursing from hNAG-1 dams compared to pups nursing from WT dams in a lactation challenge study. Milk was isolated from WT and hNAG-1 dams, and the milk was found to have secreted NAG-1 protein (approximately 25 ng/mL) from hNAG-1 dams. The WT dams had no detectable hNAG-1 in the milk. A decrease in non-esterified free fatty acids in the milk of hNAG-1 dams was observed. Altered milk composition suggests that the pups were receiving inadequate nutrients during perinatal development. To examine this hypothesis serum was isolated from pups and clinical chemistry points were measured. Male and female pups nursing from hNAG-1 dams had reduced serum triglyceride concentrations. Microarray analysis revealed that genes involved in lipid metabolism are differentially expressed in hNAG-1 mammary glands. Furthermore, the expression of Cidea/CIDEA that has been shown to regulate milk lipid secretion in the mammary gland was reduced in hNAG-1 mammary glands. This study suggests that expression of hNAG-1 in mice leads to impaired lactation and reduces pup survival due to altered milk quality and quantity.","container-title":"PLoS ONE","DOI":"10.1371/journal.pone.0146518","ISSN":"1932-6203","issue":"1","journalAbbreviation":"PLoS One","note":"PMID: 26745373\nPMCID: PMC4706436","page":"e0146518","source":"PubMed Central","title":"Expression of Human NSAID Activated Gene 1 in Mice Leads to Altered Mammary Gland Differentiation and Impaired Lactation","volume":"11","author":[{"family":"Binder","given":"April K."},{"family":"Kosak","given":"Justin P."},{"family":"Janhardhan","given":"Kyathanahalli S."},{"family":"Moser","given":"Glenda"},{"family":"Eling","given":"Thomas E."},{"family":"Korach","given":"Kenneth S."}],"issued":{"date-parts":[["2016",1,8]]}}}],"schema":"https://github.com/citation-style-language/schema/raw/master/csl-citation.json"} </w:instrText>
+        <w:instrText xml:space="preserve"> ADDIN ZOTERO_ITEM CSL_CITATION {"citationID":"6spSNMao","properties":{"formattedCitation":"(17,44)","plainCitation":"(17,44)","noteIndex":0},"citationItems":[{"id":461,"uris":["http://zotero.org/users/5073745/items/4SK3Y76E"],"itemData":{"id":461,"type":"article-journal","container-title":"Nature Medicine","DOI":"10.1038/nm.4392","ISSN":"1078-8956, 1546-170X","issue":"10","journalAbbreviation":"Nat Med","language":"en","page":"1150-1157","source":"DOI.org (Crossref)","title":"GFRAL is the receptor for GDF15 and the ligand promotes weight loss in mice and nonhuman primates","volume":"23","author":[{"family":"Mullican","given":"Shannon E"},{"family":"Lin-Schmidt","given":"Xiefan"},{"family":"Chin","given":"Chen-Ni"},{"family":"Chavez","given":"Jose A"},{"family":"Furman","given":"Jennifer L"},{"family":"Armstrong","given":"Anthony A"},{"family":"Beck","given":"Stephen C"},{"family":"South","given":"Victoria J"},{"family":"Dinh","given":"Thai Q"},{"family":"Cash-Mason","given":"Tanesha D"},{"family":"Cavanaugh","given":"Cassandre R"},{"family":"Nelson","given":"Serena"},{"family":"Huang","given":"Chichi"},{"family":"Hunter","given":"Michael J"},{"family":"Rangwala","given":"Shamina M"}],"issued":{"date-parts":[["2017",10,1]]}}},{"id":235,"uris":["http://zotero.org/users/5073745/items/T9W7L7G4"],"itemData":{"id":235,"type":"article-journal","abstract":"Summary\nGDF15 is an established biomarker of cellular stress. The fact that it signals via a specific hindbrain receptor, GFRAL, and that mice lacking GDF15 manifest diet-induced obesity suggest that GDF15 may play a physiological role in energy balance. We performed experiments in humans, mice, and cells to determine if and how nutritional perturbations modify GDF15 expression. Circulating GDF15 levels manifest very modest changes in response to moderate caloric surpluses or deficits in mice or humans, differentiating it from classical intestinally derived satiety hormones and leptin. However, GDF15 levels do increase following sustained high-fat feeding or dietary amino acid imbalance in mice. We demonstrate that GDF15 expression is regulated by the integrated stress response and is induced in selected tissues in mice in these settings. Finally, we show that pharmacological GDF15 administration to mice can trigger conditioned taste aversion, suggesting that GDF15 may induce an aversive response to nutritional stress.","container-title":"Cell Metabolism","DOI":"10.1016/j.cmet.2018.12.016","ISSN":"1550-4131","issue":"3","journalAbbreviation":"Cell Metabolism","page":"707-718.e8","source":"ScienceDirect","title":"GDF15 Provides an Endocrine Signal of Nutritional Stress in Mice and Humans","volume":"29","author":[{"family":"Patel","given":"Satish"},{"family":"Alvarez-Guaita","given":"Anna"},{"family":"Melvin","given":"Audrey"},{"family":"Rimmington","given":"Debra"},{"family":"Dattilo","given":"Alessia"},{"family":"Miedzybrodzka","given":"Emily L."},{"family":"Cimino","given":"Irene"},{"family":"Maurin","given":"Anne-Catherine"},{"family":"Roberts","given":"Geoffrey P."},{"family":"Meek","given":"Claire L."},{"family":"Virtue","given":"Samuel"},{"family":"Sparks","given":"Lauren M."},{"family":"Parsons","given":"Stephanie A."},{"family":"Redman","given":"Leanne M."},{"family":"Bray","given":"George A."},{"family":"Liou","given":"Alice P."},{"family":"Woods","given":"Rachel M."},{"family":"Parry","given":"Sion A."},{"family":"Jeppesen","given":"Per B."},{"family":"Kolnes","given":"Anders J."},{"family":"Harding","given":"Heather P."},{"family":"Ron","given":"David"},{"family":"Vidal-Puig","given":"Antonio"},{"family":"Reimann","given":"Frank"},{"family":"Gribble","given":"Fiona M."},{"family":"Hulston","given":"Carl J."},{"family":"Farooqi","given":"I. Sadaf"},{"family":"Fafournoux","given":"Pierre"},{"family":"Smith","given":"Steven R."},{"family":"Jensen","given":"Jorgen"},{"family":"Breen","given":"Danna"},{"family":"Wu","given":"Zhidan"},{"family":"Zhang","given":"Bei B."},{"family":"Coll","given":"Anthony P."},{"family":"Savage","given":"David B."},{"family":"O’Rahilly","given":"Stephen"}],"issued":{"date-parts":[["2019",3,5]]}}}],"schema":"https://github.com/citation-style-language/schema/raw/master/csl-citation.json"} </w:instrText>
       </w:r>
       <w:r>
         <w:rPr>
@@ -13358,79 +13618,7 @@
         <w:rPr>
           <w:rFonts w:ascii="Times New Roman" w:hAnsi="Times New Roman" w:cs="Times New Roman"/>
         </w:rPr>
-        <w:t>(41)</w:t>
-      </w:r>
-      <w:r>
-        <w:rPr>
-          <w:rFonts w:ascii="Times New Roman" w:hAnsi="Times New Roman" w:cs="Times New Roman"/>
-        </w:rPr>
-        <w:fldChar w:fldCharType="end"/>
-      </w:r>
-      <w:r>
-        <w:rPr>
-          <w:rFonts w:ascii="Times New Roman" w:hAnsi="Times New Roman" w:cs="Times New Roman"/>
-        </w:rPr>
-        <w:t xml:space="preserve">. </w:t>
-      </w:r>
-      <w:r>
-        <w:rPr>
-          <w:rFonts w:ascii="Times New Roman" w:hAnsi="Times New Roman" w:cs="Times New Roman"/>
-        </w:rPr>
-        <w:t>E</w:t>
-      </w:r>
-      <w:r>
-        <w:rPr>
-          <w:rFonts w:ascii="Times New Roman" w:hAnsi="Times New Roman" w:cs="Times New Roman"/>
-        </w:rPr>
-        <w:t xml:space="preserve">xternal administration of GDF15, similar </w:t>
-      </w:r>
-      <w:r>
-        <w:rPr>
-          <w:rFonts w:ascii="Times New Roman" w:hAnsi="Times New Roman" w:cs="Times New Roman"/>
-        </w:rPr>
-        <w:t>to the rising</w:t>
-      </w:r>
-      <w:r>
-        <w:rPr>
-          <w:rFonts w:ascii="Times New Roman" w:hAnsi="Times New Roman" w:cs="Times New Roman"/>
-        </w:rPr>
-        <w:t xml:space="preserve"> levels </w:t>
-      </w:r>
-      <w:r>
-        <w:rPr>
-          <w:rFonts w:ascii="Times New Roman" w:hAnsi="Times New Roman" w:cs="Times New Roman"/>
-        </w:rPr>
-        <w:t>accompanying</w:t>
-      </w:r>
-      <w:r>
-        <w:rPr>
-          <w:rFonts w:ascii="Times New Roman" w:hAnsi="Times New Roman" w:cs="Times New Roman"/>
-        </w:rPr>
-        <w:t xml:space="preserve"> pregnancy, in mice results in reductions in food intake </w:t>
-      </w:r>
-      <w:r>
-        <w:rPr>
-          <w:rFonts w:ascii="Times New Roman" w:hAnsi="Times New Roman" w:cs="Times New Roman"/>
-        </w:rPr>
-        <w:fldChar w:fldCharType="begin"/>
-      </w:r>
-      <w:r>
-        <w:rPr>
-          <w:rFonts w:ascii="Times New Roman" w:hAnsi="Times New Roman" w:cs="Times New Roman"/>
-        </w:rPr>
-        <w:instrText xml:space="preserve"> ADDIN ZOTERO_ITEM CSL_CITATION {"citationID":"6spSNMao","properties":{"formattedCitation":"(17,43)","plainCitation":"(17,43)","noteIndex":0},"citationItems":[{"id":461,"uris":["http://zotero.org/users/5073745/items/4SK3Y76E"],"itemData":{"id":461,"type":"article-journal","container-title":"Nature Medicine","DOI":"10.1038/nm.4392","ISSN":"1078-8956, 1546-170X","issue":"10","journalAbbreviation":"Nat Med","language":"en","page":"1150-1157","source":"DOI.org (Crossref)","title":"GFRAL is the receptor for GDF15 and the ligand promotes weight loss in mice and nonhuman primates","volume":"23","author":[{"family":"Mullican","given":"Shannon E"},{"family":"Lin-Schmidt","given":"Xiefan"},{"family":"Chin","given":"Chen-Ni"},{"family":"Chavez","given":"Jose A"},{"family":"Furman","given":"Jennifer L"},{"family":"Armstrong","given":"Anthony A"},{"family":"Beck","given":"Stephen C"},{"family":"South","given":"Victoria J"},{"family":"Dinh","given":"Thai Q"},{"family":"Cash-Mason","given":"Tanesha D"},{"family":"Cavanaugh","given":"Cassandre R"},{"family":"Nelson","given":"Serena"},{"family":"Huang","given":"Chichi"},{"family":"Hunter","given":"Michael J"},{"family":"Rangwala","given":"Shamina M"}],"issued":{"date-parts":[["2017",10,1]]}}},{"id":235,"uris":["http://zotero.org/users/5073745/items/T9W7L7G4"],"itemData":{"id":235,"type":"article-journal","abstract":"Summary\nGDF15 is an established biomarker of cellular stress. The fact that it signals via a specific hindbrain receptor, GFRAL, and that mice lacking GDF15 manifest diet-induced obesity suggest that GDF15 may play a physiological role in energy balance. We performed experiments in humans, mice, and cells to determine if and how nutritional perturbations modify GDF15 expression. Circulating GDF15 levels manifest very modest changes in response to moderate caloric surpluses or deficits in mice or humans, differentiating it from classical intestinally derived satiety hormones and leptin. However, GDF15 levels do increase following sustained high-fat feeding or dietary amino acid imbalance in mice. We demonstrate that GDF15 expression is regulated by the integrated stress response and is induced in selected tissues in mice in these settings. Finally, we show that pharmacological GDF15 administration to mice can trigger conditioned taste aversion, suggesting that GDF15 may induce an aversive response to nutritional stress.","container-title":"Cell Metabolism","DOI":"10.1016/j.cmet.2018.12.016","ISSN":"1550-4131","issue":"3","journalAbbreviation":"Cell Metabolism","page":"707-718.e8","source":"ScienceDirect","title":"GDF15 Provides an Endocrine Signal of Nutritional Stress in Mice and Humans","volume":"29","author":[{"family":"Patel","given":"Satish"},{"family":"Alvarez-Guaita","given":"Anna"},{"family":"Melvin","given":"Audrey"},{"family":"Rimmington","given":"Debra"},{"family":"Dattilo","given":"Alessia"},{"family":"Miedzybrodzka","given":"Emily L."},{"family":"Cimino","given":"Irene"},{"family":"Maurin","given":"Anne-Catherine"},{"family":"Roberts","given":"Geoffrey P."},{"family":"Meek","given":"Claire L."},{"family":"Virtue","given":"Samuel"},{"family":"Sparks","given":"Lauren M."},{"family":"Parsons","given":"Stephanie A."},{"family":"Redman","given":"Leanne M."},{"family":"Bray","given":"George A."},{"family":"Liou","given":"Alice P."},{"family":"Woods","given":"Rachel M."},{"family":"Parry","given":"Sion A."},{"family":"Jeppesen","given":"Per B."},{"family":"Kolnes","given":"Anders J."},{"family":"Harding","given":"Heather P."},{"family":"Ron","given":"David"},{"family":"Vidal-Puig","given":"Antonio"},{"family":"Reimann","given":"Frank"},{"family":"Gribble","given":"Fiona M."},{"family":"Hulston","given":"Carl J."},{"family":"Farooqi","given":"I. Sadaf"},{"family":"Fafournoux","given":"Pierre"},{"family":"Smith","given":"Steven R."},{"family":"Jensen","given":"Jorgen"},{"family":"Breen","given":"Danna"},{"family":"Wu","given":"Zhidan"},{"family":"Zhang","given":"Bei B."},{"family":"Coll","given":"Anthony P."},{"family":"Savage","given":"David B."},{"family":"O’Rahilly","given":"Stephen"}],"issued":{"date-parts":[["2019",3,5]]}}}],"schema":"https://github.com/citation-style-language/schema/raw/master/csl-citation.json"} </w:instrText>
-      </w:r>
-      <w:r>
-        <w:rPr>
-          <w:rFonts w:ascii="Times New Roman" w:hAnsi="Times New Roman" w:cs="Times New Roman"/>
-        </w:rPr>
-        <w:fldChar w:fldCharType="separate"/>
-      </w:r>
-      <w:r>
-        <w:rPr>
-          <w:rFonts w:ascii="Times New Roman" w:hAnsi="Times New Roman" w:cs="Times New Roman"/>
-        </w:rPr>
-        <w:t>(17,43)</w:t>
+        <w:t>(17,44)</w:t>
       </w:r>
       <w:r>
         <w:rPr>
@@ -13494,7 +13682,43 @@
         <w:rPr>
           <w:rFonts w:ascii="Times New Roman" w:hAnsi="Times New Roman" w:cs="Times New Roman"/>
         </w:rPr>
-        <w:t xml:space="preserve">) does not result in any differences in body weight accretion during the prenatal </w:t>
+        <w:t>)</w:t>
+      </w:r>
+      <w:r>
+        <w:rPr>
+          <w:rFonts w:ascii="Times New Roman" w:hAnsi="Times New Roman" w:cs="Times New Roman"/>
+        </w:rPr>
+        <w:fldChar w:fldCharType="begin"/>
+      </w:r>
+      <w:r>
+        <w:rPr>
+          <w:rFonts w:ascii="Times New Roman" w:hAnsi="Times New Roman" w:cs="Times New Roman"/>
+        </w:rPr>
+        <w:instrText xml:space="preserve"> ADDIN ZOTERO_ITEM CSL_CITATION {"citationID":"w1L7Z5OR","properties":{"formattedCitation":"(30)","plainCitation":"(30)","noteIndex":0},"citationItems":[{"id":2351,"uris":["http://zotero.org/users/5073745/items/S2IV44MG"],"itemData":{"id":2351,"type":"dataset","title":"Supplemental Materials for Gdf15 knockout does not substantially impact perinatal body weight or neonatal outcomes in mice","URL":"https://github.com/BridgesLab/Developmental-Obesity/tree/master/Manuscripts/GDF15%20during%20Pregnancy","author":[{"family":"Mulcahy","given":"Molly C."}]}}],"schema":"https://github.com/citation-style-language/schema/raw/master/csl-citation.json"} </w:instrText>
+      </w:r>
+      <w:r>
+        <w:rPr>
+          <w:rFonts w:ascii="Times New Roman" w:hAnsi="Times New Roman" w:cs="Times New Roman"/>
+        </w:rPr>
+        <w:fldChar w:fldCharType="separate"/>
+      </w:r>
+      <w:r>
+        <w:rPr>
+          <w:rFonts w:ascii="Times New Roman" w:hAnsi="Times New Roman" w:cs="Times New Roman"/>
+        </w:rPr>
+        <w:t>(30)</w:t>
+      </w:r>
+      <w:r>
+        <w:rPr>
+          <w:rFonts w:ascii="Times New Roman" w:hAnsi="Times New Roman" w:cs="Times New Roman"/>
+        </w:rPr>
+        <w:fldChar w:fldCharType="end"/>
+      </w:r>
+      <w:r>
+        <w:rPr>
+          <w:rFonts w:ascii="Times New Roman" w:hAnsi="Times New Roman" w:cs="Times New Roman"/>
+        </w:rPr>
+        <w:t xml:space="preserve"> does not result in any differences in body weight accretion during the prenatal </w:t>
       </w:r>
       <w:r>
         <w:rPr>
@@ -13663,7 +13887,7 @@
         <w:rPr>
           <w:rFonts w:ascii="Times New Roman" w:hAnsi="Times New Roman" w:cs="Times New Roman"/>
         </w:rPr>
-        <w:instrText xml:space="preserve"> ADDIN ZOTERO_ITEM CSL_CITATION {"citationID":"Gj5u3jBl","properties":{"formattedCitation":"(44)","plainCitation":"(44)","noteIndex":0},"citationItems":[{"id":1943,"uris":["http://zotero.org/users/5073745/items/EP7ZQSR9"],"itemData":{"id":1943,"type":"article-journal","abstract":"Download figureDownload PowerPoint","container-title":"American Journal of Physiology-Endocrinology and Metabolism","DOI":"10.1152/ajpendo.00134.2023","ISSN":"0193-1849","issue":"4","note":"publisher: American Physiological Society","page":"E303-E309","source":"journals-physiology-org.ezproxy.library.wisc.edu (Atypon)","title":"Cross-species comparison of pregnancy-induced GDF15","volume":"325","author":[{"family":"Klein","given":"Anders Bue"},{"family":"Ranea-Robles","given":"Pablo"},{"family":"Nicolaisen","given":"Trine Sand"},{"family":"Gil","given":"Cláudia"},{"family":"Johann","given":"Kornelia"},{"family":"Quesada","given":"Júlia Prats"},{"family":"Pistolevij","given":"Nina"},{"family":"Hviid","given":"Kathrine V.R."},{"family":"Fich","given":"Line"},{"family":"Offersen","given":"Simone M."},{"family":"Helge","given":"Jørn Wulff"},{"family":"Nielsen","given":"Henriette Svarre"},{"family":"Bakker","given":"Jaco"},{"family":"Kleinert","given":"Maximilian"},{"family":"Clemmensen","given":"Christoffer"}],"issued":{"date-parts":[["2023",10]]}}}],"schema":"https://github.com/citation-style-language/schema/raw/master/csl-citation.json"} </w:instrText>
+        <w:instrText xml:space="preserve"> ADDIN ZOTERO_ITEM CSL_CITATION {"citationID":"Gj5u3jBl","properties":{"formattedCitation":"(45)","plainCitation":"(45)","noteIndex":0},"citationItems":[{"id":1943,"uris":["http://zotero.org/users/5073745/items/EP7ZQSR9"],"itemData":{"id":1943,"type":"article-journal","abstract":"Download figureDownload PowerPoint","container-title":"American Journal of Physiology-Endocrinology and Metabolism","DOI":"10.1152/ajpendo.00134.2023","ISSN":"0193-1849","issue":"4","note":"publisher: American Physiological Society","page":"E303-E309","source":"journals-physiology-org.ezproxy.library.wisc.edu (Atypon)","title":"Cross-species comparison of pregnancy-induced GDF15","volume":"325","author":[{"family":"Klein","given":"Anders Bue"},{"family":"Ranea-Robles","given":"Pablo"},{"family":"Nicolaisen","given":"Trine Sand"},{"family":"Gil","given":"Cláudia"},{"family":"Johann","given":"Kornelia"},{"family":"Quesada","given":"Júlia Prats"},{"family":"Pistolevij","given":"Nina"},{"family":"Hviid","given":"Kathrine V.R."},{"family":"Fich","given":"Line"},{"family":"Offersen","given":"Simone M."},{"family":"Helge","given":"Jørn Wulff"},{"family":"Nielsen","given":"Henriette Svarre"},{"family":"Bakker","given":"Jaco"},{"family":"Kleinert","given":"Maximilian"},{"family":"Clemmensen","given":"Christoffer"}],"issued":{"date-parts":[["2023",10]]}}}],"schema":"https://github.com/citation-style-language/schema/raw/master/csl-citation.json"} </w:instrText>
       </w:r>
       <w:r>
         <w:rPr>
@@ -13675,7 +13899,7 @@
         <w:rPr>
           <w:rFonts w:ascii="Times New Roman" w:hAnsi="Times New Roman" w:cs="Times New Roman"/>
         </w:rPr>
-        <w:t>(44)</w:t>
+        <w:t>(45)</w:t>
       </w:r>
       <w:r>
         <w:rPr>
@@ -13812,7 +14036,21 @@
         <w:rPr>
           <w:rFonts w:ascii="Times New Roman" w:hAnsi="Times New Roman" w:cs="Times New Roman"/>
         </w:rPr>
-        <w:t xml:space="preserve">, or induce long-term highly disruptive stressors </w:t>
+        <w:t xml:space="preserve">, or </w:t>
+      </w:r>
+      <w:proofErr w:type="gramStart"/>
+      <w:r>
+        <w:rPr>
+          <w:rFonts w:ascii="Times New Roman" w:hAnsi="Times New Roman" w:cs="Times New Roman"/>
+        </w:rPr>
+        <w:t>induce</w:t>
+      </w:r>
+      <w:proofErr w:type="gramEnd"/>
+      <w:r>
+        <w:rPr>
+          <w:rFonts w:ascii="Times New Roman" w:hAnsi="Times New Roman" w:cs="Times New Roman"/>
+        </w:rPr>
+        <w:t xml:space="preserve"> long-term highly disruptive stressors </w:t>
       </w:r>
       <w:r>
         <w:rPr>
@@ -14109,7 +14347,7 @@
         <w:rPr>
           <w:rFonts w:ascii="Times New Roman" w:hAnsi="Times New Roman" w:cs="Times New Roman"/>
         </w:rPr>
-        <w:instrText xml:space="preserve"> ADDIN ZOTERO_ITEM CSL_CITATION {"citationID":"Uq8azzWo","properties":{"formattedCitation":"(45)","plainCitation":"(45)","noteIndex":0},"citationItems":[{"id":602,"uris":["http://zotero.org/users/5073745/items/L4RSGINP"],"itemData":{"id":602,"type":"article-journal","container-title":"Journal of Reproductive Immunology","DOI":"10.1016/j.jri.2015.03.001","ISSN":"01650378","journalAbbreviation":"Journal of Reproductive Immunology","language":"en","page":"65-71","source":"DOI.org (Crossref)","title":"Only humans have human placentas: molecular differences between mice and humans","title-short":"Only humans have human placentas","volume":"108","author":[{"family":"Schmidt","given":"André"},{"family":"Morales-Prieto","given":"Diana M."},{"family":"Pastuschek","given":"Jana"},{"family":"Fröhlich","given":"Karolin"},{"family":"Markert","given":"Udo R."}],"issued":{"date-parts":[["2015",4]]}}}],"schema":"https://github.com/citation-style-language/schema/raw/master/csl-citation.json"} </w:instrText>
+        <w:instrText xml:space="preserve"> ADDIN ZOTERO_ITEM CSL_CITATION {"citationID":"Uq8azzWo","properties":{"formattedCitation":"(46)","plainCitation":"(46)","noteIndex":0},"citationItems":[{"id":602,"uris":["http://zotero.org/users/5073745/items/L4RSGINP"],"itemData":{"id":602,"type":"article-journal","container-title":"Journal of Reproductive Immunology","DOI":"10.1016/j.jri.2015.03.001","ISSN":"01650378","journalAbbreviation":"Journal of Reproductive Immunology","language":"en","page":"65-71","source":"DOI.org (Crossref)","title":"Only humans have human placentas: molecular differences between mice and humans","title-short":"Only humans have human placentas","volume":"108","author":[{"family":"Schmidt","given":"André"},{"family":"Morales-Prieto","given":"Diana M."},{"family":"Pastuschek","given":"Jana"},{"family":"Fröhlich","given":"Karolin"},{"family":"Markert","given":"Udo R."}],"issued":{"date-parts":[["2015",4]]}}}],"schema":"https://github.com/citation-style-language/schema/raw/master/csl-citation.json"} </w:instrText>
       </w:r>
       <w:r>
         <w:rPr>
@@ -14121,7 +14359,7 @@
         <w:rPr>
           <w:rFonts w:ascii="Times New Roman" w:hAnsi="Times New Roman" w:cs="Times New Roman"/>
         </w:rPr>
-        <w:t>(45)</w:t>
+        <w:t>(46)</w:t>
       </w:r>
       <w:r>
         <w:rPr>
@@ -14961,7 +15199,7 @@
           <w:rStyle w:val="Hyperlink"/>
           <w:rFonts w:ascii="Times New Roman" w:hAnsi="Times New Roman" w:cs="Times New Roman"/>
         </w:rPr>
-        <w:instrText xml:space="preserve"> ADDIN ZOTERO_ITEM CSL_CITATION {"citationID":"8KSJUXfb","properties":{"formattedCitation":"(46)","plainCitation":"(46)","noteIndex":0},"citationItems":[{"id":2350,"uris":["http://zotero.org/users/5073745/items/Y4QZMZXF"],"itemData":{"id":2350,"type":"article","title":"Bridges Lab Developmental Obesity Data Repository","URL":"https://github.com/BridgesLab/Developmental-Obesity"}}],"schema":"https://github.com/citation-style-language/schema/raw/master/csl-citation.json"} </w:instrText>
+        <w:instrText xml:space="preserve"> ADDIN ZOTERO_ITEM CSL_CITATION {"citationID":"KDE6ZNHf","properties":{"formattedCitation":"(30)","plainCitation":"(30)","noteIndex":0},"citationItems":[{"id":2351,"uris":["http://zotero.org/users/5073745/items/S2IV44MG"],"itemData":{"id":2351,"type":"dataset","title":"Supplemental Materials for Gdf15 knockout does not substantially impact perinatal body weight or neonatal outcomes in mice","URL":"https://github.com/BridgesLab/Developmental-Obesity/tree/master/Manuscripts/GDF15%20during%20Pregnancy","author":[{"family":"Mulcahy","given":"Molly C."}]}}],"schema":"https://github.com/citation-style-language/schema/raw/master/csl-citation.json"} </w:instrText>
       </w:r>
       <w:r>
         <w:rPr>
@@ -14974,7 +15212,7 @@
         <w:rPr>
           <w:rFonts w:ascii="Times New Roman" w:hAnsi="Times New Roman" w:cs="Times New Roman"/>
         </w:rPr>
-        <w:t>(46)</w:t>
+        <w:t>(30)</w:t>
       </w:r>
       <w:r>
         <w:rPr>
@@ -15616,7 +15854,21 @@
           <w:rFonts w:ascii="Calibri" w:hAnsi="Calibri" w:cs="Calibri"/>
         </w:rPr>
         <w:tab/>
-        <w:t xml:space="preserve">Mullican SE, Lin-Schmidt X, Chin C-N, Chavez JA, Furman JL, Armstrong AA, Beck SC, South VJ, Dinh TQ, Cash-Mason TD, Cavanaugh CR, Nelson S, Huang C, Hunter MJ, Rangwala SM. GFRAL is the receptor for GDF15 and the ligand promotes weight loss in mice and nonhuman primates. </w:t>
+        <w:t xml:space="preserve">Mullican SE, Lin-Schmidt X, Chin C-N, Chavez JA, Furman JL, Armstrong AA, Beck SC, South VJ, Dinh TQ, Cash-Mason TD, Cavanaugh CR, Nelson S, Huang C, Hunter MJ, Rangwala SM. GFRAL is the receptor for </w:t>
+      </w:r>
+      <w:proofErr w:type="gramStart"/>
+      <w:r>
+        <w:rPr>
+          <w:rFonts w:ascii="Calibri" w:hAnsi="Calibri" w:cs="Calibri"/>
+        </w:rPr>
+        <w:t>GDF15</w:t>
+      </w:r>
+      <w:proofErr w:type="gramEnd"/>
+      <w:r>
+        <w:rPr>
+          <w:rFonts w:ascii="Calibri" w:hAnsi="Calibri" w:cs="Calibri"/>
+        </w:rPr>
+        <w:t xml:space="preserve"> and the ligand promotes weight loss in mice and nonhuman primates. </w:t>
       </w:r>
       <w:r>
         <w:rPr>
@@ -16079,21 +16331,7 @@
           <w:rFonts w:ascii="Calibri" w:hAnsi="Calibri" w:cs="Calibri"/>
         </w:rPr>
         <w:tab/>
-        <w:t xml:space="preserve">Bridges D, Mulcahy MC, Redd JR. Insulin Tolerance Test. </w:t>
-      </w:r>
-      <w:r>
-        <w:rPr>
-          <w:rFonts w:ascii="Calibri" w:hAnsi="Calibri" w:cs="Calibri"/>
-          <w:i/>
-          <w:iCs/>
-        </w:rPr>
-        <w:t>protocols.io</w:t>
-      </w:r>
-      <w:r>
-        <w:rPr>
-          <w:rFonts w:ascii="Calibri" w:hAnsi="Calibri" w:cs="Calibri"/>
-        </w:rPr>
-        <w:t xml:space="preserve"> 2022. Available at: dx.doi.org/10.17504/protocols.io.b5zxq77n. Accessed May 16, 2022.</w:t>
+        <w:t>Mulcahy MC. Supplemental Materials for Gdf15 knockout does not substantially impact perinatal body weight or neonatal outcomes in mice. Available at: https://github.com/BridgesLab/Developmental-Obesity/tree/master/Manuscripts/GDF15%20during%20Pregnancy.</w:t>
       </w:r>
     </w:p>
     <w:p>
@@ -16114,21 +16352,21 @@
           <w:rFonts w:ascii="Calibri" w:hAnsi="Calibri" w:cs="Calibri"/>
         </w:rPr>
         <w:tab/>
-        <w:t xml:space="preserve">Boston WS, Bleck GT, Conroy JC, Wheeler MB, Miller DJ. Short Communication: Effects of Increased Expression of α-Lactalbumin In Transgenic Mice on Milk Yield and Pup Growth. </w:t>
-      </w:r>
-      <w:r>
-        <w:rPr>
-          <w:rFonts w:ascii="Calibri" w:hAnsi="Calibri" w:cs="Calibri"/>
-          <w:i/>
-          <w:iCs/>
-        </w:rPr>
-        <w:t>Journal of Dairy Science</w:t>
-      </w:r>
-      <w:r>
-        <w:rPr>
-          <w:rFonts w:ascii="Calibri" w:hAnsi="Calibri" w:cs="Calibri"/>
-        </w:rPr>
-        <w:t xml:space="preserve"> 2001;84(3):620–622.</w:t>
+        <w:t xml:space="preserve">Bridges D, Mulcahy MC, Redd JR. Insulin Tolerance Test. </w:t>
+      </w:r>
+      <w:r>
+        <w:rPr>
+          <w:rFonts w:ascii="Calibri" w:hAnsi="Calibri" w:cs="Calibri"/>
+          <w:i/>
+          <w:iCs/>
+        </w:rPr>
+        <w:t>protocols.io</w:t>
+      </w:r>
+      <w:r>
+        <w:rPr>
+          <w:rFonts w:ascii="Calibri" w:hAnsi="Calibri" w:cs="Calibri"/>
+        </w:rPr>
+        <w:t xml:space="preserve"> 2022. Available at: dx.doi.org/10.17504/protocols.io.b5zxq77n. Accessed May 16, 2022.</w:t>
       </w:r>
     </w:p>
     <w:p>
@@ -16149,7 +16387,21 @@
           <w:rFonts w:ascii="Calibri" w:hAnsi="Calibri" w:cs="Calibri"/>
         </w:rPr>
         <w:tab/>
-        <w:t>R Core Team. R: A Language and Environment for Statistical Computing. 2021. Available at: https://www.R-project.org/.</w:t>
+        <w:t xml:space="preserve">Boston WS, Bleck GT, Conroy JC, Wheeler MB, Miller DJ. Short Communication: Effects of Increased Expression of α-Lactalbumin In Transgenic Mice on Milk Yield and Pup Growth. </w:t>
+      </w:r>
+      <w:r>
+        <w:rPr>
+          <w:rFonts w:ascii="Calibri" w:hAnsi="Calibri" w:cs="Calibri"/>
+          <w:i/>
+          <w:iCs/>
+        </w:rPr>
+        <w:t>Journal of Dairy Science</w:t>
+      </w:r>
+      <w:r>
+        <w:rPr>
+          <w:rFonts w:ascii="Calibri" w:hAnsi="Calibri" w:cs="Calibri"/>
+        </w:rPr>
+        <w:t xml:space="preserve"> 2001;84(3):620–622.</w:t>
       </w:r>
     </w:p>
     <w:p>
@@ -16170,21 +16422,7 @@
           <w:rFonts w:ascii="Calibri" w:hAnsi="Calibri" w:cs="Calibri"/>
         </w:rPr>
         <w:tab/>
-        <w:t xml:space="preserve">Bates D, Mächler M, Bolker B, Walker S. Fitting Linear Mixed-Effects Models Using lme4. </w:t>
-      </w:r>
-      <w:r>
-        <w:rPr>
-          <w:rFonts w:ascii="Calibri" w:hAnsi="Calibri" w:cs="Calibri"/>
-          <w:i/>
-          <w:iCs/>
-        </w:rPr>
-        <w:t>Journal of Statistical Software</w:t>
-      </w:r>
-      <w:r>
-        <w:rPr>
-          <w:rFonts w:ascii="Calibri" w:hAnsi="Calibri" w:cs="Calibri"/>
-        </w:rPr>
-        <w:t xml:space="preserve"> 2015;67:1–48.</w:t>
+        <w:t>R Core Team. R: A Language and Environment for Statistical Computing. 2021. Available at: https://www.R-project.org/.</w:t>
       </w:r>
     </w:p>
     <w:p>
@@ -16205,21 +16443,21 @@
           <w:rFonts w:ascii="Calibri" w:hAnsi="Calibri" w:cs="Calibri"/>
         </w:rPr>
         <w:tab/>
-        <w:t xml:space="preserve">Ladyman SR, Carter KM, Grattan DR. Energy homeostasis and running wheel activity during pregnancy in the mouse. </w:t>
-      </w:r>
-      <w:r>
-        <w:rPr>
-          <w:rFonts w:ascii="Calibri" w:hAnsi="Calibri" w:cs="Calibri"/>
-          <w:i/>
-          <w:iCs/>
-        </w:rPr>
-        <w:t>Physiology &amp; Behavior</w:t>
-      </w:r>
-      <w:r>
-        <w:rPr>
-          <w:rFonts w:ascii="Calibri" w:hAnsi="Calibri" w:cs="Calibri"/>
-        </w:rPr>
-        <w:t xml:space="preserve"> 2018;194:83–94.</w:t>
+        <w:t xml:space="preserve">Bates D, Mächler M, Bolker B, Walker S. Fitting Linear Mixed-Effects Models Using lme4. </w:t>
+      </w:r>
+      <w:r>
+        <w:rPr>
+          <w:rFonts w:ascii="Calibri" w:hAnsi="Calibri" w:cs="Calibri"/>
+          <w:i/>
+          <w:iCs/>
+        </w:rPr>
+        <w:t>Journal of Statistical Software</w:t>
+      </w:r>
+      <w:r>
+        <w:rPr>
+          <w:rFonts w:ascii="Calibri" w:hAnsi="Calibri" w:cs="Calibri"/>
+        </w:rPr>
+        <w:t xml:space="preserve"> 2015;67:1–48.</w:t>
       </w:r>
     </w:p>
     <w:p>
@@ -16240,21 +16478,21 @@
           <w:rFonts w:ascii="Calibri" w:hAnsi="Calibri" w:cs="Calibri"/>
         </w:rPr>
         <w:tab/>
-        <w:t xml:space="preserve">Musial B, Fernandez-Twinn DS, Vaughan OR, Ozanne SE, Voshol P, Sferruzzi-Perri AN, Fowden AL. Proximity to Delivery Alters Insulin Sensitivity and Glucose Metabolism in Pregnant Mice. </w:t>
-      </w:r>
-      <w:r>
-        <w:rPr>
-          <w:rFonts w:ascii="Calibri" w:hAnsi="Calibri" w:cs="Calibri"/>
-          <w:i/>
-          <w:iCs/>
-        </w:rPr>
-        <w:t>Diabetes</w:t>
-      </w:r>
-      <w:r>
-        <w:rPr>
-          <w:rFonts w:ascii="Calibri" w:hAnsi="Calibri" w:cs="Calibri"/>
-        </w:rPr>
-        <w:t xml:space="preserve"> 2016;65(4):851–860.</w:t>
+        <w:t xml:space="preserve">Ladyman SR, Carter KM, Grattan DR. Energy homeostasis and running wheel activity during pregnancy in the mouse. </w:t>
+      </w:r>
+      <w:r>
+        <w:rPr>
+          <w:rFonts w:ascii="Calibri" w:hAnsi="Calibri" w:cs="Calibri"/>
+          <w:i/>
+          <w:iCs/>
+        </w:rPr>
+        <w:t>Physiology &amp; Behavior</w:t>
+      </w:r>
+      <w:r>
+        <w:rPr>
+          <w:rFonts w:ascii="Calibri" w:hAnsi="Calibri" w:cs="Calibri"/>
+        </w:rPr>
+        <w:t xml:space="preserve"> 2018;194:83–94.</w:t>
       </w:r>
     </w:p>
     <w:p>
@@ -16275,7 +16513,7 @@
           <w:rFonts w:ascii="Calibri" w:hAnsi="Calibri" w:cs="Calibri"/>
         </w:rPr>
         <w:tab/>
-        <w:t xml:space="preserve">Rossi G, Lapaczewski P, Diamond MP, Jacob RJ, Shulman GI, Sherwin RS. Inhibitory effect of pregnancy on counterregulatory hormone responses to hypoglycemia in awake rat. </w:t>
+        <w:t xml:space="preserve">Musial B, Fernandez-Twinn DS, Vaughan OR, Ozanne SE, Voshol P, Sferruzzi-Perri AN, Fowden AL. Proximity to Delivery Alters Insulin Sensitivity and Glucose Metabolism in Pregnant Mice. </w:t>
       </w:r>
       <w:r>
         <w:rPr>
@@ -16289,7 +16527,7 @@
         <w:rPr>
           <w:rFonts w:ascii="Calibri" w:hAnsi="Calibri" w:cs="Calibri"/>
         </w:rPr>
-        <w:t xml:space="preserve"> 1993;42(10):1440–1445.</w:t>
+        <w:t xml:space="preserve"> 2016;65(4):851–860.</w:t>
       </w:r>
     </w:p>
     <w:p>
@@ -16310,21 +16548,21 @@
           <w:rFonts w:ascii="Calibri" w:hAnsi="Calibri" w:cs="Calibri"/>
         </w:rPr>
         <w:tab/>
-        <w:t xml:space="preserve">Zhang Z, Piro AL, Dai FF, Wheeler MB. Adaptive Changes in Glucose Homeostasis and Islet Function During Pregnancy: A Targeted Metabolomics Study in Mice. </w:t>
-      </w:r>
-      <w:r>
-        <w:rPr>
-          <w:rFonts w:ascii="Calibri" w:hAnsi="Calibri" w:cs="Calibri"/>
-          <w:i/>
-          <w:iCs/>
-        </w:rPr>
-        <w:t>Front. Endocrinol.</w:t>
-      </w:r>
-      <w:r>
-        <w:rPr>
-          <w:rFonts w:ascii="Calibri" w:hAnsi="Calibri" w:cs="Calibri"/>
-        </w:rPr>
-        <w:t xml:space="preserve"> 2022;13. doi:10.3389/fendo.2022.852149.</w:t>
+        <w:t xml:space="preserve">Rossi G, Lapaczewski P, Diamond MP, Jacob RJ, Shulman GI, Sherwin RS. Inhibitory effect of pregnancy on counterregulatory hormone responses to hypoglycemia in awake rat. </w:t>
+      </w:r>
+      <w:r>
+        <w:rPr>
+          <w:rFonts w:ascii="Calibri" w:hAnsi="Calibri" w:cs="Calibri"/>
+          <w:i/>
+          <w:iCs/>
+        </w:rPr>
+        <w:t>Diabetes</w:t>
+      </w:r>
+      <w:r>
+        <w:rPr>
+          <w:rFonts w:ascii="Calibri" w:hAnsi="Calibri" w:cs="Calibri"/>
+        </w:rPr>
+        <w:t xml:space="preserve"> 1993;42(10):1440–1445.</w:t>
       </w:r>
     </w:p>
     <w:p>
@@ -16345,21 +16583,21 @@
           <w:rFonts w:ascii="Calibri" w:hAnsi="Calibri" w:cs="Calibri"/>
         </w:rPr>
         <w:tab/>
-        <w:t xml:space="preserve">Gunder LC, Harvey I, Redd JR, Davis CS, AL-Tamimi A, Brooks SV, Bridges D. Obesity Augments Glucocorticoid-Dependent Muscle Atrophy in Male C57BL/6J Mice. </w:t>
-      </w:r>
-      <w:r>
-        <w:rPr>
-          <w:rFonts w:ascii="Calibri" w:hAnsi="Calibri" w:cs="Calibri"/>
-          <w:i/>
-          <w:iCs/>
-        </w:rPr>
-        <w:t>Biomedicines</w:t>
-      </w:r>
-      <w:r>
-        <w:rPr>
-          <w:rFonts w:ascii="Calibri" w:hAnsi="Calibri" w:cs="Calibri"/>
-        </w:rPr>
-        <w:t xml:space="preserve"> 2020;8(10):420.</w:t>
+        <w:t xml:space="preserve">Zhang Z, Piro AL, Dai FF, Wheeler MB. Adaptive Changes in Glucose Homeostasis and Islet Function During Pregnancy: A Targeted Metabolomics Study in Mice. </w:t>
+      </w:r>
+      <w:r>
+        <w:rPr>
+          <w:rFonts w:ascii="Calibri" w:hAnsi="Calibri" w:cs="Calibri"/>
+          <w:i/>
+          <w:iCs/>
+        </w:rPr>
+        <w:t>Front. Endocrinol.</w:t>
+      </w:r>
+      <w:r>
+        <w:rPr>
+          <w:rFonts w:ascii="Calibri" w:hAnsi="Calibri" w:cs="Calibri"/>
+        </w:rPr>
+        <w:t xml:space="preserve"> 2022;13. doi:10.3389/fendo.2022.852149.</w:t>
       </w:r>
     </w:p>
     <w:p>
@@ -16381,21 +16619,21 @@
           <w:rFonts w:ascii="Calibri" w:hAnsi="Calibri" w:cs="Calibri"/>
         </w:rPr>
         <w:tab/>
-        <w:t xml:space="preserve">Harvey I, Stephenson EJ, Redd JR, Tran QT, Hochberg I, Qi N, Bridges D. Glucocorticoid-Induced Metabolic Disturbances Are Exacerbated in Obese Male Mice. </w:t>
-      </w:r>
-      <w:r>
-        <w:rPr>
-          <w:rFonts w:ascii="Calibri" w:hAnsi="Calibri" w:cs="Calibri"/>
-          <w:i/>
-          <w:iCs/>
-        </w:rPr>
-        <w:t>Endocrinology</w:t>
-      </w:r>
-      <w:r>
-        <w:rPr>
-          <w:rFonts w:ascii="Calibri" w:hAnsi="Calibri" w:cs="Calibri"/>
-        </w:rPr>
-        <w:t xml:space="preserve"> 2018;159(6):2275–2287.</w:t>
+        <w:t xml:space="preserve">Gunder LC, Harvey I, Redd JR, Davis CS, AL-Tamimi A, Brooks SV, Bridges D. Obesity Augments Glucocorticoid-Dependent Muscle Atrophy in Male C57BL/6J Mice. </w:t>
+      </w:r>
+      <w:r>
+        <w:rPr>
+          <w:rFonts w:ascii="Calibri" w:hAnsi="Calibri" w:cs="Calibri"/>
+          <w:i/>
+          <w:iCs/>
+        </w:rPr>
+        <w:t>Biomedicines</w:t>
+      </w:r>
+      <w:r>
+        <w:rPr>
+          <w:rFonts w:ascii="Calibri" w:hAnsi="Calibri" w:cs="Calibri"/>
+        </w:rPr>
+        <w:t xml:space="preserve"> 2020;8(10):420.</w:t>
       </w:r>
     </w:p>
     <w:p>
@@ -16416,21 +16654,21 @@
           <w:rFonts w:ascii="Calibri" w:hAnsi="Calibri" w:cs="Calibri"/>
         </w:rPr>
         <w:tab/>
-        <w:t xml:space="preserve">Wang P, Ma W, Zhou Y, Zhao Y, Shi H, Yang Q, Zhang Y. Circulating metal concentrations, inflammatory cytokines and gestational weight gain: Shanghai MCPC cohort. </w:t>
-      </w:r>
-      <w:r>
-        <w:rPr>
-          <w:rFonts w:ascii="Calibri" w:hAnsi="Calibri" w:cs="Calibri"/>
-          <w:i/>
-          <w:iCs/>
-        </w:rPr>
-        <w:t>Ecotoxicology and Environmental Safety</w:t>
-      </w:r>
-      <w:r>
-        <w:rPr>
-          <w:rFonts w:ascii="Calibri" w:hAnsi="Calibri" w:cs="Calibri"/>
-        </w:rPr>
-        <w:t xml:space="preserve"> 2020;199:110697.</w:t>
+        <w:t xml:space="preserve">Harvey I, Stephenson EJ, Redd JR, Tran QT, Hochberg I, Qi N, Bridges D. Glucocorticoid-Induced Metabolic Disturbances Are Exacerbated in Obese Male Mice. </w:t>
+      </w:r>
+      <w:r>
+        <w:rPr>
+          <w:rFonts w:ascii="Calibri" w:hAnsi="Calibri" w:cs="Calibri"/>
+          <w:i/>
+          <w:iCs/>
+        </w:rPr>
+        <w:t>Endocrinology</w:t>
+      </w:r>
+      <w:r>
+        <w:rPr>
+          <w:rFonts w:ascii="Calibri" w:hAnsi="Calibri" w:cs="Calibri"/>
+        </w:rPr>
+        <w:t xml:space="preserve"> 2018;159(6):2275–2287.</w:t>
       </w:r>
     </w:p>
     <w:p>
@@ -16451,21 +16689,21 @@
           <w:rFonts w:ascii="Calibri" w:hAnsi="Calibri" w:cs="Calibri"/>
         </w:rPr>
         <w:tab/>
-        <w:t xml:space="preserve">Binder AK, Kosak JP, Janhardhan KS, Moser G, Eling TE, Korach KS. Expression of Human NSAID Activated Gene 1 in Mice Leads to Altered Mammary Gland Differentiation and Impaired Lactation. </w:t>
-      </w:r>
-      <w:r>
-        <w:rPr>
-          <w:rFonts w:ascii="Calibri" w:hAnsi="Calibri" w:cs="Calibri"/>
-          <w:i/>
-          <w:iCs/>
-        </w:rPr>
-        <w:t>PLoS One</w:t>
-      </w:r>
-      <w:r>
-        <w:rPr>
-          <w:rFonts w:ascii="Calibri" w:hAnsi="Calibri" w:cs="Calibri"/>
-        </w:rPr>
-        <w:t xml:space="preserve"> 2016;11(1):e0146518.</w:t>
+        <w:t xml:space="preserve">Wang P, Ma W, Zhou Y, Zhao Y, Shi H, Yang Q, Zhang Y. Circulating metal concentrations, inflammatory cytokines and gestational weight gain: Shanghai MCPC cohort. </w:t>
+      </w:r>
+      <w:r>
+        <w:rPr>
+          <w:rFonts w:ascii="Calibri" w:hAnsi="Calibri" w:cs="Calibri"/>
+          <w:i/>
+          <w:iCs/>
+        </w:rPr>
+        <w:t>Ecotoxicology and Environmental Safety</w:t>
+      </w:r>
+      <w:r>
+        <w:rPr>
+          <w:rFonts w:ascii="Calibri" w:hAnsi="Calibri" w:cs="Calibri"/>
+        </w:rPr>
+        <w:t xml:space="preserve"> 2020;199:110697.</w:t>
       </w:r>
     </w:p>
     <w:p>
@@ -16486,21 +16724,21 @@
           <w:rFonts w:ascii="Calibri" w:hAnsi="Calibri" w:cs="Calibri"/>
         </w:rPr>
         <w:tab/>
-        <w:t xml:space="preserve">Böttner M, Laaff M, Schechinger B, Rappold G, Unsicker K, Suter-Crazzolara C. Characterization of the rat, mouse, and human genes of growth/differentiation factor-15/macrophage inhibiting cytokine-1 (GDF-15/MIC-1). </w:t>
-      </w:r>
-      <w:r>
-        <w:rPr>
-          <w:rFonts w:ascii="Calibri" w:hAnsi="Calibri" w:cs="Calibri"/>
-          <w:i/>
-          <w:iCs/>
-        </w:rPr>
-        <w:t>Gene</w:t>
-      </w:r>
-      <w:r>
-        <w:rPr>
-          <w:rFonts w:ascii="Calibri" w:hAnsi="Calibri" w:cs="Calibri"/>
-        </w:rPr>
-        <w:t xml:space="preserve"> 1999;237(1):105–111.</w:t>
+        <w:t xml:space="preserve">Binder AK, Kosak JP, Janhardhan KS, Moser G, Eling TE, Korach KS. Expression of Human NSAID Activated Gene 1 in Mice Leads to Altered Mammary Gland Differentiation and Impaired Lactation. </w:t>
+      </w:r>
+      <w:r>
+        <w:rPr>
+          <w:rFonts w:ascii="Calibri" w:hAnsi="Calibri" w:cs="Calibri"/>
+          <w:i/>
+          <w:iCs/>
+        </w:rPr>
+        <w:t>PLoS One</w:t>
+      </w:r>
+      <w:r>
+        <w:rPr>
+          <w:rFonts w:ascii="Calibri" w:hAnsi="Calibri" w:cs="Calibri"/>
+        </w:rPr>
+        <w:t xml:space="preserve"> 2016;11(1):e0146518.</w:t>
       </w:r>
     </w:p>
     <w:p>
@@ -16521,21 +16759,21 @@
           <w:rFonts w:ascii="Calibri" w:hAnsi="Calibri" w:cs="Calibri"/>
         </w:rPr>
         <w:tab/>
-        <w:t xml:space="preserve">Patel S, Alvarez-Guaita A, Melvin A, Rimmington D, Dattilo A, Miedzybrodzka EL, Cimino I, Maurin A-C, Roberts GP, Meek CL, Virtue S, Sparks LM, Parsons SA, Redman LM, Bray GA, Liou AP, Woods RM, Parry SA, Jeppesen PB, Kolnes AJ, Harding HP, Ron D, Vidal-Puig A, Reimann F, Gribble FM, Hulston CJ, Farooqi IS, Fafournoux P, Smith SR, Jensen J, Breen D, Wu Z, Zhang BB, Coll AP, Savage DB, O’Rahilly S. GDF15 Provides an Endocrine Signal of Nutritional Stress in Mice and Humans. </w:t>
-      </w:r>
-      <w:r>
-        <w:rPr>
-          <w:rFonts w:ascii="Calibri" w:hAnsi="Calibri" w:cs="Calibri"/>
-          <w:i/>
-          <w:iCs/>
-        </w:rPr>
-        <w:t>Cell Metabolism</w:t>
-      </w:r>
-      <w:r>
-        <w:rPr>
-          <w:rFonts w:ascii="Calibri" w:hAnsi="Calibri" w:cs="Calibri"/>
-        </w:rPr>
-        <w:t xml:space="preserve"> 2019;29(3):707-718.e8.</w:t>
+        <w:t xml:space="preserve">Böttner M, Laaff M, Schechinger B, Rappold G, Unsicker K, Suter-Crazzolara C. Characterization of the rat, mouse, and human genes of growth/differentiation factor-15/macrophage inhibiting cytokine-1 (GDF-15/MIC-1). </w:t>
+      </w:r>
+      <w:r>
+        <w:rPr>
+          <w:rFonts w:ascii="Calibri" w:hAnsi="Calibri" w:cs="Calibri"/>
+          <w:i/>
+          <w:iCs/>
+        </w:rPr>
+        <w:t>Gene</w:t>
+      </w:r>
+      <w:r>
+        <w:rPr>
+          <w:rFonts w:ascii="Calibri" w:hAnsi="Calibri" w:cs="Calibri"/>
+        </w:rPr>
+        <w:t xml:space="preserve"> 1999;237(1):105–111.</w:t>
       </w:r>
     </w:p>
     <w:p>
@@ -16556,21 +16794,21 @@
           <w:rFonts w:ascii="Calibri" w:hAnsi="Calibri" w:cs="Calibri"/>
         </w:rPr>
         <w:tab/>
-        <w:t xml:space="preserve">Klein AB, Ranea-Robles P, Nicolaisen TS, Gil C, Johann K, Quesada JP, Pistolevij N, Hviid KVR, Fich L, Offersen SM, Helge JW, Nielsen HS, Bakker J, Kleinert M, Clemmensen C. Cross-species comparison of pregnancy-induced GDF15. </w:t>
-      </w:r>
-      <w:r>
-        <w:rPr>
-          <w:rFonts w:ascii="Calibri" w:hAnsi="Calibri" w:cs="Calibri"/>
-          <w:i/>
-          <w:iCs/>
-        </w:rPr>
-        <w:t>American Journal of Physiology-Endocrinology and Metabolism</w:t>
-      </w:r>
-      <w:r>
-        <w:rPr>
-          <w:rFonts w:ascii="Calibri" w:hAnsi="Calibri" w:cs="Calibri"/>
-        </w:rPr>
-        <w:t xml:space="preserve"> 2023;325(4):E303–E309.</w:t>
+        <w:t xml:space="preserve">Patel S, Alvarez-Guaita A, Melvin A, Rimmington D, Dattilo A, Miedzybrodzka EL, Cimino I, Maurin A-C, Roberts GP, Meek CL, Virtue S, Sparks LM, Parsons SA, Redman LM, Bray GA, Liou AP, Woods RM, Parry SA, Jeppesen PB, Kolnes AJ, Harding HP, Ron D, Vidal-Puig A, Reimann F, Gribble FM, Hulston CJ, Farooqi IS, Fafournoux P, Smith SR, Jensen J, Breen D, Wu Z, Zhang BB, Coll AP, Savage DB, O’Rahilly S. GDF15 Provides an Endocrine Signal of Nutritional Stress in Mice and Humans. </w:t>
+      </w:r>
+      <w:r>
+        <w:rPr>
+          <w:rFonts w:ascii="Calibri" w:hAnsi="Calibri" w:cs="Calibri"/>
+          <w:i/>
+          <w:iCs/>
+        </w:rPr>
+        <w:t>Cell Metabolism</w:t>
+      </w:r>
+      <w:r>
+        <w:rPr>
+          <w:rFonts w:ascii="Calibri" w:hAnsi="Calibri" w:cs="Calibri"/>
+        </w:rPr>
+        <w:t xml:space="preserve"> 2019;29(3):707-718.e8.</w:t>
       </w:r>
     </w:p>
     <w:p>
@@ -16591,21 +16829,21 @@
           <w:rFonts w:ascii="Calibri" w:hAnsi="Calibri" w:cs="Calibri"/>
         </w:rPr>
         <w:tab/>
-        <w:t xml:space="preserve">Schmidt A, Morales-Prieto DM, Pastuschek J, Fröhlich K, Markert UR. Only humans have human placentas: molecular differences between mice and humans. </w:t>
-      </w:r>
-      <w:r>
-        <w:rPr>
-          <w:rFonts w:ascii="Calibri" w:hAnsi="Calibri" w:cs="Calibri"/>
-          <w:i/>
-          <w:iCs/>
-        </w:rPr>
-        <w:t>Journal of Reproductive Immunology</w:t>
-      </w:r>
-      <w:r>
-        <w:rPr>
-          <w:rFonts w:ascii="Calibri" w:hAnsi="Calibri" w:cs="Calibri"/>
-        </w:rPr>
-        <w:t xml:space="preserve"> 2015;108:65–71.</w:t>
+        <w:t xml:space="preserve">Klein AB, Ranea-Robles P, Nicolaisen TS, Gil C, Johann K, Quesada JP, Pistolevij N, Hviid KVR, Fich L, Offersen SM, Helge JW, Nielsen HS, Bakker J, Kleinert M, Clemmensen C. Cross-species comparison of pregnancy-induced GDF15. </w:t>
+      </w:r>
+      <w:r>
+        <w:rPr>
+          <w:rFonts w:ascii="Calibri" w:hAnsi="Calibri" w:cs="Calibri"/>
+          <w:i/>
+          <w:iCs/>
+        </w:rPr>
+        <w:t>American Journal of Physiology-Endocrinology and Metabolism</w:t>
+      </w:r>
+      <w:r>
+        <w:rPr>
+          <w:rFonts w:ascii="Calibri" w:hAnsi="Calibri" w:cs="Calibri"/>
+        </w:rPr>
+        <w:t xml:space="preserve"> 2023;325(4):E303–E309.</w:t>
       </w:r>
     </w:p>
     <w:p>
@@ -16626,7 +16864,21 @@
           <w:rFonts w:ascii="Calibri" w:hAnsi="Calibri" w:cs="Calibri"/>
         </w:rPr>
         <w:tab/>
-        <w:t>Bridges Lab Developmental Obesity Data Repository. Available at: https://github.com/BridgesLab/Developmental-Obesity.</w:t>
+        <w:t xml:space="preserve">Schmidt A, Morales-Prieto DM, Pastuschek J, Fröhlich K, Markert UR. Only humans have human placentas: molecular differences between mice and humans. </w:t>
+      </w:r>
+      <w:r>
+        <w:rPr>
+          <w:rFonts w:ascii="Calibri" w:hAnsi="Calibri" w:cs="Calibri"/>
+          <w:i/>
+          <w:iCs/>
+        </w:rPr>
+        <w:t>Journal of Reproductive Immunology</w:t>
+      </w:r>
+      <w:r>
+        <w:rPr>
+          <w:rFonts w:ascii="Calibri" w:hAnsi="Calibri" w:cs="Calibri"/>
+        </w:rPr>
+        <w:t xml:space="preserve"> 2015;108:65–71.</w:t>
       </w:r>
     </w:p>
     <w:p>
@@ -16847,7 +17099,21 @@
         <w:rPr>
           <w:rFonts w:ascii="Times New Roman" w:hAnsi="Times New Roman" w:cs="Times New Roman"/>
         </w:rPr>
-        <w:t xml:space="preserve">Food intake and body weight was measured weekly from one week before mating until 14-16 days after pups were born. </w:t>
+        <w:t xml:space="preserve">Food intake and body weight </w:t>
+      </w:r>
+      <w:proofErr w:type="gramStart"/>
+      <w:r>
+        <w:rPr>
+          <w:rFonts w:ascii="Times New Roman" w:hAnsi="Times New Roman" w:cs="Times New Roman"/>
+        </w:rPr>
+        <w:t>was</w:t>
+      </w:r>
+      <w:proofErr w:type="gramEnd"/>
+      <w:r>
+        <w:rPr>
+          <w:rFonts w:ascii="Times New Roman" w:hAnsi="Times New Roman" w:cs="Times New Roman"/>
+        </w:rPr>
+        <w:t xml:space="preserve"> measured weekly from one week before mating until 14-16 days after pups were born. </w:t>
       </w:r>
     </w:p>
     <w:p>
@@ -17316,7 +17582,21 @@
         <w:rPr>
           <w:rFonts w:ascii="Times New Roman" w:hAnsi="Times New Roman" w:cs="Times New Roman"/>
         </w:rPr>
-        <w:t xml:space="preserve"> dams at E16.5. Values are relative to fasting blood glucose levels. Assessed via linear mixed effects modeling. B) Fasting Blood glucose levels in dams, assessed by students t test. C) Area under the curve defined as sum of all glucose values for each animal, assessed by </w:t>
+        <w:t xml:space="preserve"> dams at E16.5. Values are relative to fasting blood glucose levels. Assessed via linear mixed effects modeling. B) Fasting Blood glucose levels in dams, assessed by students </w:t>
+      </w:r>
+      <w:proofErr w:type="gramStart"/>
+      <w:r>
+        <w:rPr>
+          <w:rFonts w:ascii="Times New Roman" w:hAnsi="Times New Roman" w:cs="Times New Roman"/>
+        </w:rPr>
+        <w:t>t test</w:t>
+      </w:r>
+      <w:proofErr w:type="gramEnd"/>
+      <w:r>
+        <w:rPr>
+          <w:rFonts w:ascii="Times New Roman" w:hAnsi="Times New Roman" w:cs="Times New Roman"/>
+        </w:rPr>
+        <w:t xml:space="preserve">. C) Area under the curve defined as sum of all glucose values for each animal, assessed by </w:t>
       </w:r>
       <w:r>
         <w:rPr>
@@ -17582,7 +17862,21 @@
         <w:rPr>
           <w:rFonts w:ascii="Times New Roman" w:hAnsi="Times New Roman" w:cs="Times New Roman"/>
         </w:rPr>
-        <w:t>A) Total mass (in grams) lost by dam during the suckling period of the weigh-suckle-weigh test on PND10.5, assessed by student’s t test. B)</w:t>
+        <w:t xml:space="preserve">A) Total mass (in grams) lost by dam during the suckling period of the </w:t>
+      </w:r>
+      <w:proofErr w:type="gramStart"/>
+      <w:r>
+        <w:rPr>
+          <w:rFonts w:ascii="Times New Roman" w:hAnsi="Times New Roman" w:cs="Times New Roman"/>
+        </w:rPr>
+        <w:t>weigh</w:t>
+      </w:r>
+      <w:proofErr w:type="gramEnd"/>
+      <w:r>
+        <w:rPr>
+          <w:rFonts w:ascii="Times New Roman" w:hAnsi="Times New Roman" w:cs="Times New Roman"/>
+        </w:rPr>
+        <w:t>-suckle-weigh test on PND10.5, assessed by student’s t test. B)</w:t>
       </w:r>
       <w:r>
         <w:rPr>

</xml_diff>

<commit_message>
Added reference to supplementary figure 2a on line 219
</commit_message>
<xml_diff>
--- a/Manuscripts/GDF15 during Pregnancy/GDF15.Manuscript_Clean.docx
+++ b/Manuscripts/GDF15 during Pregnancy/GDF15.Manuscript_Clean.docx
@@ -116,8 +116,16 @@
         <w:rPr>
           <w:rFonts w:ascii="Times New Roman" w:hAnsi="Times New Roman" w:cs="Times New Roman"/>
         </w:rPr>
-        <w:t>, JeAnna</w:t>
-      </w:r>
+        <w:t xml:space="preserve">, </w:t>
+      </w:r>
+      <w:proofErr w:type="spellStart"/>
+      <w:r>
+        <w:rPr>
+          <w:rFonts w:ascii="Times New Roman" w:hAnsi="Times New Roman" w:cs="Times New Roman"/>
+        </w:rPr>
+        <w:t>JeAnna</w:t>
+      </w:r>
+      <w:proofErr w:type="spellEnd"/>
       <w:r>
         <w:rPr>
           <w:rFonts w:ascii="Times New Roman" w:hAnsi="Times New Roman" w:cs="Times New Roman"/>
@@ -135,8 +143,16 @@
         <w:rPr>
           <w:rFonts w:ascii="Times New Roman" w:hAnsi="Times New Roman" w:cs="Times New Roman"/>
         </w:rPr>
-        <w:t>, Haijing</w:t>
-      </w:r>
+        <w:t xml:space="preserve">, </w:t>
+      </w:r>
+      <w:proofErr w:type="spellStart"/>
+      <w:r>
+        <w:rPr>
+          <w:rFonts w:ascii="Times New Roman" w:hAnsi="Times New Roman" w:cs="Times New Roman"/>
+        </w:rPr>
+        <w:t>Haijing</w:t>
+      </w:r>
+      <w:proofErr w:type="spellEnd"/>
       <w:r>
         <w:rPr>
           <w:rFonts w:ascii="Times New Roman" w:hAnsi="Times New Roman" w:cs="Times New Roman"/>
@@ -552,8 +568,16 @@
         <w:rPr>
           <w:rFonts w:ascii="Times New Roman" w:hAnsi="Times New Roman" w:cs="Times New Roman"/>
         </w:rPr>
-        <w:t>MCM is supported by a Rackham Merit Fellowship.  This study was supported by funds from the University of Michigan (MCubed</w:t>
-      </w:r>
+        <w:t>MCM is supported by a Rackham Merit Fellowship.  This study was supported by funds from the University of Michigan (</w:t>
+      </w:r>
+      <w:proofErr w:type="spellStart"/>
+      <w:r>
+        <w:rPr>
+          <w:rFonts w:ascii="Times New Roman" w:hAnsi="Times New Roman" w:cs="Times New Roman"/>
+        </w:rPr>
+        <w:t>MCubed</w:t>
+      </w:r>
+      <w:proofErr w:type="spellEnd"/>
       <w:r>
         <w:rPr>
           <w:rFonts w:ascii="Times New Roman" w:hAnsi="Times New Roman" w:cs="Times New Roman"/>
@@ -4936,7 +4960,21 @@
         <w:rPr>
           <w:rFonts w:ascii="Times New Roman" w:eastAsia="Times New Roman" w:hAnsi="Times New Roman" w:cs="Times New Roman"/>
         </w:rPr>
-        <w:t>CD, Picolab Laboratory Rodent diet</w:t>
+        <w:t xml:space="preserve">CD, </w:t>
+      </w:r>
+      <w:proofErr w:type="spellStart"/>
+      <w:r>
+        <w:rPr>
+          <w:rFonts w:ascii="Times New Roman" w:eastAsia="Times New Roman" w:hAnsi="Times New Roman" w:cs="Times New Roman"/>
+        </w:rPr>
+        <w:t>Picolab</w:t>
+      </w:r>
+      <w:proofErr w:type="spellEnd"/>
+      <w:r>
+        <w:rPr>
+          <w:rFonts w:ascii="Times New Roman" w:eastAsia="Times New Roman" w:hAnsi="Times New Roman" w:cs="Times New Roman"/>
+        </w:rPr>
+        <w:t xml:space="preserve"> Laboratory Rodent diet</w:t>
       </w:r>
       <w:r>
         <w:rPr>
@@ -5382,13 +5420,27 @@
         <w:rPr>
           <w:rFonts w:ascii="Times New Roman" w:hAnsi="Times New Roman" w:cs="Times New Roman"/>
         </w:rPr>
-        <w:t xml:space="preserve"> in dam serum as the fet</w:t>
-      </w:r>
-      <w:r>
-        <w:rPr>
-          <w:rFonts w:ascii="Times New Roman" w:hAnsi="Times New Roman" w:cs="Times New Roman"/>
-        </w:rPr>
-        <w:t>o-placental unit</w:t>
+        <w:t xml:space="preserve"> in dam serum as the </w:t>
+      </w:r>
+      <w:proofErr w:type="spellStart"/>
+      <w:r>
+        <w:rPr>
+          <w:rFonts w:ascii="Times New Roman" w:hAnsi="Times New Roman" w:cs="Times New Roman"/>
+        </w:rPr>
+        <w:t>fet</w:t>
+      </w:r>
+      <w:r>
+        <w:rPr>
+          <w:rFonts w:ascii="Times New Roman" w:hAnsi="Times New Roman" w:cs="Times New Roman"/>
+        </w:rPr>
+        <w:t>o</w:t>
+      </w:r>
+      <w:proofErr w:type="spellEnd"/>
+      <w:r>
+        <w:rPr>
+          <w:rFonts w:ascii="Times New Roman" w:hAnsi="Times New Roman" w:cs="Times New Roman"/>
+        </w:rPr>
+        <w:t>-placental unit</w:t>
       </w:r>
       <w:r>
         <w:rPr>
@@ -6013,7 +6065,21 @@
         <w:rPr>
           <w:rFonts w:ascii="Times New Roman" w:hAnsi="Times New Roman" w:cs="Times New Roman"/>
         </w:rPr>
-        <w:t xml:space="preserve"> DreamTaq </w:t>
+        <w:t xml:space="preserve"> </w:t>
+      </w:r>
+      <w:proofErr w:type="spellStart"/>
+      <w:r>
+        <w:rPr>
+          <w:rFonts w:ascii="Times New Roman" w:hAnsi="Times New Roman" w:cs="Times New Roman"/>
+        </w:rPr>
+        <w:t>DreamTaq</w:t>
+      </w:r>
+      <w:proofErr w:type="spellEnd"/>
+      <w:r>
+        <w:rPr>
+          <w:rFonts w:ascii="Times New Roman" w:hAnsi="Times New Roman" w:cs="Times New Roman"/>
+        </w:rPr>
+        <w:t xml:space="preserve"> </w:t>
       </w:r>
       <w:r>
         <w:rPr>
@@ -6043,7 +6109,21 @@
         <w:rPr>
           <w:rFonts w:ascii="Times New Roman" w:hAnsi="Times New Roman" w:cs="Times New Roman"/>
         </w:rPr>
-        <w:t>(ThermoFisher Scientific, Catalog #K1081)</w:t>
+        <w:t>(</w:t>
+      </w:r>
+      <w:proofErr w:type="spellStart"/>
+      <w:r>
+        <w:rPr>
+          <w:rFonts w:ascii="Times New Roman" w:hAnsi="Times New Roman" w:cs="Times New Roman"/>
+        </w:rPr>
+        <w:t>ThermoFisher</w:t>
+      </w:r>
+      <w:proofErr w:type="spellEnd"/>
+      <w:r>
+        <w:rPr>
+          <w:rFonts w:ascii="Times New Roman" w:hAnsi="Times New Roman" w:cs="Times New Roman"/>
+        </w:rPr>
+        <w:t xml:space="preserve"> Scientific, Catalog #K1081)</w:t>
       </w:r>
       <w:r>
         <w:rPr>
@@ -6343,6 +6423,12 @@
         <w:rPr>
           <w:rFonts w:ascii="Times New Roman" w:hAnsi="Times New Roman" w:cs="Times New Roman"/>
         </w:rPr>
+        <w:t xml:space="preserve"> </w:t>
+      </w:r>
+      <w:r>
+        <w:rPr>
+          <w:rFonts w:ascii="Times New Roman" w:hAnsi="Times New Roman" w:cs="Times New Roman"/>
+        </w:rPr>
         <w:fldChar w:fldCharType="begin"/>
       </w:r>
       <w:r>
@@ -6659,19 +6745,11 @@
         </w:rPr>
         <w:t xml:space="preserve"> hours after </w:t>
       </w:r>
-      <w:proofErr w:type="gramStart"/>
       <w:r>
         <w:rPr>
           <w:rFonts w:ascii="Times New Roman" w:eastAsia="Times New Roman" w:hAnsi="Times New Roman" w:cs="Times New Roman"/>
         </w:rPr>
-        <w:t>fasted</w:t>
-      </w:r>
-      <w:proofErr w:type="gramEnd"/>
-      <w:r>
-        <w:rPr>
-          <w:rFonts w:ascii="Times New Roman" w:eastAsia="Times New Roman" w:hAnsi="Times New Roman" w:cs="Times New Roman"/>
-        </w:rPr>
-        <w:t xml:space="preserve"> </w:t>
+        <w:t xml:space="preserve">fasted </w:t>
       </w:r>
       <w:r>
         <w:rPr>
@@ -7537,7 +7615,21 @@
         <w:rPr>
           <w:rFonts w:ascii="Times New Roman" w:hAnsi="Times New Roman" w:cs="Times New Roman"/>
         </w:rPr>
-        <w:t xml:space="preserve">forelimb. Once the dam was fully anesthetized, an oxytocin injection (2U per dam) was given in the forelimb muscle to </w:t>
+        <w:t xml:space="preserve">forelimb. Once the dam was fully anesthetized, an oxytocin injection (2U per </w:t>
+      </w:r>
+      <w:proofErr w:type="spellStart"/>
+      <w:r>
+        <w:rPr>
+          <w:rFonts w:ascii="Times New Roman" w:hAnsi="Times New Roman" w:cs="Times New Roman"/>
+        </w:rPr>
+        <w:t>dam</w:t>
+      </w:r>
+      <w:proofErr w:type="spellEnd"/>
+      <w:r>
+        <w:rPr>
+          <w:rFonts w:ascii="Times New Roman" w:hAnsi="Times New Roman" w:cs="Times New Roman"/>
+        </w:rPr>
+        <w:t xml:space="preserve">) was given in the forelimb muscle to </w:t>
       </w:r>
       <w:r>
         <w:rPr>
@@ -7659,21 +7751,7 @@
         <w:rPr>
           <w:rFonts w:ascii="Times New Roman" w:hAnsi="Times New Roman" w:cs="Times New Roman"/>
         </w:rPr>
-        <w:t xml:space="preserve"> a 1:3 ratio and mixed thoroughly. Capillary tubes were filled with the diluted milk solution and one end was double-sealed with crit-</w:t>
-      </w:r>
-      <w:proofErr w:type="gramStart"/>
-      <w:r>
-        <w:rPr>
-          <w:rFonts w:ascii="Times New Roman" w:hAnsi="Times New Roman" w:cs="Times New Roman"/>
-        </w:rPr>
-        <w:t>o-</w:t>
-      </w:r>
-      <w:proofErr w:type="gramEnd"/>
-      <w:r>
-        <w:rPr>
-          <w:rFonts w:ascii="Times New Roman" w:hAnsi="Times New Roman" w:cs="Times New Roman"/>
-        </w:rPr>
-        <w:t>seal. Sample tubes were spun in 8 consecutive 120-second cycles in a mini hematocrit spinner</w:t>
+        <w:t xml:space="preserve"> a 1:3 ratio and mixed thoroughly. Capillary tubes were filled with the diluted milk solution and one end was double-sealed with crit-o-seal. Sample tubes were spun in 8 consecutive 120-second cycles in a mini hematocrit spinner</w:t>
       </w:r>
       <w:r>
         <w:rPr>
@@ -7691,7 +7769,35 @@
         <w:rPr>
           <w:rFonts w:ascii="Times New Roman" w:hAnsi="Times New Roman" w:cs="Times New Roman"/>
         </w:rPr>
-        <w:t>Iris Sample Processing, StatSpin CritSpin M961-122</w:t>
+        <w:t xml:space="preserve">Iris Sample Processing, </w:t>
+      </w:r>
+      <w:proofErr w:type="spellStart"/>
+      <w:r>
+        <w:rPr>
+          <w:rFonts w:ascii="Times New Roman" w:hAnsi="Times New Roman" w:cs="Times New Roman"/>
+        </w:rPr>
+        <w:t>StatSpin</w:t>
+      </w:r>
+      <w:proofErr w:type="spellEnd"/>
+      <w:r>
+        <w:rPr>
+          <w:rFonts w:ascii="Times New Roman" w:hAnsi="Times New Roman" w:cs="Times New Roman"/>
+        </w:rPr>
+        <w:t xml:space="preserve"> </w:t>
+      </w:r>
+      <w:proofErr w:type="spellStart"/>
+      <w:r>
+        <w:rPr>
+          <w:rFonts w:ascii="Times New Roman" w:hAnsi="Times New Roman" w:cs="Times New Roman"/>
+        </w:rPr>
+        <w:t>CritSpin</w:t>
+      </w:r>
+      <w:proofErr w:type="spellEnd"/>
+      <w:r>
+        <w:rPr>
+          <w:rFonts w:ascii="Times New Roman" w:hAnsi="Times New Roman" w:cs="Times New Roman"/>
+        </w:rPr>
+        <w:t xml:space="preserve"> M961-122</w:t>
       </w:r>
       <w:r>
         <w:rPr>
@@ -7733,21 +7839,7 @@
         <w:rPr>
           <w:rFonts w:ascii="Times New Roman" w:hAnsi="Times New Roman" w:cs="Times New Roman"/>
         </w:rPr>
-        <w:t xml:space="preserve">). </w:t>
-      </w:r>
-      <w:proofErr w:type="gramStart"/>
-      <w:r>
-        <w:rPr>
-          <w:rFonts w:ascii="Times New Roman" w:hAnsi="Times New Roman" w:cs="Times New Roman"/>
-        </w:rPr>
-        <w:t>Percentage</w:t>
-      </w:r>
-      <w:proofErr w:type="gramEnd"/>
-      <w:r>
-        <w:rPr>
-          <w:rFonts w:ascii="Times New Roman" w:hAnsi="Times New Roman" w:cs="Times New Roman"/>
-        </w:rPr>
-        <w:t xml:space="preserve"> of milk fat was determined based on total volume of diluted milk sample. Milk samples were analyzed in duplicate, or triplicate if milk fat percentage differed by more than 25% in the first two samples. </w:t>
+        <w:t xml:space="preserve">). Percentage of milk fat was determined based on total volume of diluted milk sample. Milk samples were analyzed in duplicate, or triplicate if milk fat percentage differed by more than 25% in the first two samples. </w:t>
       </w:r>
     </w:p>
     <w:p>
@@ -8035,21 +8127,21 @@
         <w:rPr>
           <w:rFonts w:ascii="Times New Roman" w:eastAsia="Times New Roman" w:hAnsi="Times New Roman" w:cs="Times New Roman"/>
         </w:rPr>
-        <w:t xml:space="preserve"> for normality by the Shapiro-Wilk test and equivalence of variance by Levene’s test. Variables that were not normally distributed or of equivalent variance underwent non-parametric testing via </w:t>
-      </w:r>
-      <w:proofErr w:type="gramStart"/>
+        <w:t xml:space="preserve"> for normality by the Shapiro-Wilk test and equivalence of variance by </w:t>
+      </w:r>
+      <w:proofErr w:type="spellStart"/>
       <w:r>
         <w:rPr>
           <w:rFonts w:ascii="Times New Roman" w:eastAsia="Times New Roman" w:hAnsi="Times New Roman" w:cs="Times New Roman"/>
         </w:rPr>
-        <w:t>Mann</w:t>
-      </w:r>
-      <w:proofErr w:type="gramEnd"/>
+        <w:t>Levene’s</w:t>
+      </w:r>
+      <w:proofErr w:type="spellEnd"/>
       <w:r>
         <w:rPr>
           <w:rFonts w:ascii="Times New Roman" w:eastAsia="Times New Roman" w:hAnsi="Times New Roman" w:cs="Times New Roman"/>
         </w:rPr>
-        <w:t xml:space="preserve">-Whitney U test. Those that were normally distributed and of equivalent variance were assessed via </w:t>
+        <w:t xml:space="preserve"> test. Variables that were not normally distributed or of equivalent variance underwent non-parametric testing via Mann-Whitney U test. Those that were normally distributed and of equivalent variance were assessed via </w:t>
       </w:r>
       <w:r>
         <w:rPr>
@@ -8614,11 +8706,19 @@
         </w:rPr>
         <w:t xml:space="preserve">±18.8 </w:t>
       </w:r>
-      <w:r>
-        <w:rPr>
-          <w:rFonts w:ascii="Times New Roman" w:hAnsi="Times New Roman" w:cs="Times New Roman"/>
-        </w:rPr>
-        <w:t xml:space="preserve">pg/dL) elevated in pregnant animals </w:t>
+      <w:proofErr w:type="spellStart"/>
+      <w:r>
+        <w:rPr>
+          <w:rFonts w:ascii="Times New Roman" w:hAnsi="Times New Roman" w:cs="Times New Roman"/>
+        </w:rPr>
+        <w:t>pg</w:t>
+      </w:r>
+      <w:proofErr w:type="spellEnd"/>
+      <w:r>
+        <w:rPr>
+          <w:rFonts w:ascii="Times New Roman" w:hAnsi="Times New Roman" w:cs="Times New Roman"/>
+        </w:rPr>
+        <w:t xml:space="preserve">/dL) elevated in pregnant animals </w:t>
       </w:r>
       <w:r>
         <w:rPr>
@@ -8806,6 +8906,12 @@
         <w:rPr>
           <w:rFonts w:ascii="Times New Roman" w:hAnsi="Times New Roman" w:cs="Times New Roman"/>
         </w:rPr>
+        <w:t xml:space="preserve"> </w:t>
+      </w:r>
+      <w:r>
+        <w:rPr>
+          <w:rFonts w:ascii="Times New Roman" w:hAnsi="Times New Roman" w:cs="Times New Roman"/>
+        </w:rPr>
         <w:fldChar w:fldCharType="begin"/>
       </w:r>
       <w:r>
@@ -8875,7 +8981,21 @@
         <w:rPr>
           <w:rFonts w:ascii="Times New Roman" w:hAnsi="Times New Roman" w:cs="Times New Roman"/>
         </w:rPr>
-        <w:t xml:space="preserve"> (dex)</w:t>
+        <w:t xml:space="preserve"> (</w:t>
+      </w:r>
+      <w:proofErr w:type="spellStart"/>
+      <w:r>
+        <w:rPr>
+          <w:rFonts w:ascii="Times New Roman" w:hAnsi="Times New Roman" w:cs="Times New Roman"/>
+        </w:rPr>
+        <w:t>dex</w:t>
+      </w:r>
+      <w:proofErr w:type="spellEnd"/>
+      <w:r>
+        <w:rPr>
+          <w:rFonts w:ascii="Times New Roman" w:hAnsi="Times New Roman" w:cs="Times New Roman"/>
+        </w:rPr>
+        <w:t>)</w:t>
       </w:r>
       <w:r>
         <w:rPr>
@@ -9139,14 +9259,29 @@
         <w:rPr>
           <w:rFonts w:ascii="Times New Roman" w:hAnsi="Times New Roman" w:cs="Times New Roman"/>
         </w:rPr>
-        <w:t>, p</w:t>
+        <w:t xml:space="preserve">, </w:t>
+      </w:r>
+      <w:proofErr w:type="spellStart"/>
+      <w:r>
+        <w:rPr>
+          <w:rFonts w:ascii="Times New Roman" w:hAnsi="Times New Roman" w:cs="Times New Roman"/>
+        </w:rPr>
+        <w:t>p</w:t>
       </w:r>
       <w:r>
         <w:rPr>
           <w:rFonts w:ascii="Times New Roman" w:hAnsi="Times New Roman" w:cs="Times New Roman"/>
           <w:vertAlign w:val="subscript"/>
         </w:rPr>
-        <w:t>dex*time</w:t>
+        <w:t>dex</w:t>
+      </w:r>
+      <w:proofErr w:type="spellEnd"/>
+      <w:r>
+        <w:rPr>
+          <w:rFonts w:ascii="Times New Roman" w:hAnsi="Times New Roman" w:cs="Times New Roman"/>
+          <w:vertAlign w:val="subscript"/>
+        </w:rPr>
+        <w:t>*time</w:t>
       </w:r>
       <w:r>
         <w:rPr>
@@ -9242,7 +9377,14 @@
         <w:rPr>
           <w:rFonts w:ascii="Times New Roman" w:hAnsi="Times New Roman" w:cs="Times New Roman"/>
         </w:rPr>
-        <w:t>, p</w:t>
+        <w:t xml:space="preserve">, </w:t>
+      </w:r>
+      <w:proofErr w:type="spellStart"/>
+      <w:r>
+        <w:rPr>
+          <w:rFonts w:ascii="Times New Roman" w:hAnsi="Times New Roman" w:cs="Times New Roman"/>
+        </w:rPr>
+        <w:t>p</w:t>
       </w:r>
       <w:r>
         <w:rPr>
@@ -9251,6 +9393,7 @@
         </w:rPr>
         <w:t>dex</w:t>
       </w:r>
+      <w:proofErr w:type="spellEnd"/>
       <w:r>
         <w:rPr>
           <w:rFonts w:ascii="Times New Roman" w:hAnsi="Times New Roman" w:cs="Times New Roman"/>
@@ -9337,7 +9480,21 @@
         <w:rPr>
           <w:rFonts w:ascii="Times New Roman" w:hAnsi="Times New Roman" w:cs="Times New Roman"/>
         </w:rPr>
-        <w:t xml:space="preserve"> in those treated with dex compared to </w:t>
+        <w:t xml:space="preserve"> in those treated with </w:t>
+      </w:r>
+      <w:proofErr w:type="spellStart"/>
+      <w:r>
+        <w:rPr>
+          <w:rFonts w:ascii="Times New Roman" w:hAnsi="Times New Roman" w:cs="Times New Roman"/>
+        </w:rPr>
+        <w:t>dex</w:t>
+      </w:r>
+      <w:proofErr w:type="spellEnd"/>
+      <w:r>
+        <w:rPr>
+          <w:rFonts w:ascii="Times New Roman" w:hAnsi="Times New Roman" w:cs="Times New Roman"/>
+        </w:rPr>
+        <w:t xml:space="preserve"> compared to </w:t>
       </w:r>
       <w:r>
         <w:rPr>
@@ -9385,6 +9542,42 @@
         <w:rPr>
           <w:rFonts w:ascii="Times New Roman" w:hAnsi="Times New Roman" w:cs="Times New Roman"/>
         </w:rPr>
+        <w:t xml:space="preserve"> </w:t>
+      </w:r>
+      <w:r>
+        <w:rPr>
+          <w:rFonts w:ascii="Times New Roman" w:hAnsi="Times New Roman" w:cs="Times New Roman"/>
+        </w:rPr>
+        <w:fldChar w:fldCharType="begin"/>
+      </w:r>
+      <w:r>
+        <w:rPr>
+          <w:rFonts w:ascii="Times New Roman" w:hAnsi="Times New Roman" w:cs="Times New Roman"/>
+        </w:rPr>
+        <w:instrText xml:space="preserve"> ADDIN ZOTERO_ITEM CSL_CITATION {"citationID":"iaFCMBIr","properties":{"formattedCitation":"(30)","plainCitation":"(30)","noteIndex":0},"citationItems":[{"id":2351,"uris":["http://zotero.org/users/5073745/items/S2IV44MG"],"itemData":{"id":2351,"type":"dataset","title":"Supplemental Materials for Gdf15 knockout does not substantially impact perinatal body weight or neonatal outcomes in mice","URL":"https://github.com/BridgesLab/Developmental-Obesity/tree/master/Manuscripts/GDF15%20during%20Pregnancy","author":[{"family":"Mulcahy","given":"Molly C."}]}}],"schema":"https://github.com/citation-style-language/schema/raw/master/csl-citation.json"} </w:instrText>
+      </w:r>
+      <w:r>
+        <w:rPr>
+          <w:rFonts w:ascii="Times New Roman" w:hAnsi="Times New Roman" w:cs="Times New Roman"/>
+        </w:rPr>
+        <w:fldChar w:fldCharType="separate"/>
+      </w:r>
+      <w:r>
+        <w:rPr>
+          <w:rFonts w:ascii="Times New Roman" w:hAnsi="Times New Roman" w:cs="Times New Roman"/>
+        </w:rPr>
+        <w:t>(30)</w:t>
+      </w:r>
+      <w:r>
+        <w:rPr>
+          <w:rFonts w:ascii="Times New Roman" w:hAnsi="Times New Roman" w:cs="Times New Roman"/>
+        </w:rPr>
+        <w:fldChar w:fldCharType="end"/>
+      </w:r>
+      <w:r>
+        <w:rPr>
+          <w:rFonts w:ascii="Times New Roman" w:hAnsi="Times New Roman" w:cs="Times New Roman"/>
+        </w:rPr>
         <w:t xml:space="preserve">. </w:t>
       </w:r>
       <w:r>
@@ -9920,6 +10113,7 @@
         </w:rPr>
         <w:t xml:space="preserve">, </w:t>
       </w:r>
+      <w:proofErr w:type="spellStart"/>
       <w:r>
         <w:rPr>
           <w:rFonts w:ascii="Times New Roman" w:hAnsi="Times New Roman" w:cs="Times New Roman"/>
@@ -9933,6 +10127,7 @@
         </w:rPr>
         <w:t>genotype</w:t>
       </w:r>
+      <w:proofErr w:type="spellEnd"/>
       <w:r>
         <w:rPr>
           <w:rFonts w:ascii="Times New Roman" w:hAnsi="Times New Roman" w:cs="Times New Roman"/>
@@ -10466,7 +10661,14 @@
         <w:rPr>
           <w:rFonts w:ascii="Times New Roman" w:hAnsi="Times New Roman" w:cs="Times New Roman"/>
         </w:rPr>
-        <w:t>(p</w:t>
+        <w:t>(</w:t>
+      </w:r>
+      <w:proofErr w:type="spellStart"/>
+      <w:r>
+        <w:rPr>
+          <w:rFonts w:ascii="Times New Roman" w:hAnsi="Times New Roman" w:cs="Times New Roman"/>
+        </w:rPr>
+        <w:t>p</w:t>
       </w:r>
       <w:r>
         <w:rPr>
@@ -10482,6 +10684,7 @@
         </w:rPr>
         <w:t>type</w:t>
       </w:r>
+      <w:proofErr w:type="spellEnd"/>
       <w:r>
         <w:rPr>
           <w:rFonts w:ascii="Times New Roman" w:hAnsi="Times New Roman" w:cs="Times New Roman"/>
@@ -11323,21 +11526,7 @@
         <w:rPr>
           <w:rFonts w:ascii="Times New Roman" w:hAnsi="Times New Roman" w:cs="Times New Roman"/>
         </w:rPr>
-        <w:t xml:space="preserve"> The total </w:t>
-      </w:r>
-      <w:proofErr w:type="gramStart"/>
-      <w:r>
-        <w:rPr>
-          <w:rFonts w:ascii="Times New Roman" w:hAnsi="Times New Roman" w:cs="Times New Roman"/>
-        </w:rPr>
-        <w:t>pups</w:t>
-      </w:r>
-      <w:proofErr w:type="gramEnd"/>
-      <w:r>
-        <w:rPr>
-          <w:rFonts w:ascii="Times New Roman" w:hAnsi="Times New Roman" w:cs="Times New Roman"/>
-        </w:rPr>
-        <w:t xml:space="preserve"> who w</w:t>
+        <w:t xml:space="preserve"> The total pups who w</w:t>
       </w:r>
       <w:r>
         <w:rPr>
@@ -11951,19 +12140,11 @@
         </w:rPr>
         <w:t xml:space="preserve"> </w:t>
       </w:r>
-      <w:proofErr w:type="gramStart"/>
-      <w:r>
-        <w:rPr>
-          <w:rFonts w:ascii="Times New Roman" w:hAnsi="Times New Roman" w:cs="Times New Roman"/>
-        </w:rPr>
-        <w:t>was</w:t>
-      </w:r>
-      <w:proofErr w:type="gramEnd"/>
-      <w:r>
-        <w:rPr>
-          <w:rFonts w:ascii="Times New Roman" w:hAnsi="Times New Roman" w:cs="Times New Roman"/>
-        </w:rPr>
-        <w:t xml:space="preserve"> </w:t>
+      <w:r>
+        <w:rPr>
+          <w:rFonts w:ascii="Times New Roman" w:hAnsi="Times New Roman" w:cs="Times New Roman"/>
+        </w:rPr>
+        <w:t xml:space="preserve">was </w:t>
       </w:r>
       <w:r>
         <w:rPr>
@@ -12580,6 +12761,7 @@
         </w:rPr>
         <w:t xml:space="preserve">, </w:t>
       </w:r>
+      <w:proofErr w:type="spellStart"/>
       <w:r>
         <w:rPr>
           <w:rFonts w:ascii="Times New Roman" w:hAnsi="Times New Roman" w:cs="Times New Roman"/>
@@ -12593,6 +12775,7 @@
         </w:rPr>
         <w:t>genotype</w:t>
       </w:r>
+      <w:proofErr w:type="spellEnd"/>
       <w:r>
         <w:rPr>
           <w:rFonts w:ascii="Times New Roman" w:hAnsi="Times New Roman" w:cs="Times New Roman"/>
@@ -12663,7 +12846,14 @@
         <w:rPr>
           <w:rFonts w:ascii="Times New Roman" w:hAnsi="Times New Roman" w:cs="Times New Roman"/>
         </w:rPr>
-        <w:t>effect of sex on body weight from birth to PND 14.5 (p</w:t>
+        <w:t>effect of sex on body weight from birth to PND 14.5 (</w:t>
+      </w:r>
+      <w:proofErr w:type="spellStart"/>
+      <w:r>
+        <w:rPr>
+          <w:rFonts w:ascii="Times New Roman" w:hAnsi="Times New Roman" w:cs="Times New Roman"/>
+        </w:rPr>
+        <w:t>p</w:t>
       </w:r>
       <w:r>
         <w:rPr>
@@ -12672,6 +12862,7 @@
         </w:rPr>
         <w:t>sex</w:t>
       </w:r>
+      <w:proofErr w:type="spellEnd"/>
       <w:r>
         <w:rPr>
           <w:rFonts w:ascii="Times New Roman" w:hAnsi="Times New Roman" w:cs="Times New Roman"/>
@@ -13140,14 +13331,7 @@
         <w:rPr>
           <w:rFonts w:ascii="Times New Roman" w:hAnsi="Times New Roman" w:cs="Times New Roman"/>
         </w:rPr>
-        <w:t xml:space="preserve">gestational </w:t>
-      </w:r>
-      <w:proofErr w:type="gramStart"/>
-      <w:r>
-        <w:rPr>
-          <w:rFonts w:ascii="Times New Roman" w:hAnsi="Times New Roman" w:cs="Times New Roman"/>
-        </w:rPr>
-        <w:t>outcome</w:t>
+        <w:t>gestational outcome</w:t>
       </w:r>
       <w:r>
         <w:rPr>
@@ -13159,14 +13343,7 @@
         <w:rPr>
           <w:rFonts w:ascii="Times New Roman" w:hAnsi="Times New Roman" w:cs="Times New Roman"/>
         </w:rPr>
-        <w:t>,</w:t>
-      </w:r>
-      <w:proofErr w:type="gramEnd"/>
-      <w:r>
-        <w:rPr>
-          <w:rFonts w:ascii="Times New Roman" w:hAnsi="Times New Roman" w:cs="Times New Roman"/>
-        </w:rPr>
-        <w:t xml:space="preserve"> is </w:t>
+        <w:t xml:space="preserve">, is </w:t>
       </w:r>
       <w:r>
         <w:rPr>
@@ -13211,12 +13388,21 @@
         </w:rPr>
         <w:t xml:space="preserve">or </w:t>
       </w:r>
-      <w:r>
-        <w:rPr>
-          <w:rFonts w:ascii="Times New Roman" w:hAnsi="Times New Roman" w:cs="Times New Roman"/>
-          <w:i/>
-        </w:rPr>
-        <w:t xml:space="preserve">Gfral </w:t>
+      <w:proofErr w:type="spellStart"/>
+      <w:r>
+        <w:rPr>
+          <w:rFonts w:ascii="Times New Roman" w:hAnsi="Times New Roman" w:cs="Times New Roman"/>
+          <w:i/>
+        </w:rPr>
+        <w:t>Gfral</w:t>
+      </w:r>
+      <w:proofErr w:type="spellEnd"/>
+      <w:r>
+        <w:rPr>
+          <w:rFonts w:ascii="Times New Roman" w:hAnsi="Times New Roman" w:cs="Times New Roman"/>
+          <w:i/>
+        </w:rPr>
+        <w:t xml:space="preserve"> </w:t>
       </w:r>
       <w:r>
         <w:rPr>
@@ -14036,21 +14222,7 @@
         <w:rPr>
           <w:rFonts w:ascii="Times New Roman" w:hAnsi="Times New Roman" w:cs="Times New Roman"/>
         </w:rPr>
-        <w:t xml:space="preserve">, or </w:t>
-      </w:r>
-      <w:proofErr w:type="gramStart"/>
-      <w:r>
-        <w:rPr>
-          <w:rFonts w:ascii="Times New Roman" w:hAnsi="Times New Roman" w:cs="Times New Roman"/>
-        </w:rPr>
-        <w:t>induce</w:t>
-      </w:r>
-      <w:proofErr w:type="gramEnd"/>
-      <w:r>
-        <w:rPr>
-          <w:rFonts w:ascii="Times New Roman" w:hAnsi="Times New Roman" w:cs="Times New Roman"/>
-        </w:rPr>
-        <w:t xml:space="preserve"> long-term highly disruptive stressors </w:t>
+        <w:t xml:space="preserve">, or induce long-term highly disruptive stressors </w:t>
       </w:r>
       <w:r>
         <w:rPr>
@@ -14212,7 +14384,21 @@
         <w:rPr>
           <w:rFonts w:ascii="Times New Roman" w:hAnsi="Times New Roman" w:cs="Times New Roman"/>
         </w:rPr>
-        <w:t xml:space="preserve"> feto-placental implantation. </w:t>
+        <w:t xml:space="preserve"> </w:t>
+      </w:r>
+      <w:proofErr w:type="spellStart"/>
+      <w:r>
+        <w:rPr>
+          <w:rFonts w:ascii="Times New Roman" w:hAnsi="Times New Roman" w:cs="Times New Roman"/>
+        </w:rPr>
+        <w:t>feto</w:t>
+      </w:r>
+      <w:proofErr w:type="spellEnd"/>
+      <w:r>
+        <w:rPr>
+          <w:rFonts w:ascii="Times New Roman" w:hAnsi="Times New Roman" w:cs="Times New Roman"/>
+        </w:rPr>
+        <w:t xml:space="preserve">-placental implantation. </w:t>
       </w:r>
       <w:r>
         <w:rPr>
@@ -14389,7 +14575,21 @@
         <w:rPr>
           <w:rFonts w:ascii="Times New Roman" w:hAnsi="Times New Roman" w:cs="Times New Roman"/>
         </w:rPr>
-        <w:t xml:space="preserve"> feto-placental contribution of </w:t>
+        <w:t xml:space="preserve"> </w:t>
+      </w:r>
+      <w:proofErr w:type="spellStart"/>
+      <w:r>
+        <w:rPr>
+          <w:rFonts w:ascii="Times New Roman" w:hAnsi="Times New Roman" w:cs="Times New Roman"/>
+        </w:rPr>
+        <w:t>feto</w:t>
+      </w:r>
+      <w:proofErr w:type="spellEnd"/>
+      <w:r>
+        <w:rPr>
+          <w:rFonts w:ascii="Times New Roman" w:hAnsi="Times New Roman" w:cs="Times New Roman"/>
+        </w:rPr>
+        <w:t xml:space="preserve">-placental contribution of </w:t>
       </w:r>
       <w:r>
         <w:rPr>
@@ -14539,7 +14739,21 @@
         <w:rPr>
           <w:rFonts w:ascii="Times New Roman" w:hAnsi="Times New Roman" w:cs="Times New Roman"/>
         </w:rPr>
-        <w:t>The follow up period for offsprubg was</w:t>
+        <w:t xml:space="preserve">The follow up period for </w:t>
+      </w:r>
+      <w:proofErr w:type="spellStart"/>
+      <w:r>
+        <w:rPr>
+          <w:rFonts w:ascii="Times New Roman" w:hAnsi="Times New Roman" w:cs="Times New Roman"/>
+        </w:rPr>
+        <w:t>offsprubg</w:t>
+      </w:r>
+      <w:proofErr w:type="spellEnd"/>
+      <w:r>
+        <w:rPr>
+          <w:rFonts w:ascii="Times New Roman" w:hAnsi="Times New Roman" w:cs="Times New Roman"/>
+        </w:rPr>
+        <w:t xml:space="preserve"> was</w:t>
       </w:r>
       <w:r>
         <w:rPr>
@@ -15854,21 +16068,7 @@
           <w:rFonts w:ascii="Calibri" w:hAnsi="Calibri" w:cs="Calibri"/>
         </w:rPr>
         <w:tab/>
-        <w:t xml:space="preserve">Mullican SE, Lin-Schmidt X, Chin C-N, Chavez JA, Furman JL, Armstrong AA, Beck SC, South VJ, Dinh TQ, Cash-Mason TD, Cavanaugh CR, Nelson S, Huang C, Hunter MJ, Rangwala SM. GFRAL is the receptor for </w:t>
-      </w:r>
-      <w:proofErr w:type="gramStart"/>
-      <w:r>
-        <w:rPr>
-          <w:rFonts w:ascii="Calibri" w:hAnsi="Calibri" w:cs="Calibri"/>
-        </w:rPr>
-        <w:t>GDF15</w:t>
-      </w:r>
-      <w:proofErr w:type="gramEnd"/>
-      <w:r>
-        <w:rPr>
-          <w:rFonts w:ascii="Calibri" w:hAnsi="Calibri" w:cs="Calibri"/>
-        </w:rPr>
-        <w:t xml:space="preserve"> and the ligand promotes weight loss in mice and nonhuman primates. </w:t>
+        <w:t xml:space="preserve">Mullican SE, Lin-Schmidt X, Chin C-N, Chavez JA, Furman JL, Armstrong AA, Beck SC, South VJ, Dinh TQ, Cash-Mason TD, Cavanaugh CR, Nelson S, Huang C, Hunter MJ, Rangwala SM. GFRAL is the receptor for GDF15 and the ligand promotes weight loss in mice and nonhuman primates. </w:t>
       </w:r>
       <w:r>
         <w:rPr>
@@ -17099,21 +17299,7 @@
         <w:rPr>
           <w:rFonts w:ascii="Times New Roman" w:hAnsi="Times New Roman" w:cs="Times New Roman"/>
         </w:rPr>
-        <w:t xml:space="preserve">Food intake and body weight </w:t>
-      </w:r>
-      <w:proofErr w:type="gramStart"/>
-      <w:r>
-        <w:rPr>
-          <w:rFonts w:ascii="Times New Roman" w:hAnsi="Times New Roman" w:cs="Times New Roman"/>
-        </w:rPr>
-        <w:t>was</w:t>
-      </w:r>
-      <w:proofErr w:type="gramEnd"/>
-      <w:r>
-        <w:rPr>
-          <w:rFonts w:ascii="Times New Roman" w:hAnsi="Times New Roman" w:cs="Times New Roman"/>
-        </w:rPr>
-        <w:t xml:space="preserve"> measured weekly from one week before mating until 14-16 days after pups were born. </w:t>
+        <w:t xml:space="preserve">Food intake and body weight was measured weekly from one week before mating until 14-16 days after pups were born. </w:t>
       </w:r>
     </w:p>
     <w:p>
@@ -17582,21 +17768,7 @@
         <w:rPr>
           <w:rFonts w:ascii="Times New Roman" w:hAnsi="Times New Roman" w:cs="Times New Roman"/>
         </w:rPr>
-        <w:t xml:space="preserve"> dams at E16.5. Values are relative to fasting blood glucose levels. Assessed via linear mixed effects modeling. B) Fasting Blood glucose levels in dams, assessed by students </w:t>
-      </w:r>
-      <w:proofErr w:type="gramStart"/>
-      <w:r>
-        <w:rPr>
-          <w:rFonts w:ascii="Times New Roman" w:hAnsi="Times New Roman" w:cs="Times New Roman"/>
-        </w:rPr>
-        <w:t>t test</w:t>
-      </w:r>
-      <w:proofErr w:type="gramEnd"/>
-      <w:r>
-        <w:rPr>
-          <w:rFonts w:ascii="Times New Roman" w:hAnsi="Times New Roman" w:cs="Times New Roman"/>
-        </w:rPr>
-        <w:t xml:space="preserve">. C) Area under the curve defined as sum of all glucose values for each animal, assessed by </w:t>
+        <w:t xml:space="preserve"> dams at E16.5. Values are relative to fasting blood glucose levels. Assessed via linear mixed effects modeling. B) Fasting Blood glucose levels in dams, assessed by students t test. C) Area under the curve defined as sum of all glucose values for each animal, assessed by </w:t>
       </w:r>
       <w:r>
         <w:rPr>
@@ -17862,21 +18034,7 @@
         <w:rPr>
           <w:rFonts w:ascii="Times New Roman" w:hAnsi="Times New Roman" w:cs="Times New Roman"/>
         </w:rPr>
-        <w:t xml:space="preserve">A) Total mass (in grams) lost by dam during the suckling period of the </w:t>
-      </w:r>
-      <w:proofErr w:type="gramStart"/>
-      <w:r>
-        <w:rPr>
-          <w:rFonts w:ascii="Times New Roman" w:hAnsi="Times New Roman" w:cs="Times New Roman"/>
-        </w:rPr>
-        <w:t>weigh</w:t>
-      </w:r>
-      <w:proofErr w:type="gramEnd"/>
-      <w:r>
-        <w:rPr>
-          <w:rFonts w:ascii="Times New Roman" w:hAnsi="Times New Roman" w:cs="Times New Roman"/>
-        </w:rPr>
-        <w:t>-suckle-weigh test on PND10.5, assessed by student’s t test. B)</w:t>
+        <w:t>A) Total mass (in grams) lost by dam during the suckling period of the weigh-suckle-weigh test on PND10.5, assessed by student’s t test. B)</w:t>
       </w:r>
       <w:r>
         <w:rPr>
@@ -19314,6 +19472,7 @@
   <w:style w:type="character" w:default="1" w:styleId="DefaultParagraphFont">
     <w:name w:val="Default Paragraph Font"/>
     <w:uiPriority w:val="1"/>
+    <w:semiHidden/>
     <w:unhideWhenUsed/>
   </w:style>
   <w:style w:type="table" w:default="1" w:styleId="TableNormal">

</xml_diff>